<commit_message>
working on google api docs
</commit_message>
<xml_diff>
--- a/orderflex/src/App/FellAppBundle/Util/GoogleForm/Readme.docx
+++ b/orderflex/src/App/FellAppBundle/Util/GoogleForm/Readme.docx
@@ -117,9 +117,11 @@
       <w:r>
         <w:t>Copy all files from existing script “</w:t>
       </w:r>
+      <w:proofErr w:type="spellStart"/>
       <w:r>
         <w:t>ApplicationWithUploadNew</w:t>
       </w:r>
+      <w:proofErr w:type="spellEnd"/>
       <w:r>
         <w:t>”</w:t>
       </w:r>
@@ -152,6 +154,21 @@
       </w:r>
       <w:r>
         <w:t>rive</w:t>
+      </w:r>
+    </w:p>
+    <w:p>
+      <w:pPr>
+        <w:pStyle w:val="ListParagraph"/>
+        <w:numPr>
+          <w:ilvl w:val="2"/>
+          <w:numId w:val="2"/>
+        </w:numPr>
+      </w:pPr>
+      <w:r>
+        <w:t xml:space="preserve">All script can be founded here </w:t>
+      </w:r>
+      <w:r>
+        <w:t>https://script.google.com/home</w:t>
       </w:r>
     </w:p>
     <w:p>
@@ -221,10 +238,7 @@
         </w:numPr>
       </w:pPr>
       <w:r>
-        <w:t>Create folders in Google Drive to store application’s spreadsheets and uploaded files</w:t>
-      </w:r>
-      <w:r>
-        <w:t xml:space="preserve"> </w:t>
+        <w:t xml:space="preserve">Create folders in Google Drive to store application’s spreadsheets and uploaded files </w:t>
       </w:r>
     </w:p>
     <w:p/>
@@ -252,7 +266,15 @@
         </w:numPr>
       </w:pPr>
       <w:r>
-        <w:t>Create folder “FellowshipApplication”</w:t>
+        <w:t>Create folder “</w:t>
+      </w:r>
+      <w:proofErr w:type="spellStart"/>
+      <w:r>
+        <w:t>FellowshipApplication</w:t>
+      </w:r>
+      <w:proofErr w:type="spellEnd"/>
+      <w:r>
+        <w:t>”</w:t>
       </w:r>
     </w:p>
     <w:p>
@@ -270,7 +292,23 @@
         </w:numPr>
       </w:pPr>
       <w:r>
-        <w:t>In “FellowshipApplication” folder, create empty file “config.json”</w:t>
+        <w:t>In “</w:t>
+      </w:r>
+      <w:proofErr w:type="spellStart"/>
+      <w:r>
+        <w:t>FellowshipApplication</w:t>
+      </w:r>
+      <w:proofErr w:type="spellEnd"/>
+      <w:r>
+        <w:t>” folder, create empty file “</w:t>
+      </w:r>
+      <w:proofErr w:type="spellStart"/>
+      <w:r>
+        <w:t>config.json</w:t>
+      </w:r>
+      <w:proofErr w:type="spellEnd"/>
+      <w:r>
+        <w:t>”</w:t>
       </w:r>
     </w:p>
     <w:p>
@@ -282,7 +320,15 @@
         </w:numPr>
       </w:pPr>
       <w:r>
-        <w:t>In “FellowshipApplication” folder, create new folder “Responses”</w:t>
+        <w:t>In “</w:t>
+      </w:r>
+      <w:proofErr w:type="spellStart"/>
+      <w:r>
+        <w:t>FellowshipApplication</w:t>
+      </w:r>
+      <w:proofErr w:type="spellEnd"/>
+      <w:r>
+        <w:t>” folder, create new folder “Responses”</w:t>
       </w:r>
     </w:p>
     <w:p>
@@ -302,17 +348,24 @@
         <w:pStyle w:val="ListParagraph"/>
         <w:ind w:left="1440" w:firstLine="720"/>
       </w:pPr>
+      <w:proofErr w:type="spellStart"/>
       <w:r>
         <w:t>FellowshipApplicantUploads</w:t>
       </w:r>
+      <w:proofErr w:type="spellEnd"/>
     </w:p>
     <w:p>
       <w:pPr>
         <w:pStyle w:val="ListParagraph"/>
         <w:ind w:left="2160"/>
       </w:pPr>
-      <w:r>
-        <w:t xml:space="preserve">RecommendationLetters </w:t>
+      <w:proofErr w:type="spellStart"/>
+      <w:r>
+        <w:t>RecommendationLetters</w:t>
+      </w:r>
+      <w:proofErr w:type="spellEnd"/>
+      <w:r>
+        <w:t xml:space="preserve"> </w:t>
       </w:r>
     </w:p>
     <w:p>
@@ -350,8 +403,13 @@
         <w:pStyle w:val="ListParagraph"/>
         <w:ind w:left="1440"/>
       </w:pPr>
-      <w:r>
-        <w:t xml:space="preserve">BackupSpreadsheet – copy/paste from </w:t>
+      <w:proofErr w:type="spellStart"/>
+      <w:r>
+        <w:t>BackupSpreadsheet</w:t>
+      </w:r>
+      <w:proofErr w:type="spellEnd"/>
+      <w:r>
+        <w:t xml:space="preserve"> – copy/paste from </w:t>
       </w:r>
       <w:r>
         <w:t>orderflex\src\App\FellAppBundle\Util\GoogleForm\FellowshipApplication</w:t>
@@ -368,8 +426,13 @@
         <w:pStyle w:val="ListParagraph"/>
         <w:ind w:left="1440"/>
       </w:pPr>
-      <w:r>
-        <w:t xml:space="preserve">TemplateSpreadsheet - copy/paste from </w:t>
+      <w:proofErr w:type="spellStart"/>
+      <w:r>
+        <w:t>TemplateSpreadsheet</w:t>
+      </w:r>
+      <w:proofErr w:type="spellEnd"/>
+      <w:r>
+        <w:t xml:space="preserve"> - copy/paste from </w:t>
       </w:r>
       <w:r>
         <w:t>orderflex\src\App\FellAppBundle\Util\GoogleForm\FellowshipApplication</w:t>
@@ -451,50 +514,528 @@
     </w:p>
     <w:p>
       <w:pPr>
-        <w:rPr>
-          <w:noProof/>
-        </w:rPr>
-      </w:pPr>
-    </w:p>
-    <w:p>
-      <w:pPr>
-        <w:rPr>
-          <w:noProof/>
-        </w:rPr>
-      </w:pPr>
-    </w:p>
-    <w:p>
-      <w:pPr>
-        <w:rPr>
-          <w:noProof/>
-        </w:rPr>
-      </w:pPr>
-    </w:p>
-    <w:p>
-      <w:pPr>
-        <w:rPr>
-          <w:noProof/>
-        </w:rPr>
-      </w:pPr>
-    </w:p>
-    <w:p>
-      <w:pPr>
-        <w:rPr>
-          <w:noProof/>
-        </w:rPr>
-      </w:pPr>
-    </w:p>
-    <w:p>
-      <w:pPr>
-        <w:rPr>
-          <w:noProof/>
-        </w:rPr>
-      </w:pPr>
-    </w:p>
-    <w:p>
-      <w:pPr>
-        <w:rPr>
-          <w:noProof/>
+        <w:pStyle w:val="Heading1"/>
+        <w:numPr>
+          <w:ilvl w:val="1"/>
+          <w:numId w:val="5"/>
+        </w:numPr>
+      </w:pPr>
+      <w:r>
+        <w:t xml:space="preserve">Adding IDs to the script </w:t>
+      </w:r>
+      <w:proofErr w:type="spellStart"/>
+      <w:r>
+        <w:t>ApplicationWithUploadNew</w:t>
+      </w:r>
+      <w:proofErr w:type="spellEnd"/>
+    </w:p>
+    <w:p>
+      <w:pPr>
+        <w:pStyle w:val="ListParagraph"/>
+        <w:numPr>
+          <w:ilvl w:val="0"/>
+          <w:numId w:val="16"/>
+        </w:numPr>
+        <w:shd w:val="clear" w:color="auto" w:fill="FFFFFE"/>
+        <w:spacing w:after="0" w:line="270" w:lineRule="atLeast"/>
+        <w:rPr>
+          <w:rFonts w:ascii="Consolas" w:eastAsia="Times New Roman" w:hAnsi="Consolas" w:cs="Times New Roman"/>
+          <w:color w:val="3C4043"/>
+          <w:sz w:val="20"/>
+          <w:szCs w:val="20"/>
+        </w:rPr>
+      </w:pPr>
+      <w:r>
+        <w:rPr>
+          <w:rFonts w:ascii="Consolas" w:eastAsia="Times New Roman" w:hAnsi="Consolas" w:cs="Times New Roman"/>
+          <w:color w:val="202124"/>
+          <w:sz w:val="20"/>
+          <w:szCs w:val="20"/>
+        </w:rPr>
+        <w:t xml:space="preserve">Assign </w:t>
+      </w:r>
+      <w:r>
+        <w:t>file</w:t>
+      </w:r>
+      <w:r>
+        <w:t xml:space="preserve">  </w:t>
+      </w:r>
+      <w:r>
+        <w:rPr>
+          <w:rFonts w:ascii="Consolas" w:eastAsia="Times New Roman" w:hAnsi="Consolas" w:cs="Times New Roman"/>
+          <w:color w:val="202124"/>
+          <w:sz w:val="20"/>
+          <w:szCs w:val="20"/>
+        </w:rPr>
+        <w:t xml:space="preserve">id of the </w:t>
+      </w:r>
+      <w:proofErr w:type="spellStart"/>
+      <w:r>
+        <w:t>BackupSpreadsheet</w:t>
+      </w:r>
+      <w:proofErr w:type="spellEnd"/>
+      <w:r>
+        <w:t xml:space="preserve"> to </w:t>
+      </w:r>
+      <w:r>
+        <w:rPr>
+          <w:rFonts w:ascii="Consolas" w:eastAsia="Times New Roman" w:hAnsi="Consolas" w:cs="Times New Roman"/>
+          <w:color w:val="202124"/>
+          <w:sz w:val="20"/>
+          <w:szCs w:val="20"/>
+        </w:rPr>
+        <w:t>_</w:t>
+      </w:r>
+      <w:proofErr w:type="spellStart"/>
+      <w:r>
+        <w:rPr>
+          <w:rFonts w:ascii="Consolas" w:eastAsia="Times New Roman" w:hAnsi="Consolas" w:cs="Times New Roman"/>
+          <w:color w:val="202124"/>
+          <w:sz w:val="20"/>
+          <w:szCs w:val="20"/>
+        </w:rPr>
+        <w:t>backupSSKey</w:t>
+      </w:r>
+      <w:proofErr w:type="spellEnd"/>
+    </w:p>
+    <w:p>
+      <w:pPr>
+        <w:pStyle w:val="ListParagraph"/>
+        <w:numPr>
+          <w:ilvl w:val="0"/>
+          <w:numId w:val="16"/>
+        </w:numPr>
+        <w:shd w:val="clear" w:color="auto" w:fill="FFFFFE"/>
+        <w:spacing w:after="0" w:line="270" w:lineRule="atLeast"/>
+        <w:rPr>
+          <w:rFonts w:ascii="Consolas" w:eastAsia="Times New Roman" w:hAnsi="Consolas" w:cs="Times New Roman"/>
+          <w:color w:val="3C4043"/>
+          <w:sz w:val="20"/>
+          <w:szCs w:val="20"/>
+        </w:rPr>
+      </w:pPr>
+      <w:r>
+        <w:rPr>
+          <w:rFonts w:ascii="Consolas" w:eastAsia="Times New Roman" w:hAnsi="Consolas" w:cs="Times New Roman"/>
+          <w:color w:val="3C4043"/>
+          <w:sz w:val="20"/>
+          <w:szCs w:val="20"/>
+        </w:rPr>
+        <w:t xml:space="preserve">Assign </w:t>
+      </w:r>
+      <w:r>
+        <w:rPr>
+          <w:rFonts w:ascii="Consolas" w:eastAsia="Times New Roman" w:hAnsi="Consolas" w:cs="Times New Roman"/>
+          <w:color w:val="3C4043"/>
+          <w:sz w:val="20"/>
+          <w:szCs w:val="20"/>
+        </w:rPr>
+        <w:t>file</w:t>
+      </w:r>
+      <w:r>
+        <w:rPr>
+          <w:rFonts w:ascii="Consolas" w:eastAsia="Times New Roman" w:hAnsi="Consolas" w:cs="Times New Roman"/>
+          <w:color w:val="3C4043"/>
+          <w:sz w:val="20"/>
+          <w:szCs w:val="20"/>
+        </w:rPr>
+        <w:t xml:space="preserve"> </w:t>
+      </w:r>
+      <w:r>
+        <w:rPr>
+          <w:rFonts w:ascii="Consolas" w:eastAsia="Times New Roman" w:hAnsi="Consolas" w:cs="Times New Roman"/>
+          <w:color w:val="3C4043"/>
+          <w:sz w:val="20"/>
+          <w:szCs w:val="20"/>
+        </w:rPr>
+        <w:t xml:space="preserve">id of the </w:t>
+      </w:r>
+      <w:proofErr w:type="spellStart"/>
+      <w:r>
+        <w:rPr>
+          <w:rFonts w:ascii="Consolas" w:eastAsia="Times New Roman" w:hAnsi="Consolas" w:cs="Times New Roman"/>
+          <w:color w:val="3C4043"/>
+          <w:sz w:val="20"/>
+          <w:szCs w:val="20"/>
+        </w:rPr>
+        <w:t>TemplateSpreadsheet</w:t>
+      </w:r>
+      <w:proofErr w:type="spellEnd"/>
+      <w:r>
+        <w:rPr>
+          <w:rFonts w:ascii="Consolas" w:eastAsia="Times New Roman" w:hAnsi="Consolas" w:cs="Times New Roman"/>
+          <w:color w:val="3C4043"/>
+          <w:sz w:val="20"/>
+          <w:szCs w:val="20"/>
+        </w:rPr>
+        <w:t xml:space="preserve">  to _</w:t>
+      </w:r>
+      <w:proofErr w:type="spellStart"/>
+      <w:r>
+        <w:rPr>
+          <w:rFonts w:ascii="Consolas" w:eastAsia="Times New Roman" w:hAnsi="Consolas" w:cs="Times New Roman"/>
+          <w:color w:val="3C4043"/>
+          <w:sz w:val="20"/>
+          <w:szCs w:val="20"/>
+        </w:rPr>
+        <w:t>templateSSKey</w:t>
+      </w:r>
+      <w:proofErr w:type="spellEnd"/>
+    </w:p>
+    <w:p>
+      <w:pPr>
+        <w:pStyle w:val="ListParagraph"/>
+        <w:numPr>
+          <w:ilvl w:val="0"/>
+          <w:numId w:val="16"/>
+        </w:numPr>
+        <w:shd w:val="clear" w:color="auto" w:fill="FFFFFE"/>
+        <w:spacing w:after="0" w:line="270" w:lineRule="atLeast"/>
+        <w:rPr>
+          <w:rFonts w:ascii="Consolas" w:eastAsia="Times New Roman" w:hAnsi="Consolas" w:cs="Times New Roman"/>
+          <w:color w:val="202124"/>
+          <w:sz w:val="20"/>
+          <w:szCs w:val="20"/>
+        </w:rPr>
+      </w:pPr>
+      <w:r>
+        <w:rPr>
+          <w:rFonts w:ascii="Consolas" w:eastAsia="Times New Roman" w:hAnsi="Consolas" w:cs="Times New Roman"/>
+          <w:color w:val="202124"/>
+          <w:sz w:val="20"/>
+          <w:szCs w:val="20"/>
+        </w:rPr>
+        <w:t xml:space="preserve">Assign folder id of the Spreadsheets to </w:t>
+      </w:r>
+      <w:r>
+        <w:rPr>
+          <w:rFonts w:ascii="Consolas" w:eastAsia="Times New Roman" w:hAnsi="Consolas" w:cs="Times New Roman"/>
+          <w:color w:val="202124"/>
+          <w:sz w:val="20"/>
+          <w:szCs w:val="20"/>
+        </w:rPr>
+        <w:t>_</w:t>
+      </w:r>
+      <w:proofErr w:type="spellStart"/>
+      <w:r>
+        <w:rPr>
+          <w:rFonts w:ascii="Consolas" w:eastAsia="Times New Roman" w:hAnsi="Consolas" w:cs="Times New Roman"/>
+          <w:color w:val="202124"/>
+          <w:sz w:val="20"/>
+          <w:szCs w:val="20"/>
+        </w:rPr>
+        <w:t>destinationFolder</w:t>
+      </w:r>
+      <w:proofErr w:type="spellEnd"/>
+    </w:p>
+    <w:p>
+      <w:pPr>
+        <w:pStyle w:val="ListParagraph"/>
+        <w:numPr>
+          <w:ilvl w:val="0"/>
+          <w:numId w:val="16"/>
+        </w:numPr>
+        <w:shd w:val="clear" w:color="auto" w:fill="FFFFFE"/>
+        <w:spacing w:after="0" w:line="270" w:lineRule="atLeast"/>
+        <w:rPr>
+          <w:rFonts w:ascii="Consolas" w:eastAsia="Times New Roman" w:hAnsi="Consolas" w:cs="Times New Roman"/>
+          <w:color w:val="202124"/>
+          <w:sz w:val="20"/>
+          <w:szCs w:val="20"/>
+        </w:rPr>
+      </w:pPr>
+      <w:r>
+        <w:rPr>
+          <w:rFonts w:ascii="Consolas" w:eastAsia="Times New Roman" w:hAnsi="Consolas" w:cs="Times New Roman"/>
+          <w:color w:val="202124"/>
+          <w:sz w:val="20"/>
+          <w:szCs w:val="20"/>
+        </w:rPr>
+        <w:t>Assign folder name “</w:t>
+      </w:r>
+      <w:proofErr w:type="spellStart"/>
+      <w:r>
+        <w:rPr>
+          <w:rFonts w:ascii="Consolas" w:eastAsia="Times New Roman" w:hAnsi="Consolas" w:cs="Times New Roman"/>
+          <w:color w:val="202124"/>
+          <w:sz w:val="20"/>
+          <w:szCs w:val="20"/>
+        </w:rPr>
+        <w:t>FellowshipApplicantUploads</w:t>
+      </w:r>
+      <w:proofErr w:type="spellEnd"/>
+      <w:r>
+        <w:rPr>
+          <w:rFonts w:ascii="Consolas" w:eastAsia="Times New Roman" w:hAnsi="Consolas" w:cs="Times New Roman"/>
+          <w:color w:val="202124"/>
+          <w:sz w:val="20"/>
+          <w:szCs w:val="20"/>
+        </w:rPr>
+        <w:t>” to _</w:t>
+      </w:r>
+      <w:proofErr w:type="spellStart"/>
+      <w:r>
+        <w:rPr>
+          <w:rFonts w:ascii="Consolas" w:eastAsia="Times New Roman" w:hAnsi="Consolas" w:cs="Times New Roman"/>
+          <w:color w:val="202124"/>
+          <w:sz w:val="20"/>
+          <w:szCs w:val="20"/>
+        </w:rPr>
+        <w:t>dropbox</w:t>
+      </w:r>
+      <w:proofErr w:type="spellEnd"/>
+    </w:p>
+    <w:p>
+      <w:pPr>
+        <w:pStyle w:val="ListParagraph"/>
+        <w:numPr>
+          <w:ilvl w:val="0"/>
+          <w:numId w:val="16"/>
+        </w:numPr>
+        <w:shd w:val="clear" w:color="auto" w:fill="FFFFFE"/>
+        <w:spacing w:line="270" w:lineRule="atLeast"/>
+        <w:rPr>
+          <w:rFonts w:ascii="Consolas" w:eastAsia="Times New Roman" w:hAnsi="Consolas" w:cs="Times New Roman"/>
+          <w:color w:val="3C4043"/>
+          <w:sz w:val="20"/>
+          <w:szCs w:val="20"/>
+        </w:rPr>
+      </w:pPr>
+      <w:r>
+        <w:rPr>
+          <w:rFonts w:ascii="Consolas" w:eastAsia="Times New Roman" w:hAnsi="Consolas" w:cs="Times New Roman"/>
+          <w:color w:val="202124"/>
+          <w:sz w:val="20"/>
+          <w:szCs w:val="20"/>
+        </w:rPr>
+        <w:t>Assign file</w:t>
+      </w:r>
+      <w:r>
+        <w:rPr>
+          <w:rFonts w:ascii="Consolas" w:eastAsia="Times New Roman" w:hAnsi="Consolas" w:cs="Times New Roman"/>
+          <w:color w:val="202124"/>
+          <w:sz w:val="20"/>
+          <w:szCs w:val="20"/>
+        </w:rPr>
+        <w:t xml:space="preserve"> id of the </w:t>
+      </w:r>
+      <w:r>
+        <w:rPr>
+          <w:rFonts w:ascii="Consolas" w:eastAsia="Times New Roman" w:hAnsi="Consolas" w:cs="Times New Roman"/>
+          <w:color w:val="202124"/>
+          <w:sz w:val="20"/>
+          <w:szCs w:val="20"/>
+        </w:rPr>
+        <w:t>“</w:t>
+      </w:r>
+      <w:proofErr w:type="spellStart"/>
+      <w:r>
+        <w:rPr>
+          <w:rFonts w:ascii="Consolas" w:eastAsia="Times New Roman" w:hAnsi="Consolas" w:cs="Times New Roman"/>
+          <w:color w:val="202124"/>
+          <w:sz w:val="20"/>
+          <w:szCs w:val="20"/>
+        </w:rPr>
+        <w:t>config.json</w:t>
+      </w:r>
+      <w:proofErr w:type="spellEnd"/>
+      <w:r>
+        <w:rPr>
+          <w:rFonts w:ascii="Consolas" w:eastAsia="Times New Roman" w:hAnsi="Consolas" w:cs="Times New Roman"/>
+          <w:color w:val="202124"/>
+          <w:sz w:val="20"/>
+          <w:szCs w:val="20"/>
+        </w:rPr>
+        <w:t>” to _</w:t>
+      </w:r>
+      <w:proofErr w:type="spellStart"/>
+      <w:r>
+        <w:rPr>
+          <w:rFonts w:ascii="Consolas" w:eastAsia="Times New Roman" w:hAnsi="Consolas" w:cs="Times New Roman"/>
+          <w:color w:val="202124"/>
+          <w:sz w:val="20"/>
+          <w:szCs w:val="20"/>
+        </w:rPr>
+        <w:t>configFolderId</w:t>
+      </w:r>
+      <w:proofErr w:type="spellEnd"/>
+    </w:p>
+    <w:p>
+      <w:pPr>
+        <w:pStyle w:val="ListParagraph"/>
+        <w:shd w:val="clear" w:color="auto" w:fill="FFFFFE"/>
+        <w:spacing w:after="0" w:line="270" w:lineRule="atLeast"/>
+        <w:rPr>
+          <w:rFonts w:ascii="Consolas" w:eastAsia="Times New Roman" w:hAnsi="Consolas" w:cs="Times New Roman"/>
+          <w:color w:val="202124"/>
+          <w:sz w:val="20"/>
+          <w:szCs w:val="20"/>
+        </w:rPr>
+      </w:pPr>
+    </w:p>
+    <w:p>
+      <w:pPr>
+        <w:pStyle w:val="Heading1"/>
+      </w:pPr>
+      <w:r>
+        <w:t>1.4</w:t>
+      </w:r>
+      <w:r>
+        <w:tab/>
+      </w:r>
+      <w:r>
+        <w:t>Assign folder IDs to the Fellowship’s Site Settings</w:t>
+      </w:r>
+    </w:p>
+    <w:p>
+      <w:pPr>
+        <w:pStyle w:val="ListParagraph"/>
+        <w:numPr>
+          <w:ilvl w:val="0"/>
+          <w:numId w:val="17"/>
+        </w:numPr>
+        <w:shd w:val="clear" w:color="auto" w:fill="FFFFFE"/>
+        <w:spacing w:line="270" w:lineRule="atLeast"/>
+        <w:rPr>
+          <w:rFonts w:ascii="Consolas" w:eastAsia="Times New Roman" w:hAnsi="Consolas" w:cs="Times New Roman"/>
+          <w:color w:val="202124"/>
+          <w:sz w:val="20"/>
+          <w:szCs w:val="20"/>
+        </w:rPr>
+      </w:pPr>
+      <w:r>
+        <w:rPr>
+          <w:rFonts w:ascii="Consolas" w:eastAsia="Times New Roman" w:hAnsi="Consolas" w:cs="Times New Roman"/>
+          <w:color w:val="202124"/>
+          <w:sz w:val="20"/>
+          <w:szCs w:val="20"/>
+        </w:rPr>
+        <w:t xml:space="preserve">Google Drive Folder ID where </w:t>
+      </w:r>
+      <w:proofErr w:type="spellStart"/>
+      <w:r>
+        <w:rPr>
+          <w:rFonts w:ascii="Consolas" w:eastAsia="Times New Roman" w:hAnsi="Consolas" w:cs="Times New Roman"/>
+          <w:color w:val="202124"/>
+          <w:sz w:val="20"/>
+          <w:szCs w:val="20"/>
+        </w:rPr>
+        <w:t>config</w:t>
+      </w:r>
+      <w:proofErr w:type="spellEnd"/>
+      <w:r>
+        <w:rPr>
+          <w:rFonts w:ascii="Consolas" w:eastAsia="Times New Roman" w:hAnsi="Consolas" w:cs="Times New Roman"/>
+          <w:color w:val="202124"/>
+          <w:sz w:val="20"/>
+          <w:szCs w:val="20"/>
+        </w:rPr>
+        <w:t xml:space="preserve"> file is located (</w:t>
+      </w:r>
+      <w:r>
+        <w:rPr>
+          <w:rFonts w:ascii="Consolas" w:eastAsia="Times New Roman" w:hAnsi="Consolas" w:cs="Times New Roman"/>
+          <w:color w:val="202124"/>
+          <w:sz w:val="20"/>
+          <w:szCs w:val="20"/>
+        </w:rPr>
+        <w:t xml:space="preserve">field </w:t>
+      </w:r>
+      <w:proofErr w:type="spellStart"/>
+      <w:r>
+        <w:rPr>
+          <w:rFonts w:ascii="Consolas" w:eastAsia="Times New Roman" w:hAnsi="Consolas" w:cs="Times New Roman"/>
+          <w:color w:val="202124"/>
+          <w:sz w:val="20"/>
+          <w:szCs w:val="20"/>
+        </w:rPr>
+        <w:t>configFileFolderIdFellApp</w:t>
+      </w:r>
+      <w:proofErr w:type="spellEnd"/>
+      <w:r>
+        <w:rPr>
+          <w:rFonts w:ascii="Consolas" w:eastAsia="Times New Roman" w:hAnsi="Consolas" w:cs="Times New Roman"/>
+          <w:color w:val="202124"/>
+          <w:sz w:val="20"/>
+          <w:szCs w:val="20"/>
+        </w:rPr>
+        <w:t>)</w:t>
+      </w:r>
+    </w:p>
+    <w:p>
+      <w:pPr>
+        <w:pStyle w:val="ListParagraph"/>
+        <w:numPr>
+          <w:ilvl w:val="0"/>
+          <w:numId w:val="17"/>
+        </w:numPr>
+        <w:shd w:val="clear" w:color="auto" w:fill="FFFFFE"/>
+        <w:spacing w:line="270" w:lineRule="atLeast"/>
+        <w:rPr>
+          <w:rFonts w:ascii="Consolas" w:eastAsia="Times New Roman" w:hAnsi="Consolas" w:cs="Times New Roman"/>
+          <w:color w:val="202124"/>
+          <w:sz w:val="20"/>
+          <w:szCs w:val="20"/>
+        </w:rPr>
+      </w:pPr>
+      <w:r>
+        <w:rPr>
+          <w:rFonts w:ascii="Consolas" w:eastAsia="Times New Roman" w:hAnsi="Consolas" w:cs="Times New Roman"/>
+          <w:color w:val="202124"/>
+          <w:sz w:val="20"/>
+          <w:szCs w:val="20"/>
+        </w:rPr>
+        <w:t>Backup Google Spreadsheet ID (</w:t>
+      </w:r>
+      <w:r>
+        <w:rPr>
+          <w:rFonts w:ascii="Consolas" w:eastAsia="Times New Roman" w:hAnsi="Consolas" w:cs="Times New Roman"/>
+          <w:color w:val="202124"/>
+          <w:sz w:val="20"/>
+          <w:szCs w:val="20"/>
+        </w:rPr>
+        <w:t>field</w:t>
+      </w:r>
+      <w:r>
+        <w:rPr>
+          <w:rFonts w:ascii="Consolas" w:eastAsia="Times New Roman" w:hAnsi="Consolas" w:cs="Times New Roman"/>
+          <w:color w:val="202124"/>
+          <w:sz w:val="20"/>
+          <w:szCs w:val="20"/>
+        </w:rPr>
+        <w:t xml:space="preserve"> </w:t>
+      </w:r>
+      <w:proofErr w:type="spellStart"/>
+      <w:r>
+        <w:rPr>
+          <w:rFonts w:ascii="Consolas" w:eastAsia="Times New Roman" w:hAnsi="Consolas" w:cs="Times New Roman"/>
+          <w:color w:val="202124"/>
+          <w:sz w:val="20"/>
+          <w:szCs w:val="20"/>
+        </w:rPr>
+        <w:t>backupFileIdFellApp</w:t>
+      </w:r>
+      <w:proofErr w:type="spellEnd"/>
+      <w:r>
+        <w:rPr>
+          <w:rFonts w:ascii="Consolas" w:eastAsia="Times New Roman" w:hAnsi="Consolas" w:cs="Times New Roman"/>
+          <w:color w:val="202124"/>
+          <w:sz w:val="20"/>
+          <w:szCs w:val="20"/>
+        </w:rPr>
+        <w:t>)</w:t>
+      </w:r>
+    </w:p>
+    <w:p>
+      <w:pPr>
+        <w:pStyle w:val="ListParagraph"/>
+        <w:shd w:val="clear" w:color="auto" w:fill="FFFFFE"/>
+        <w:spacing w:line="270" w:lineRule="atLeast"/>
+        <w:rPr>
+          <w:rFonts w:ascii="Consolas" w:eastAsia="Times New Roman" w:hAnsi="Consolas" w:cs="Times New Roman"/>
+          <w:color w:val="202124"/>
+          <w:sz w:val="20"/>
+          <w:szCs w:val="20"/>
         </w:rPr>
       </w:pPr>
     </w:p>
@@ -564,6 +1105,159 @@
       </w:pPr>
       <w:r>
         <w:lastRenderedPageBreak/>
+        <w:t xml:space="preserve">Create </w:t>
+      </w:r>
+      <w:r>
+        <w:t>Fellowship Recommendation Letter Submission</w:t>
+      </w:r>
+    </w:p>
+    <w:p>
+      <w:pPr>
+        <w:pStyle w:val="Heading1"/>
+        <w:numPr>
+          <w:ilvl w:val="1"/>
+          <w:numId w:val="14"/>
+        </w:numPr>
+      </w:pPr>
+      <w:r>
+        <w:t>Create Apps Script</w:t>
+      </w:r>
+    </w:p>
+    <w:p/>
+    <w:p>
+      <w:pPr>
+        <w:pStyle w:val="ListParagraph"/>
+        <w:numPr>
+          <w:ilvl w:val="2"/>
+          <w:numId w:val="14"/>
+        </w:numPr>
+      </w:pPr>
+      <w:hyperlink r:id="rId10" w:history="1">
+        <w:r>
+          <w:rPr>
+            <w:rStyle w:val="Hyperlink"/>
+          </w:rPr>
+          <w:t>https://script.google.com/home</w:t>
+        </w:r>
+      </w:hyperlink>
+    </w:p>
+    <w:p>
+      <w:pPr>
+        <w:pStyle w:val="ListParagraph"/>
+        <w:numPr>
+          <w:ilvl w:val="2"/>
+          <w:numId w:val="14"/>
+        </w:numPr>
+      </w:pPr>
+      <w:r>
+        <w:t>Click on “CREATE APPS SCRIPT”</w:t>
+      </w:r>
+    </w:p>
+    <w:p>
+      <w:pPr>
+        <w:pStyle w:val="ListParagraph"/>
+        <w:ind w:left="2160"/>
+      </w:pPr>
+    </w:p>
+    <w:p>
+      <w:r>
+        <w:rPr>
+          <w:noProof/>
+        </w:rPr>
+        <w:drawing>
+          <wp:inline distT="0" distB="0" distL="0" distR="0" wp14:anchorId="43FBED9A" wp14:editId="32D70224">
+            <wp:extent cx="5943316" cy="4426527"/>
+            <wp:effectExtent l="0" t="0" r="635" b="0"/>
+            <wp:docPr id="5" name="Picture 5"/>
+            <wp:cNvGraphicFramePr>
+              <a:graphicFrameLocks xmlns:a="http://schemas.openxmlformats.org/drawingml/2006/main" noChangeAspect="1"/>
+            </wp:cNvGraphicFramePr>
+            <a:graphic xmlns:a="http://schemas.openxmlformats.org/drawingml/2006/main">
+              <a:graphicData uri="http://schemas.openxmlformats.org/drawingml/2006/picture">
+                <pic:pic xmlns:pic="http://schemas.openxmlformats.org/drawingml/2006/picture">
+                  <pic:nvPicPr>
+                    <pic:cNvPr id="0" name=""/>
+                    <pic:cNvPicPr/>
+                  </pic:nvPicPr>
+                  <pic:blipFill>
+                    <a:blip r:embed="rId7"/>
+                    <a:stretch>
+                      <a:fillRect/>
+                    </a:stretch>
+                  </pic:blipFill>
+                  <pic:spPr>
+                    <a:xfrm>
+                      <a:off x="0" y="0"/>
+                      <a:ext cx="5943600" cy="4426739"/>
+                    </a:xfrm>
+                    <a:prstGeom prst="rect">
+                      <a:avLst/>
+                    </a:prstGeom>
+                  </pic:spPr>
+                </pic:pic>
+              </a:graphicData>
+            </a:graphic>
+          </wp:inline>
+        </w:drawing>
+      </w:r>
+    </w:p>
+    <w:p>
+      <w:pPr>
+        <w:pStyle w:val="ListParagraph"/>
+        <w:numPr>
+          <w:ilvl w:val="2"/>
+          <w:numId w:val="14"/>
+        </w:numPr>
+      </w:pPr>
+      <w:r>
+        <w:t>Copy all files from existing script “</w:t>
+      </w:r>
+      <w:r>
+        <w:t>fellowship-rec-letter-submission</w:t>
+      </w:r>
+      <w:r>
+        <w:t xml:space="preserve">”. These files can be copied from </w:t>
+      </w:r>
+      <w:r>
+        <w:t>orderflex\src\Ap</w:t>
+      </w:r>
+      <w:r>
+        <w:t>p\FellAppBundle\Util\GoogleForm</w:t>
+      </w:r>
+      <w:r>
+        <w:t>\</w:t>
+      </w:r>
+      <w:r>
+        <w:t>Fellowship-RecommendationLetter</w:t>
+      </w:r>
+    </w:p>
+    <w:p>
+      <w:pPr>
+        <w:pStyle w:val="ListParagraph"/>
+        <w:numPr>
+          <w:ilvl w:val="2"/>
+          <w:numId w:val="14"/>
+        </w:numPr>
+      </w:pPr>
+      <w:r>
+        <w:t xml:space="preserve">All script can be founded here </w:t>
+      </w:r>
+      <w:r>
+        <w:t>https://script.google.com/home</w:t>
+      </w:r>
+    </w:p>
+    <w:p/>
+    <w:p/>
+    <w:p>
+      <w:pPr>
+        <w:pStyle w:val="Heading1"/>
+        <w:numPr>
+          <w:ilvl w:val="1"/>
+          <w:numId w:val="14"/>
+        </w:numPr>
+      </w:pPr>
+      <w:r>
+        <w:lastRenderedPageBreak/>
         <w:t>Create folders in Google Drive to store application’s spreadsheets and uploaded files</w:t>
       </w:r>
       <w:r>
@@ -587,193 +1281,395 @@
       <w:r>
         <w:t xml:space="preserve"> </w:t>
       </w:r>
+    </w:p>
+    <w:p>
+      <w:pPr>
+        <w:pStyle w:val="ListParagraph"/>
+        <w:numPr>
+          <w:ilvl w:val="2"/>
+          <w:numId w:val="14"/>
+        </w:numPr>
+      </w:pPr>
+      <w:r>
+        <w:t>Create folder “</w:t>
+      </w:r>
+      <w:proofErr w:type="spellStart"/>
+      <w:r>
+        <w:t>FellowshipApplication</w:t>
+      </w:r>
+      <w:proofErr w:type="spellEnd"/>
+      <w:r>
+        <w:t>” (the same as in 1.1)</w:t>
+      </w:r>
+    </w:p>
+    <w:p>
+      <w:pPr>
+        <w:pStyle w:val="ListParagraph"/>
+        <w:numPr>
+          <w:ilvl w:val="2"/>
+          <w:numId w:val="14"/>
+        </w:numPr>
+      </w:pPr>
+      <w:r>
+        <w:t>In “</w:t>
+      </w:r>
+      <w:proofErr w:type="spellStart"/>
+      <w:r>
+        <w:t>FellowshipApplication</w:t>
+      </w:r>
+      <w:proofErr w:type="spellEnd"/>
+      <w:r>
+        <w:t>” folder, create empty file “</w:t>
+      </w:r>
+      <w:proofErr w:type="spellStart"/>
+      <w:r>
+        <w:t>config.json</w:t>
+      </w:r>
+      <w:proofErr w:type="spellEnd"/>
+      <w:r>
+        <w:t>” (the same as in 1.2)</w:t>
+      </w:r>
+    </w:p>
+    <w:p>
+      <w:pPr>
+        <w:pStyle w:val="ListParagraph"/>
+        <w:numPr>
+          <w:ilvl w:val="2"/>
+          <w:numId w:val="14"/>
+        </w:numPr>
+      </w:pPr>
+      <w:r>
+        <w:t>In “</w:t>
+      </w:r>
+      <w:proofErr w:type="spellStart"/>
+      <w:r>
+        <w:t>FellowshipApplication</w:t>
+      </w:r>
+      <w:proofErr w:type="spellEnd"/>
+      <w:r>
+        <w:t>” folder, create new folder “Responses” (the same as in 1.3)</w:t>
+      </w:r>
+    </w:p>
+    <w:p>
+      <w:pPr>
+        <w:pStyle w:val="ListParagraph"/>
+        <w:numPr>
+          <w:ilvl w:val="2"/>
+          <w:numId w:val="14"/>
+        </w:numPr>
+      </w:pPr>
+      <w:r>
+        <w:t xml:space="preserve">In “Responses” folder, create new folders: </w:t>
+      </w:r>
+    </w:p>
+    <w:p>
+      <w:pPr>
+        <w:pStyle w:val="ListParagraph"/>
+        <w:ind w:left="1440"/>
+      </w:pPr>
+      <w:proofErr w:type="spellStart"/>
+      <w:r>
+        <w:t>RecommendationLetters</w:t>
+      </w:r>
+      <w:proofErr w:type="spellEnd"/>
+      <w:r>
+        <w:t xml:space="preserve"> (the same as in 1.4)</w:t>
+      </w:r>
+    </w:p>
+    <w:p>
+      <w:pPr>
+        <w:pStyle w:val="ListParagraph"/>
+        <w:numPr>
+          <w:ilvl w:val="2"/>
+          <w:numId w:val="14"/>
+        </w:numPr>
+      </w:pPr>
+      <w:r>
+        <w:t>In “</w:t>
+      </w:r>
+      <w:proofErr w:type="spellStart"/>
+      <w:r>
+        <w:t>RecommendationLetters</w:t>
+      </w:r>
+      <w:proofErr w:type="spellEnd"/>
+      <w:r>
+        <w:t>” folder, create new folders:</w:t>
+      </w:r>
+    </w:p>
+    <w:p>
+      <w:pPr>
+        <w:pStyle w:val="ListParagraph"/>
+        <w:ind w:left="1440"/>
+      </w:pPr>
+      <w:r>
+        <w:t>“</w:t>
+      </w:r>
+      <w:proofErr w:type="spellStart"/>
+      <w:r>
+        <w:t>RecommendationLetterUploads</w:t>
+      </w:r>
+      <w:proofErr w:type="spellEnd"/>
+      <w:r>
+        <w:t>”</w:t>
+      </w:r>
+    </w:p>
+    <w:p>
+      <w:pPr>
+        <w:pStyle w:val="ListParagraph"/>
+        <w:ind w:left="1440"/>
+      </w:pPr>
+      <w:r>
+        <w:t>“Template”</w:t>
+      </w:r>
+    </w:p>
+    <w:p>
+      <w:pPr>
+        <w:pStyle w:val="ListParagraph"/>
+        <w:ind w:left="1440"/>
+      </w:pPr>
+      <w:r>
+        <w:t>“Spreadsheets”</w:t>
+      </w:r>
+    </w:p>
+    <w:p>
+      <w:pPr>
+        <w:pStyle w:val="ListParagraph"/>
+        <w:numPr>
+          <w:ilvl w:val="2"/>
+          <w:numId w:val="14"/>
+        </w:numPr>
+      </w:pPr>
+      <w:r>
+        <w:t>In “Template” folder, create new files:</w:t>
+      </w:r>
+    </w:p>
+    <w:p>
+      <w:pPr>
+        <w:pStyle w:val="ListParagraph"/>
+        <w:ind w:left="1440"/>
+      </w:pPr>
+      <w:proofErr w:type="spellStart"/>
+      <w:r>
+        <w:t>BackupSpreadsheet</w:t>
+      </w:r>
+      <w:proofErr w:type="spellEnd"/>
+      <w:r>
+        <w:t xml:space="preserve"> – copy/paste from </w:t>
+      </w:r>
+      <w:proofErr w:type="spellStart"/>
+      <w:r>
+        <w:t>orderflex</w:t>
+      </w:r>
+      <w:proofErr w:type="spellEnd"/>
+      <w:r>
+        <w:t>\</w:t>
+      </w:r>
+      <w:proofErr w:type="spellStart"/>
+      <w:r>
+        <w:t>src</w:t>
+      </w:r>
+      <w:proofErr w:type="spellEnd"/>
+      <w:r>
+        <w:t>\App\</w:t>
+      </w:r>
+      <w:proofErr w:type="spellStart"/>
+      <w:r>
+        <w:t>FellAppBundle</w:t>
+      </w:r>
+      <w:proofErr w:type="spellEnd"/>
+      <w:r>
+        <w:t>\</w:t>
+      </w:r>
+      <w:proofErr w:type="spellStart"/>
+      <w:r>
+        <w:t>Util</w:t>
+      </w:r>
+      <w:proofErr w:type="spellEnd"/>
+      <w:r>
+        <w:t>\</w:t>
+      </w:r>
+      <w:proofErr w:type="spellStart"/>
+      <w:r>
+        <w:t>GoogleForm</w:t>
+      </w:r>
+      <w:proofErr w:type="spellEnd"/>
+      <w:r>
+        <w:t>\ \</w:t>
+      </w:r>
+      <w:proofErr w:type="spellStart"/>
+      <w:r>
+        <w:t>FellowshipRecommendationLetters</w:t>
+      </w:r>
+      <w:proofErr w:type="spellEnd"/>
+      <w:r>
+        <w:t>\</w:t>
+      </w:r>
+      <w:r>
+        <w:t>BackupSpreadsheet.xlsx</w:t>
+      </w:r>
+    </w:p>
+    <w:p>
+      <w:pPr>
+        <w:pStyle w:val="ListParagraph"/>
+        <w:ind w:left="1440"/>
+      </w:pPr>
+      <w:proofErr w:type="spellStart"/>
+      <w:r>
+        <w:t>TemplateSpreadsheet</w:t>
+      </w:r>
+      <w:proofErr w:type="spellEnd"/>
+      <w:r>
+        <w:t xml:space="preserve"> - copy/paste from </w:t>
+      </w:r>
+      <w:proofErr w:type="spellStart"/>
+      <w:r>
+        <w:t>orderflex</w:t>
+      </w:r>
+      <w:proofErr w:type="spellEnd"/>
+      <w:r>
+        <w:t>\</w:t>
+      </w:r>
+      <w:proofErr w:type="spellStart"/>
+      <w:r>
+        <w:t>src</w:t>
+      </w:r>
+      <w:proofErr w:type="spellEnd"/>
+      <w:r>
+        <w:t>\App\</w:t>
+      </w:r>
+      <w:proofErr w:type="spellStart"/>
+      <w:r>
+        <w:t>FellAppBundle</w:t>
+      </w:r>
+      <w:proofErr w:type="spellEnd"/>
+      <w:r>
+        <w:t>\</w:t>
+      </w:r>
+      <w:proofErr w:type="spellStart"/>
+      <w:r>
+        <w:t>Util</w:t>
+      </w:r>
+      <w:proofErr w:type="spellEnd"/>
+      <w:r>
+        <w:t>\</w:t>
+      </w:r>
+      <w:proofErr w:type="spellStart"/>
+      <w:r>
+        <w:t>GoogleForm</w:t>
+      </w:r>
+      <w:proofErr w:type="spellEnd"/>
+      <w:r>
+        <w:t>\ \</w:t>
+      </w:r>
+      <w:proofErr w:type="spellStart"/>
+      <w:r>
+        <w:t>FellowshipRecommendationLetters</w:t>
+      </w:r>
+      <w:proofErr w:type="spellEnd"/>
+      <w:r>
+        <w:t>\</w:t>
+      </w:r>
+      <w:r>
+        <w:t>TemplateSpreadsheet.xlsx</w:t>
+      </w:r>
+    </w:p>
+    <w:p>
+      <w:pPr>
+        <w:rPr>
+          <w:noProof/>
+        </w:rPr>
+      </w:pPr>
+    </w:p>
+    <w:p>
+      <w:pPr>
+        <w:pStyle w:val="Heading1"/>
+        <w:numPr>
+          <w:ilvl w:val="1"/>
+          <w:numId w:val="14"/>
+        </w:numPr>
+      </w:pPr>
+      <w:r>
+        <w:t xml:space="preserve">Adding IDs to the script </w:t>
+      </w:r>
+      <w:proofErr w:type="spellStart"/>
+      <w:r>
+        <w:t>ApplicationWithUploadNew</w:t>
+      </w:r>
+      <w:proofErr w:type="spellEnd"/>
     </w:p>
     <w:p>
       <w:pPr>
         <w:pStyle w:val="ListParagraph"/>
         <w:numPr>
           <w:ilvl w:val="0"/>
-          <w:numId w:val="6"/>
+          <w:numId w:val="19"/>
         </w:numPr>
-      </w:pPr>
-      <w:r>
-        <w:t>Create folder “FellowshipApplication”</w:t>
-      </w:r>
-      <w:r>
-        <w:t xml:space="preserve"> (the same as in 1.1)</w:t>
-      </w:r>
+        <w:shd w:val="clear" w:color="auto" w:fill="FFFFFE"/>
+        <w:spacing w:line="270" w:lineRule="atLeast"/>
+        <w:rPr>
+          <w:rFonts w:ascii="Consolas" w:eastAsia="Times New Roman" w:hAnsi="Consolas" w:cs="Times New Roman"/>
+          <w:color w:val="3C4043"/>
+          <w:sz w:val="20"/>
+          <w:szCs w:val="20"/>
+        </w:rPr>
+      </w:pPr>
+      <w:r>
+        <w:rPr>
+          <w:rFonts w:ascii="Consolas" w:eastAsia="Times New Roman" w:hAnsi="Consolas" w:cs="Times New Roman"/>
+          <w:color w:val="202124"/>
+          <w:sz w:val="20"/>
+          <w:szCs w:val="20"/>
+        </w:rPr>
+        <w:t xml:space="preserve">Assign </w:t>
+      </w:r>
+      <w:r>
+        <w:t xml:space="preserve">folder  </w:t>
+      </w:r>
+      <w:r>
+        <w:rPr>
+          <w:rFonts w:ascii="Consolas" w:eastAsia="Times New Roman" w:hAnsi="Consolas" w:cs="Times New Roman"/>
+          <w:color w:val="202124"/>
+          <w:sz w:val="20"/>
+          <w:szCs w:val="20"/>
+        </w:rPr>
+        <w:t xml:space="preserve">id of the </w:t>
+      </w:r>
+      <w:r>
+        <w:t>Spreadsheets</w:t>
+      </w:r>
+      <w:r>
+        <w:t xml:space="preserve">  </w:t>
+      </w:r>
+      <w:r>
+        <w:t xml:space="preserve">to </w:t>
+      </w:r>
+      <w:r>
+        <w:rPr>
+          <w:rFonts w:ascii="Consolas" w:eastAsia="Times New Roman" w:hAnsi="Consolas" w:cs="Times New Roman"/>
+          <w:color w:val="202124"/>
+          <w:sz w:val="20"/>
+          <w:szCs w:val="20"/>
+        </w:rPr>
+        <w:t>_</w:t>
+      </w:r>
+      <w:proofErr w:type="spellStart"/>
+      <w:r>
+        <w:rPr>
+          <w:rFonts w:ascii="Consolas" w:eastAsia="Times New Roman" w:hAnsi="Consolas" w:cs="Times New Roman"/>
+          <w:color w:val="202124"/>
+          <w:sz w:val="20"/>
+          <w:szCs w:val="20"/>
+        </w:rPr>
+        <w:t>destinationFolderSSKey</w:t>
+      </w:r>
+      <w:proofErr w:type="spellEnd"/>
     </w:p>
     <w:p>
       <w:pPr>
         <w:pStyle w:val="ListParagraph"/>
         <w:numPr>
           <w:ilvl w:val="0"/>
-          <w:numId w:val="6"/>
-        </w:numPr>
-      </w:pPr>
-      <w:r>
-        <w:t>In “FellowshipApplication” folder, create empty file “config.json”</w:t>
-      </w:r>
-      <w:r>
-        <w:t xml:space="preserve"> (the same as in 1.2)</w:t>
-      </w:r>
-    </w:p>
-    <w:p>
-      <w:pPr>
-        <w:pStyle w:val="ListParagraph"/>
-        <w:numPr>
-          <w:ilvl w:val="0"/>
-          <w:numId w:val="6"/>
-        </w:numPr>
-      </w:pPr>
-      <w:r>
-        <w:t>In “FellowshipApplication” folder, create new folder “Responses”</w:t>
-      </w:r>
-      <w:r>
-        <w:t xml:space="preserve"> </w:t>
-      </w:r>
-      <w:r>
-        <w:t xml:space="preserve">(the same as </w:t>
-      </w:r>
-      <w:r>
-        <w:t>in 1.3</w:t>
-      </w:r>
-      <w:r>
-        <w:t>)</w:t>
-      </w:r>
-    </w:p>
-    <w:p>
-      <w:pPr>
-        <w:pStyle w:val="ListParagraph"/>
-        <w:numPr>
-          <w:ilvl w:val="0"/>
-          <w:numId w:val="6"/>
-        </w:numPr>
-      </w:pPr>
-      <w:r>
-        <w:t xml:space="preserve">In “Responses” folder, create new folders: </w:t>
-      </w:r>
-    </w:p>
-    <w:p>
-      <w:pPr>
-        <w:pStyle w:val="ListParagraph"/>
-        <w:ind w:left="1440"/>
-      </w:pPr>
-      <w:r>
-        <w:t xml:space="preserve">RecommendationLetters </w:t>
-      </w:r>
-      <w:r>
-        <w:t>(the same as in 1.4)</w:t>
-      </w:r>
-    </w:p>
-    <w:p>
-      <w:pPr>
-        <w:pStyle w:val="ListParagraph"/>
-        <w:numPr>
-          <w:ilvl w:val="0"/>
-          <w:numId w:val="6"/>
-        </w:numPr>
-      </w:pPr>
-      <w:r>
-        <w:t>In “RecommendationLetters” folder, create new folders:</w:t>
-      </w:r>
-    </w:p>
-    <w:p>
-      <w:pPr>
-        <w:pStyle w:val="ListParagraph"/>
-        <w:ind w:left="1440"/>
-      </w:pPr>
-      <w:r>
-        <w:t>“RecommendationLetterUploads”</w:t>
-      </w:r>
-    </w:p>
-    <w:p>
-      <w:pPr>
-        <w:pStyle w:val="ListParagraph"/>
-        <w:ind w:left="1440"/>
-      </w:pPr>
-      <w:r>
-        <w:t>“Template”</w:t>
-      </w:r>
-    </w:p>
-    <w:p>
-      <w:pPr>
-        <w:pStyle w:val="ListParagraph"/>
-        <w:ind w:left="1440"/>
-      </w:pPr>
-      <w:r>
-        <w:t>“Spreadsheets”</w:t>
-      </w:r>
-    </w:p>
-    <w:p>
-      <w:pPr>
-        <w:pStyle w:val="ListParagraph"/>
-        <w:numPr>
-          <w:ilvl w:val="0"/>
-          <w:numId w:val="6"/>
-        </w:numPr>
-      </w:pPr>
-      <w:r>
-        <w:t>In “Template” folder, create new files:</w:t>
-      </w:r>
-    </w:p>
-    <w:p>
-      <w:pPr>
-        <w:pStyle w:val="ListParagraph"/>
-        <w:ind w:left="1440"/>
-      </w:pPr>
-      <w:r>
-        <w:t xml:space="preserve">BackupSpreadsheet – copy/paste from </w:t>
-      </w:r>
-      <w:r>
-        <w:t>orderflex\src\App\FellAppBundle\Util\GoogleForm\ \FellowshipRecommendationLetters</w:t>
-      </w:r>
-      <w:r>
-        <w:t>\</w:t>
-      </w:r>
-      <w:r>
-        <w:t>BackupSpreadsheet.xlsx</w:t>
-      </w:r>
-    </w:p>
-    <w:p>
-      <w:pPr>
-        <w:pStyle w:val="ListParagraph"/>
-        <w:ind w:left="1440"/>
-      </w:pPr>
-      <w:r>
-        <w:t xml:space="preserve">TemplateSpreadsheet - copy/paste from </w:t>
-      </w:r>
-      <w:r>
-        <w:t>orderflex\src\App\FellAppBundle\Util\GoogleForm\ \FellowshipRecommendationLetters</w:t>
-      </w:r>
-      <w:r>
-        <w:t>\</w:t>
-      </w:r>
-      <w:r>
-        <w:t>TemplateSpreadsheet.xlsx</w:t>
-      </w:r>
-    </w:p>
-    <w:p/>
-    <w:p>
-      <w:pPr>
-        <w:pStyle w:val="Heading1"/>
-      </w:pPr>
-      <w:r>
-        <w:t>Adding IDs to the script</w:t>
-      </w:r>
-      <w:r>
-        <w:t xml:space="preserve"> </w:t>
-      </w:r>
-      <w:r>
-        <w:t>ApplicationWithUploadNew</w:t>
-      </w:r>
-    </w:p>
-    <w:p>
-      <w:pPr>
-        <w:pStyle w:val="ListParagraph"/>
-        <w:numPr>
-          <w:ilvl w:val="0"/>
-          <w:numId w:val="5"/>
+          <w:numId w:val="16"/>
         </w:numPr>
         <w:shd w:val="clear" w:color="auto" w:fill="FFFFFE"/>
         <w:spacing w:after="0" w:line="270" w:lineRule="atLeast"/>
@@ -787,256 +1683,86 @@
       <w:r>
         <w:rPr>
           <w:rFonts w:ascii="Consolas" w:eastAsia="Times New Roman" w:hAnsi="Consolas" w:cs="Times New Roman"/>
-          <w:color w:val="202124"/>
+          <w:color w:val="3C4043"/>
           <w:sz w:val="20"/>
           <w:szCs w:val="20"/>
         </w:rPr>
         <w:t xml:space="preserve">Assign </w:t>
       </w:r>
       <w:r>
-        <w:t xml:space="preserve">folder </w:t>
-      </w:r>
-      <w:r>
+        <w:rPr>
+          <w:rFonts w:ascii="Consolas" w:eastAsia="Times New Roman" w:hAnsi="Consolas" w:cs="Times New Roman"/>
+          <w:color w:val="3C4043"/>
+          <w:sz w:val="20"/>
+          <w:szCs w:val="20"/>
+        </w:rPr>
+        <w:t>file</w:t>
+      </w:r>
+      <w:r>
+        <w:rPr>
+          <w:rFonts w:ascii="Consolas" w:eastAsia="Times New Roman" w:hAnsi="Consolas" w:cs="Times New Roman"/>
+          <w:color w:val="3C4043"/>
+          <w:sz w:val="20"/>
+          <w:szCs w:val="20"/>
+        </w:rPr>
         <w:t xml:space="preserve"> </w:t>
       </w:r>
       <w:r>
         <w:rPr>
           <w:rFonts w:ascii="Consolas" w:eastAsia="Times New Roman" w:hAnsi="Consolas" w:cs="Times New Roman"/>
-          <w:color w:val="202124"/>
+          <w:color w:val="3C4043"/>
           <w:sz w:val="20"/>
           <w:szCs w:val="20"/>
         </w:rPr>
         <w:t xml:space="preserve">id of the </w:t>
       </w:r>
-      <w:r>
-        <w:t>BackupSpreadsheet</w:t>
-      </w:r>
-      <w:r>
-        <w:t xml:space="preserve"> to</w:t>
-      </w:r>
-      <w:r>
+      <w:proofErr w:type="spellStart"/>
+      <w:r>
+        <w:rPr>
+          <w:rFonts w:ascii="Consolas" w:eastAsia="Times New Roman" w:hAnsi="Consolas" w:cs="Times New Roman"/>
+          <w:color w:val="3C4043"/>
+          <w:sz w:val="20"/>
+          <w:szCs w:val="20"/>
+        </w:rPr>
+        <w:t>TemplateSpreadsheet</w:t>
+      </w:r>
+      <w:proofErr w:type="spellEnd"/>
+      <w:r>
+        <w:rPr>
+          <w:rFonts w:ascii="Consolas" w:eastAsia="Times New Roman" w:hAnsi="Consolas" w:cs="Times New Roman"/>
+          <w:color w:val="3C4043"/>
+          <w:sz w:val="20"/>
+          <w:szCs w:val="20"/>
+        </w:rPr>
         <w:t xml:space="preserve"> </w:t>
       </w:r>
       <w:r>
         <w:rPr>
           <w:rFonts w:ascii="Consolas" w:eastAsia="Times New Roman" w:hAnsi="Consolas" w:cs="Times New Roman"/>
-          <w:color w:val="202124"/>
-          <w:sz w:val="20"/>
-          <w:szCs w:val="20"/>
-        </w:rPr>
-        <w:t>_backupSSKey</w:t>
-      </w:r>
+          <w:color w:val="3C4043"/>
+          <w:sz w:val="20"/>
+          <w:szCs w:val="20"/>
+        </w:rPr>
+        <w:t>to _</w:t>
+      </w:r>
+      <w:proofErr w:type="spellStart"/>
+      <w:r>
+        <w:rPr>
+          <w:rFonts w:ascii="Consolas" w:eastAsia="Times New Roman" w:hAnsi="Consolas" w:cs="Times New Roman"/>
+          <w:color w:val="3C4043"/>
+          <w:sz w:val="20"/>
+          <w:szCs w:val="20"/>
+        </w:rPr>
+        <w:t>templateSSKey</w:t>
+      </w:r>
+      <w:proofErr w:type="spellEnd"/>
     </w:p>
     <w:p>
       <w:pPr>
         <w:pStyle w:val="ListParagraph"/>
         <w:numPr>
           <w:ilvl w:val="0"/>
-          <w:numId w:val="5"/>
-        </w:numPr>
-        <w:shd w:val="clear" w:color="auto" w:fill="FFFFFE"/>
-        <w:spacing w:after="0" w:line="270" w:lineRule="atLeast"/>
-        <w:rPr>
-          <w:rFonts w:ascii="Consolas" w:eastAsia="Times New Roman" w:hAnsi="Consolas" w:cs="Times New Roman"/>
-          <w:color w:val="3C4043"/>
-          <w:sz w:val="20"/>
-          <w:szCs w:val="20"/>
-        </w:rPr>
-      </w:pPr>
-      <w:r>
-        <w:rPr>
-          <w:rFonts w:ascii="Consolas" w:eastAsia="Times New Roman" w:hAnsi="Consolas" w:cs="Times New Roman"/>
-          <w:color w:val="3C4043"/>
-          <w:sz w:val="20"/>
-          <w:szCs w:val="20"/>
-        </w:rPr>
-        <w:t xml:space="preserve">Assign </w:t>
-      </w:r>
-      <w:r>
-        <w:rPr>
-          <w:rFonts w:ascii="Consolas" w:eastAsia="Times New Roman" w:hAnsi="Consolas" w:cs="Times New Roman"/>
-          <w:color w:val="3C4043"/>
-          <w:sz w:val="20"/>
-          <w:szCs w:val="20"/>
-        </w:rPr>
-        <w:t xml:space="preserve">folder </w:t>
-      </w:r>
-      <w:r>
-        <w:rPr>
-          <w:rFonts w:ascii="Consolas" w:eastAsia="Times New Roman" w:hAnsi="Consolas" w:cs="Times New Roman"/>
-          <w:color w:val="3C4043"/>
-          <w:sz w:val="20"/>
-          <w:szCs w:val="20"/>
-        </w:rPr>
-        <w:t xml:space="preserve">id of the </w:t>
-      </w:r>
-      <w:r>
-        <w:rPr>
-          <w:rFonts w:ascii="Consolas" w:eastAsia="Times New Roman" w:hAnsi="Consolas" w:cs="Times New Roman"/>
-          <w:color w:val="3C4043"/>
-          <w:sz w:val="20"/>
-          <w:szCs w:val="20"/>
-        </w:rPr>
-        <w:t>TemplateSpreadsheet</w:t>
-      </w:r>
-      <w:r>
-        <w:rPr>
-          <w:rFonts w:ascii="Consolas" w:eastAsia="Times New Roman" w:hAnsi="Consolas" w:cs="Times New Roman"/>
-          <w:color w:val="3C4043"/>
-          <w:sz w:val="20"/>
-          <w:szCs w:val="20"/>
-        </w:rPr>
-        <w:t xml:space="preserve">  to _templateSSKey</w:t>
-      </w:r>
-    </w:p>
-    <w:p>
-      <w:pPr>
-        <w:pStyle w:val="ListParagraph"/>
-        <w:numPr>
-          <w:ilvl w:val="0"/>
-          <w:numId w:val="5"/>
-        </w:numPr>
-        <w:shd w:val="clear" w:color="auto" w:fill="FFFFFE"/>
-        <w:spacing w:after="0" w:line="270" w:lineRule="atLeast"/>
-        <w:rPr>
-          <w:rFonts w:ascii="Consolas" w:eastAsia="Times New Roman" w:hAnsi="Consolas" w:cs="Times New Roman"/>
-          <w:color w:val="202124"/>
-          <w:sz w:val="20"/>
-          <w:szCs w:val="20"/>
-        </w:rPr>
-      </w:pPr>
-      <w:r>
-        <w:rPr>
-          <w:rFonts w:ascii="Consolas" w:eastAsia="Times New Roman" w:hAnsi="Consolas" w:cs="Times New Roman"/>
-          <w:color w:val="202124"/>
-          <w:sz w:val="20"/>
-          <w:szCs w:val="20"/>
-        </w:rPr>
-        <w:t xml:space="preserve">Assign </w:t>
-      </w:r>
-      <w:r>
-        <w:rPr>
-          <w:rFonts w:ascii="Consolas" w:eastAsia="Times New Roman" w:hAnsi="Consolas" w:cs="Times New Roman"/>
-          <w:color w:val="202124"/>
-          <w:sz w:val="20"/>
-          <w:szCs w:val="20"/>
-        </w:rPr>
-        <w:t xml:space="preserve">folder </w:t>
-      </w:r>
-      <w:r>
-        <w:rPr>
-          <w:rFonts w:ascii="Consolas" w:eastAsia="Times New Roman" w:hAnsi="Consolas" w:cs="Times New Roman"/>
-          <w:color w:val="202124"/>
-          <w:sz w:val="20"/>
-          <w:szCs w:val="20"/>
-        </w:rPr>
-        <w:t>id of the</w:t>
-      </w:r>
-      <w:r>
-        <w:rPr>
-          <w:rFonts w:ascii="Consolas" w:eastAsia="Times New Roman" w:hAnsi="Consolas" w:cs="Times New Roman"/>
-          <w:color w:val="202124"/>
-          <w:sz w:val="20"/>
-          <w:szCs w:val="20"/>
-        </w:rPr>
-        <w:t xml:space="preserve"> </w:t>
-      </w:r>
-      <w:r>
-        <w:rPr>
-          <w:rFonts w:ascii="Consolas" w:eastAsia="Times New Roman" w:hAnsi="Consolas" w:cs="Times New Roman"/>
-          <w:color w:val="202124"/>
-          <w:sz w:val="20"/>
-          <w:szCs w:val="20"/>
-        </w:rPr>
-        <w:t>Spreadsheets</w:t>
-      </w:r>
-      <w:r>
-        <w:rPr>
-          <w:rFonts w:ascii="Consolas" w:eastAsia="Times New Roman" w:hAnsi="Consolas" w:cs="Times New Roman"/>
-          <w:color w:val="202124"/>
-          <w:sz w:val="20"/>
-          <w:szCs w:val="20"/>
-        </w:rPr>
-        <w:t xml:space="preserve"> </w:t>
-      </w:r>
-      <w:r>
-        <w:rPr>
-          <w:rFonts w:ascii="Consolas" w:eastAsia="Times New Roman" w:hAnsi="Consolas" w:cs="Times New Roman"/>
-          <w:color w:val="202124"/>
-          <w:sz w:val="20"/>
-          <w:szCs w:val="20"/>
-        </w:rPr>
-        <w:t xml:space="preserve">to </w:t>
-      </w:r>
-      <w:r>
-        <w:rPr>
-          <w:rFonts w:ascii="Consolas" w:eastAsia="Times New Roman" w:hAnsi="Consolas" w:cs="Times New Roman"/>
-          <w:color w:val="202124"/>
-          <w:sz w:val="20"/>
-          <w:szCs w:val="20"/>
-        </w:rPr>
-        <w:t>_destinationFolder</w:t>
-      </w:r>
-    </w:p>
-    <w:p>
-      <w:pPr>
-        <w:pStyle w:val="ListParagraph"/>
-        <w:numPr>
-          <w:ilvl w:val="0"/>
-          <w:numId w:val="5"/>
-        </w:numPr>
-        <w:shd w:val="clear" w:color="auto" w:fill="FFFFFE"/>
-        <w:spacing w:after="0" w:line="270" w:lineRule="atLeast"/>
-        <w:rPr>
-          <w:rFonts w:ascii="Consolas" w:eastAsia="Times New Roman" w:hAnsi="Consolas" w:cs="Times New Roman"/>
-          <w:color w:val="202124"/>
-          <w:sz w:val="20"/>
-          <w:szCs w:val="20"/>
-        </w:rPr>
-      </w:pPr>
-      <w:r>
-        <w:rPr>
-          <w:rFonts w:ascii="Consolas" w:eastAsia="Times New Roman" w:hAnsi="Consolas" w:cs="Times New Roman"/>
-          <w:color w:val="202124"/>
-          <w:sz w:val="20"/>
-          <w:szCs w:val="20"/>
-        </w:rPr>
-        <w:t xml:space="preserve">Assign folder </w:t>
-      </w:r>
-      <w:r>
-        <w:rPr>
-          <w:rFonts w:ascii="Consolas" w:eastAsia="Times New Roman" w:hAnsi="Consolas" w:cs="Times New Roman"/>
-          <w:color w:val="202124"/>
-          <w:sz w:val="20"/>
-          <w:szCs w:val="20"/>
-        </w:rPr>
-        <w:t xml:space="preserve">name “FellowshipApplicantUploads” </w:t>
-      </w:r>
-      <w:r>
-        <w:rPr>
-          <w:rFonts w:ascii="Consolas" w:eastAsia="Times New Roman" w:hAnsi="Consolas" w:cs="Times New Roman"/>
-          <w:color w:val="202124"/>
-          <w:sz w:val="20"/>
-          <w:szCs w:val="20"/>
-        </w:rPr>
-        <w:t xml:space="preserve">to </w:t>
-      </w:r>
-      <w:r>
-        <w:rPr>
-          <w:rFonts w:ascii="Consolas" w:eastAsia="Times New Roman" w:hAnsi="Consolas" w:cs="Times New Roman"/>
-          <w:color w:val="202124"/>
-          <w:sz w:val="20"/>
-          <w:szCs w:val="20"/>
-        </w:rPr>
-        <w:t>_dropbox</w:t>
-      </w:r>
-    </w:p>
-    <w:p>
-      <w:pPr>
-        <w:pStyle w:val="ListParagraph"/>
-        <w:numPr>
-          <w:ilvl w:val="0"/>
-          <w:numId w:val="5"/>
+          <w:numId w:val="16"/>
         </w:numPr>
         <w:shd w:val="clear" w:color="auto" w:fill="FFFFFE"/>
         <w:spacing w:line="270" w:lineRule="atLeast"/>
@@ -1054,7 +1780,16 @@
           <w:sz w:val="20"/>
           <w:szCs w:val="20"/>
         </w:rPr>
-        <w:t>Assign folder</w:t>
+        <w:t xml:space="preserve">Assign </w:t>
+      </w:r>
+      <w:r>
+        <w:rPr>
+          <w:rFonts w:ascii="Consolas" w:eastAsia="Times New Roman" w:hAnsi="Consolas" w:cs="Times New Roman"/>
+          <w:color w:val="202124"/>
+          <w:sz w:val="20"/>
+          <w:szCs w:val="20"/>
+        </w:rPr>
+        <w:t>file</w:t>
       </w:r>
       <w:r>
         <w:rPr>
@@ -1065,241 +1800,303 @@
         </w:rPr>
         <w:t xml:space="preserve"> id of the </w:t>
       </w:r>
-      <w:r>
-        <w:rPr>
-          <w:rFonts w:ascii="Consolas" w:eastAsia="Times New Roman" w:hAnsi="Consolas" w:cs="Times New Roman"/>
-          <w:color w:val="202124"/>
-          <w:sz w:val="20"/>
-          <w:szCs w:val="20"/>
-        </w:rPr>
-        <w:t xml:space="preserve">“FellowshipApplicantUploads” to </w:t>
-      </w:r>
-      <w:r>
-        <w:rPr>
-          <w:rFonts w:ascii="Consolas" w:eastAsia="Times New Roman" w:hAnsi="Consolas" w:cs="Times New Roman"/>
-          <w:color w:val="202124"/>
-          <w:sz w:val="20"/>
-          <w:szCs w:val="20"/>
-        </w:rPr>
-        <w:t>_configFolderId</w:t>
-      </w:r>
-    </w:p>
-    <w:p>
-      <w:pPr>
-        <w:pStyle w:val="ListParagraph"/>
-        <w:shd w:val="clear" w:color="auto" w:fill="FFFFFE"/>
-        <w:spacing w:after="0" w:line="270" w:lineRule="atLeast"/>
-        <w:rPr>
-          <w:rFonts w:ascii="Consolas" w:eastAsia="Times New Roman" w:hAnsi="Consolas" w:cs="Times New Roman"/>
-          <w:color w:val="202124"/>
-          <w:sz w:val="20"/>
-          <w:szCs w:val="20"/>
-        </w:rPr>
-      </w:pPr>
-    </w:p>
-    <w:p>
-      <w:pPr>
-        <w:pStyle w:val="Heading1"/>
-      </w:pPr>
-      <w:r>
-        <w:t xml:space="preserve">Assign folder IDs </w:t>
-      </w:r>
-      <w:r>
-        <w:t>to the Fellowship’s Site Settings</w:t>
-      </w:r>
+      <w:proofErr w:type="spellStart"/>
+      <w:r>
+        <w:rPr>
+          <w:rFonts w:ascii="Consolas" w:eastAsia="Times New Roman" w:hAnsi="Consolas" w:cs="Times New Roman"/>
+          <w:color w:val="202124"/>
+          <w:sz w:val="20"/>
+          <w:szCs w:val="20"/>
+        </w:rPr>
+        <w:t>BackupSpreadsheet</w:t>
+      </w:r>
+      <w:proofErr w:type="spellEnd"/>
+      <w:r>
+        <w:rPr>
+          <w:rFonts w:ascii="Consolas" w:eastAsia="Times New Roman" w:hAnsi="Consolas" w:cs="Times New Roman"/>
+          <w:color w:val="202124"/>
+          <w:sz w:val="20"/>
+          <w:szCs w:val="20"/>
+        </w:rPr>
+        <w:t xml:space="preserve"> </w:t>
+      </w:r>
+      <w:r>
+        <w:rPr>
+          <w:rFonts w:ascii="Consolas" w:eastAsia="Times New Roman" w:hAnsi="Consolas" w:cs="Times New Roman"/>
+          <w:color w:val="202124"/>
+          <w:sz w:val="20"/>
+          <w:szCs w:val="20"/>
+        </w:rPr>
+        <w:t xml:space="preserve">to </w:t>
+      </w:r>
+      <w:r>
+        <w:rPr>
+          <w:rFonts w:ascii="Consolas" w:eastAsia="Times New Roman" w:hAnsi="Consolas" w:cs="Times New Roman"/>
+          <w:color w:val="202124"/>
+          <w:sz w:val="20"/>
+          <w:szCs w:val="20"/>
+        </w:rPr>
+        <w:t>_</w:t>
+      </w:r>
+      <w:proofErr w:type="spellStart"/>
+      <w:r>
+        <w:rPr>
+          <w:rFonts w:ascii="Consolas" w:eastAsia="Times New Roman" w:hAnsi="Consolas" w:cs="Times New Roman"/>
+          <w:color w:val="202124"/>
+          <w:sz w:val="20"/>
+          <w:szCs w:val="20"/>
+        </w:rPr>
+        <w:t>backupSSKey</w:t>
+      </w:r>
+      <w:proofErr w:type="spellEnd"/>
     </w:p>
     <w:p>
       <w:pPr>
         <w:pStyle w:val="ListParagraph"/>
         <w:numPr>
           <w:ilvl w:val="0"/>
-          <w:numId w:val="10"/>
+          <w:numId w:val="16"/>
         </w:numPr>
         <w:shd w:val="clear" w:color="auto" w:fill="FFFFFE"/>
         <w:spacing w:line="270" w:lineRule="atLeast"/>
         <w:rPr>
           <w:rFonts w:ascii="Consolas" w:eastAsia="Times New Roman" w:hAnsi="Consolas" w:cs="Times New Roman"/>
-          <w:color w:val="202124"/>
-          <w:sz w:val="20"/>
-          <w:szCs w:val="20"/>
-        </w:rPr>
-      </w:pPr>
-      <w:r>
-        <w:rPr>
-          <w:rFonts w:ascii="Consolas" w:eastAsia="Times New Roman" w:hAnsi="Consolas" w:cs="Times New Roman"/>
-          <w:color w:val="202124"/>
-          <w:sz w:val="20"/>
-          <w:szCs w:val="20"/>
-        </w:rPr>
-        <w:t xml:space="preserve">Google Drive Folder </w:t>
-      </w:r>
-      <w:r>
-        <w:rPr>
-          <w:rFonts w:ascii="Consolas" w:eastAsia="Times New Roman" w:hAnsi="Consolas" w:cs="Times New Roman"/>
-          <w:color w:val="202124"/>
-          <w:sz w:val="20"/>
-          <w:szCs w:val="20"/>
-        </w:rPr>
-        <w:t>ID where config file is located (</w:t>
-      </w:r>
-      <w:r>
-        <w:rPr>
-          <w:rFonts w:ascii="Consolas" w:eastAsia="Times New Roman" w:hAnsi="Consolas" w:cs="Times New Roman"/>
-          <w:color w:val="202124"/>
-          <w:sz w:val="20"/>
-          <w:szCs w:val="20"/>
-        </w:rPr>
-        <w:t>field</w:t>
-      </w:r>
-      <w:r>
-        <w:rPr>
-          <w:rFonts w:ascii="Consolas" w:eastAsia="Times New Roman" w:hAnsi="Consolas" w:cs="Times New Roman"/>
-          <w:color w:val="202124"/>
-          <w:sz w:val="20"/>
-          <w:szCs w:val="20"/>
-        </w:rPr>
-        <w:t xml:space="preserve"> </w:t>
-      </w:r>
-      <w:r>
-        <w:rPr>
-          <w:rFonts w:ascii="Consolas" w:eastAsia="Times New Roman" w:hAnsi="Consolas" w:cs="Times New Roman"/>
-          <w:color w:val="202124"/>
-          <w:sz w:val="20"/>
-          <w:szCs w:val="20"/>
-        </w:rPr>
-        <w:t>configFileFolderIdFellApp</w:t>
-      </w:r>
-      <w:r>
-        <w:rPr>
-          <w:rFonts w:ascii="Consolas" w:eastAsia="Times New Roman" w:hAnsi="Consolas" w:cs="Times New Roman"/>
-          <w:color w:val="202124"/>
-          <w:sz w:val="20"/>
-          <w:szCs w:val="20"/>
-        </w:rPr>
-        <w:t>)</w:t>
-      </w:r>
+          <w:color w:val="3C4043"/>
+          <w:sz w:val="20"/>
+          <w:szCs w:val="20"/>
+        </w:rPr>
+      </w:pPr>
+      <w:r>
+        <w:rPr>
+          <w:rFonts w:ascii="Consolas" w:eastAsia="Times New Roman" w:hAnsi="Consolas" w:cs="Times New Roman"/>
+          <w:color w:val="202124"/>
+          <w:sz w:val="20"/>
+          <w:szCs w:val="20"/>
+        </w:rPr>
+        <w:t>Assign folder name “</w:t>
+      </w:r>
+      <w:proofErr w:type="spellStart"/>
+      <w:r>
+        <w:rPr>
+          <w:rFonts w:ascii="Consolas" w:eastAsia="Times New Roman" w:hAnsi="Consolas" w:cs="Times New Roman"/>
+          <w:color w:val="202124"/>
+          <w:sz w:val="20"/>
+          <w:szCs w:val="20"/>
+        </w:rPr>
+        <w:t>RecommendationLetterUploads</w:t>
+      </w:r>
+      <w:proofErr w:type="spellEnd"/>
+      <w:r>
+        <w:rPr>
+          <w:rFonts w:ascii="Consolas" w:eastAsia="Times New Roman" w:hAnsi="Consolas" w:cs="Times New Roman"/>
+          <w:color w:val="202124"/>
+          <w:sz w:val="20"/>
+          <w:szCs w:val="20"/>
+        </w:rPr>
+        <w:t>” to _</w:t>
+      </w:r>
+      <w:proofErr w:type="spellStart"/>
+      <w:r>
+        <w:rPr>
+          <w:rFonts w:ascii="Consolas" w:eastAsia="Times New Roman" w:hAnsi="Consolas" w:cs="Times New Roman"/>
+          <w:color w:val="202124"/>
+          <w:sz w:val="20"/>
+          <w:szCs w:val="20"/>
+        </w:rPr>
+        <w:t>dropbox</w:t>
+      </w:r>
+      <w:proofErr w:type="spellEnd"/>
     </w:p>
     <w:p>
       <w:pPr>
         <w:pStyle w:val="ListParagraph"/>
         <w:numPr>
           <w:ilvl w:val="0"/>
-          <w:numId w:val="10"/>
+          <w:numId w:val="16"/>
         </w:numPr>
         <w:shd w:val="clear" w:color="auto" w:fill="FFFFFE"/>
         <w:spacing w:line="270" w:lineRule="atLeast"/>
         <w:rPr>
           <w:rFonts w:ascii="Consolas" w:eastAsia="Times New Roman" w:hAnsi="Consolas" w:cs="Times New Roman"/>
-          <w:color w:val="202124"/>
-          <w:sz w:val="20"/>
-          <w:szCs w:val="20"/>
-        </w:rPr>
-      </w:pPr>
-      <w:r>
-        <w:rPr>
-          <w:rFonts w:ascii="Consolas" w:eastAsia="Times New Roman" w:hAnsi="Consolas" w:cs="Times New Roman"/>
-          <w:color w:val="202124"/>
-          <w:sz w:val="20"/>
-          <w:szCs w:val="20"/>
-        </w:rPr>
-        <w:t>Backup Google Spreadsheet ID</w:t>
-      </w:r>
-      <w:r>
-        <w:rPr>
-          <w:rFonts w:ascii="Consolas" w:eastAsia="Times New Roman" w:hAnsi="Consolas" w:cs="Times New Roman"/>
-          <w:color w:val="202124"/>
-          <w:sz w:val="20"/>
-          <w:szCs w:val="20"/>
-        </w:rPr>
-        <w:t xml:space="preserve"> (</w:t>
-      </w:r>
-      <w:r>
-        <w:rPr>
-          <w:rFonts w:ascii="Consolas" w:eastAsia="Times New Roman" w:hAnsi="Consolas" w:cs="Times New Roman"/>
-          <w:color w:val="202124"/>
-          <w:sz w:val="20"/>
-          <w:szCs w:val="20"/>
-        </w:rPr>
-        <w:t>field</w:t>
-      </w:r>
-      <w:r>
-        <w:rPr>
-          <w:rFonts w:ascii="Consolas" w:eastAsia="Times New Roman" w:hAnsi="Consolas" w:cs="Times New Roman"/>
-          <w:color w:val="202124"/>
-          <w:sz w:val="20"/>
-          <w:szCs w:val="20"/>
-        </w:rPr>
-        <w:t xml:space="preserve"> </w:t>
-      </w:r>
-      <w:r>
-        <w:rPr>
-          <w:rFonts w:ascii="Consolas" w:eastAsia="Times New Roman" w:hAnsi="Consolas" w:cs="Times New Roman"/>
-          <w:color w:val="202124"/>
-          <w:sz w:val="20"/>
-          <w:szCs w:val="20"/>
-        </w:rPr>
-        <w:t>backupFileIdFellApp</w:t>
-      </w:r>
-      <w:r>
-        <w:rPr>
-          <w:rFonts w:ascii="Consolas" w:eastAsia="Times New Roman" w:hAnsi="Consolas" w:cs="Times New Roman"/>
-          <w:color w:val="202124"/>
-          <w:sz w:val="20"/>
-          <w:szCs w:val="20"/>
-        </w:rPr>
-        <w:t>)</w:t>
-      </w:r>
-    </w:p>
-    <w:p>
-      <w:pPr>
-        <w:pStyle w:val="ListParagraph"/>
+          <w:color w:val="3C4043"/>
+          <w:sz w:val="20"/>
+          <w:szCs w:val="20"/>
+        </w:rPr>
+      </w:pPr>
+      <w:r>
+        <w:rPr>
+          <w:rFonts w:ascii="Consolas" w:eastAsia="Times New Roman" w:hAnsi="Consolas" w:cs="Times New Roman"/>
+          <w:color w:val="202124"/>
+          <w:sz w:val="20"/>
+          <w:szCs w:val="20"/>
+        </w:rPr>
+        <w:t xml:space="preserve">Assign </w:t>
+      </w:r>
+      <w:r>
+        <w:rPr>
+          <w:rFonts w:ascii="Consolas" w:eastAsia="Times New Roman" w:hAnsi="Consolas" w:cs="Times New Roman"/>
+          <w:color w:val="202124"/>
+          <w:sz w:val="20"/>
+          <w:szCs w:val="20"/>
+        </w:rPr>
+        <w:t>file</w:t>
+      </w:r>
+      <w:r>
+        <w:rPr>
+          <w:rFonts w:ascii="Consolas" w:eastAsia="Times New Roman" w:hAnsi="Consolas" w:cs="Times New Roman"/>
+          <w:color w:val="202124"/>
+          <w:sz w:val="20"/>
+          <w:szCs w:val="20"/>
+        </w:rPr>
+        <w:t xml:space="preserve"> id of the </w:t>
+      </w:r>
+      <w:r>
+        <w:rPr>
+          <w:rFonts w:ascii="Consolas" w:eastAsia="Times New Roman" w:hAnsi="Consolas" w:cs="Times New Roman"/>
+          <w:color w:val="202124"/>
+          <w:sz w:val="20"/>
+          <w:szCs w:val="20"/>
+        </w:rPr>
+        <w:t>“</w:t>
+      </w:r>
+      <w:proofErr w:type="spellStart"/>
+      <w:r>
+        <w:rPr>
+          <w:rFonts w:ascii="Consolas" w:eastAsia="Times New Roman" w:hAnsi="Consolas" w:cs="Times New Roman"/>
+          <w:color w:val="202124"/>
+          <w:sz w:val="20"/>
+          <w:szCs w:val="20"/>
+        </w:rPr>
+        <w:t>config.json</w:t>
+      </w:r>
+      <w:proofErr w:type="spellEnd"/>
+      <w:r>
+        <w:rPr>
+          <w:rFonts w:ascii="Consolas" w:eastAsia="Times New Roman" w:hAnsi="Consolas" w:cs="Times New Roman"/>
+          <w:color w:val="202124"/>
+          <w:sz w:val="20"/>
+          <w:szCs w:val="20"/>
+        </w:rPr>
+        <w:t>” to _</w:t>
+      </w:r>
+      <w:proofErr w:type="spellStart"/>
+      <w:r>
+        <w:rPr>
+          <w:rFonts w:ascii="Consolas" w:eastAsia="Times New Roman" w:hAnsi="Consolas" w:cs="Times New Roman"/>
+          <w:color w:val="202124"/>
+          <w:sz w:val="20"/>
+          <w:szCs w:val="20"/>
+        </w:rPr>
+        <w:t>configFolderId</w:t>
+      </w:r>
+      <w:proofErr w:type="spellEnd"/>
+    </w:p>
+    <w:p>
+      <w:pPr>
+        <w:pStyle w:val="ListParagraph"/>
+        <w:shd w:val="clear" w:color="auto" w:fill="FFFFFE"/>
+        <w:spacing w:after="0" w:line="270" w:lineRule="atLeast"/>
+        <w:rPr>
+          <w:rFonts w:ascii="Consolas" w:eastAsia="Times New Roman" w:hAnsi="Consolas" w:cs="Times New Roman"/>
+          <w:color w:val="202124"/>
+          <w:sz w:val="20"/>
+          <w:szCs w:val="20"/>
+        </w:rPr>
+      </w:pPr>
+    </w:p>
+    <w:p>
+      <w:pPr>
+        <w:pStyle w:val="Heading1"/>
+        <w:numPr>
+          <w:ilvl w:val="1"/>
+          <w:numId w:val="14"/>
+        </w:numPr>
+      </w:pPr>
+      <w:r>
+        <w:t>Assign folder IDs to the Fellowship’s Site Settings</w:t>
+      </w:r>
+    </w:p>
+    <w:p>
+      <w:pPr>
+        <w:pStyle w:val="ListParagraph"/>
+      </w:pPr>
+    </w:p>
+    <w:p>
+      <w:pPr>
+        <w:pStyle w:val="ListParagraph"/>
+        <w:ind w:left="1440"/>
+      </w:pPr>
+    </w:p>
+    <w:p>
+      <w:pPr>
+        <w:pStyle w:val="ListParagraph"/>
+        <w:ind w:left="1440"/>
+      </w:pPr>
+    </w:p>
+    <w:p>
+      <w:pPr>
+        <w:pStyle w:val="Heading1"/>
         <w:numPr>
           <w:ilvl w:val="0"/>
-          <w:numId w:val="10"/>
+          <w:numId w:val="7"/>
         </w:numPr>
-        <w:shd w:val="clear" w:color="auto" w:fill="FFFFFE"/>
-        <w:spacing w:line="270" w:lineRule="atLeast"/>
-        <w:rPr>
-          <w:rFonts w:ascii="Consolas" w:eastAsia="Times New Roman" w:hAnsi="Consolas" w:cs="Times New Roman"/>
-          <w:color w:val="202124"/>
-          <w:sz w:val="20"/>
-          <w:szCs w:val="20"/>
-        </w:rPr>
-      </w:pPr>
-    </w:p>
-    <w:p>
-      <w:pPr>
-        <w:pStyle w:val="ListParagraph"/>
-        <w:numPr>
-          <w:ilvl w:val="0"/>
-          <w:numId w:val="10"/>
-        </w:numPr>
-      </w:pPr>
-    </w:p>
-    <w:p>
-      <w:pPr>
-        <w:pStyle w:val="ListParagraph"/>
-        <w:ind w:left="1440"/>
-      </w:pPr>
-    </w:p>
-    <w:p>
-      <w:pPr>
-        <w:pStyle w:val="ListParagraph"/>
-        <w:ind w:left="1440"/>
-      </w:pPr>
+      </w:pPr>
+      <w:r>
+        <w:lastRenderedPageBreak/>
+        <w:t>Create web pages</w:t>
+      </w:r>
+    </w:p>
+    <w:p/>
+    <w:p>
+      <w:r>
+        <w:t xml:space="preserve">Google replaced the Classic Sites with New Sites. </w:t>
+      </w:r>
+      <w:r>
+        <w:t xml:space="preserve">Creating and editing in classic Sites are no longer supported. As of January 30, 2023: Editing of classic sites is turned off. You can </w:t>
+      </w:r>
+      <w:proofErr w:type="gramStart"/>
+      <w:r>
+        <w:t>migrate</w:t>
+      </w:r>
+      <w:proofErr w:type="gramEnd"/>
+      <w:r>
+        <w:t xml:space="preserve"> your Classic Sites for a smooth transition. If you don't </w:t>
+      </w:r>
+      <w:proofErr w:type="gramStart"/>
+      <w:r>
+        <w:t>migrate</w:t>
+      </w:r>
+      <w:proofErr w:type="gramEnd"/>
+      <w:r>
+        <w:t xml:space="preserve"> your Classic Sites, your classic sites will be </w:t>
+      </w:r>
+      <w:proofErr w:type="spellStart"/>
+      <w:r>
+        <w:t>automigrated</w:t>
+      </w:r>
+      <w:proofErr w:type="spellEnd"/>
+      <w:r>
+        <w:t xml:space="preserve"> to New Sites</w:t>
+      </w:r>
+      <w:r>
+        <w:t xml:space="preserve"> </w:t>
+      </w:r>
     </w:p>
     <w:p>
       <w:pPr>
         <w:pStyle w:val="Heading1"/>
-      </w:pPr>
-      <w:r>
-        <w:lastRenderedPageBreak/>
+        <w:ind w:left="360"/>
+      </w:pPr>
+      <w:r>
+        <w:t xml:space="preserve">3.1 </w:t>
+      </w:r>
+      <w:r>
         <w:t>Create web page</w:t>
       </w:r>
       <w:r>
         <w:t xml:space="preserve"> </w:t>
       </w:r>
-      <w:hyperlink r:id="rId10" w:history="1">
+      <w:hyperlink r:id="rId11" w:history="1">
         <w:r>
           <w:rPr>
             <w:rStyle w:val="Hyperlink"/>
@@ -1310,141 +2107,197 @@
     </w:p>
     <w:p/>
     <w:p>
-      <w:r>
-        <w:t xml:space="preserve"> Create a new google site on </w:t>
-      </w:r>
-      <w:hyperlink r:id="rId11" w:history="1">
-        <w:r>
-          <w:rPr>
-            <w:rStyle w:val="Hyperlink"/>
-          </w:rPr>
-          <w:t>https://sites.google.com/site</w:t>
-        </w:r>
-      </w:hyperlink>
-      <w:r>
-        <w:t>.</w:t>
-      </w:r>
-    </w:p>
-    <w:p>
-      <w:pPr>
-        <w:rPr>
-          <w:rFonts w:ascii="Arial" w:hAnsi="Arial" w:cs="Arial"/>
-          <w:color w:val="000000"/>
-          <w:sz w:val="20"/>
-          <w:szCs w:val="20"/>
-          <w:shd w:val="clear" w:color="auto" w:fill="FAFAD2"/>
-        </w:rPr>
-      </w:pPr>
-      <w:r>
-        <w:rPr>
-          <w:rFonts w:ascii="Arial" w:hAnsi="Arial" w:cs="Arial"/>
-          <w:color w:val="000000"/>
-          <w:sz w:val="20"/>
-          <w:szCs w:val="20"/>
-          <w:shd w:val="clear" w:color="auto" w:fill="FAFAD2"/>
-        </w:rPr>
-        <w:t>Creating and editing in classic Sites are no longer supported.</w:t>
-      </w:r>
-      <w:r>
-        <w:rPr>
-          <w:rFonts w:ascii="Arial" w:hAnsi="Arial" w:cs="Arial"/>
-          <w:color w:val="000000"/>
-          <w:sz w:val="20"/>
-          <w:szCs w:val="20"/>
-          <w:shd w:val="clear" w:color="auto" w:fill="FAFAD2"/>
-        </w:rPr>
-        <w:t xml:space="preserve"> </w:t>
-      </w:r>
-    </w:p>
-    <w:p>
-      <w:pPr>
-        <w:rPr>
-          <w:rFonts w:ascii="Arial" w:hAnsi="Arial" w:cs="Arial"/>
-          <w:color w:val="000000"/>
-          <w:sz w:val="20"/>
-          <w:szCs w:val="20"/>
-          <w:shd w:val="clear" w:color="auto" w:fill="FAFAD2"/>
-        </w:rPr>
-      </w:pPr>
-      <w:r>
-        <w:rPr>
-          <w:rFonts w:ascii="Arial" w:hAnsi="Arial" w:cs="Arial"/>
-          <w:color w:val="000000"/>
-          <w:sz w:val="20"/>
-          <w:szCs w:val="20"/>
-          <w:shd w:val="clear" w:color="auto" w:fill="FAFAD2"/>
-        </w:rPr>
-        <w:t>https://apps.google.com/supportwidget/articlehome?article_url=https%3A%2F%2Fsupport.google.com%2Fa%2Fanswer%2F9958187&amp;assistant_id=generic-unu&amp;product_context=9958187&amp;product_name=UnuFlow&amp;trigger_context=a</w:t>
-      </w:r>
-    </w:p>
-    <w:p>
-      <w:pPr>
+      <w:pPr>
+        <w:pStyle w:val="ListParagraph"/>
         <w:numPr>
           <w:ilvl w:val="0"/>
-          <w:numId w:val="11"/>
+          <w:numId w:val="21"/>
         </w:numPr>
-        <w:shd w:val="clear" w:color="auto" w:fill="FFFFFF"/>
-        <w:spacing w:before="100" w:beforeAutospacing="1" w:after="100" w:afterAutospacing="1" w:line="240" w:lineRule="auto"/>
-        <w:textAlignment w:val="baseline"/>
-        <w:rPr>
-          <w:rFonts w:ascii="Helvetica" w:eastAsia="Times New Roman" w:hAnsi="Helvetica" w:cs="Times New Roman"/>
-          <w:color w:val="1F1F1F"/>
-          <w:spacing w:val="1"/>
-          <w:sz w:val="24"/>
-          <w:szCs w:val="24"/>
-        </w:rPr>
-      </w:pPr>
-      <w:r>
-        <w:rPr>
-          <w:rFonts w:ascii="Helvetica" w:eastAsia="Times New Roman" w:hAnsi="Helvetica" w:cs="Times New Roman"/>
-          <w:color w:val="1F1F1F"/>
-          <w:spacing w:val="1"/>
-          <w:sz w:val="24"/>
-          <w:szCs w:val="24"/>
-        </w:rPr>
-        <w:t>As of January 30, 2023: Editing of classic sites is turned off. You can migrate your Classic Sites for a smooth transition. If you don't migrate your Classic Sites, your classic sites will be automigrated to New Sites.</w:t>
-      </w:r>
-    </w:p>
-    <w:p>
-      <w:r>
-        <w:t xml:space="preserve">Create new site: </w:t>
+      </w:pPr>
+      <w:r>
+        <w:t xml:space="preserve">Create </w:t>
+      </w:r>
+      <w:r>
+        <w:t xml:space="preserve">a </w:t>
+      </w:r>
+      <w:r>
+        <w:t xml:space="preserve">new site: </w:t>
+      </w:r>
+      <w:r>
+        <w:t>htt</w:t>
+      </w:r>
+      <w:r>
+        <w:t>ps://sites.google.com/new</w:t>
+      </w:r>
+    </w:p>
+    <w:p>
+      <w:pPr>
+        <w:pStyle w:val="ListParagraph"/>
+        <w:numPr>
+          <w:ilvl w:val="0"/>
+          <w:numId w:val="21"/>
+        </w:numPr>
+      </w:pPr>
+      <w:r>
+        <w:t>On a new site, in editing mode, c</w:t>
+      </w:r>
+      <w:r>
+        <w:t xml:space="preserve">lick </w:t>
+      </w:r>
+      <w:r>
+        <w:t>“E</w:t>
+      </w:r>
+      <w:r>
+        <w:t>mbed</w:t>
+      </w:r>
+      <w:r>
+        <w:t>”</w:t>
+      </w:r>
+      <w:r>
+        <w:t xml:space="preserve"> and paste the </w:t>
+      </w:r>
+      <w:proofErr w:type="spellStart"/>
+      <w:proofErr w:type="gramStart"/>
+      <w:r>
+        <w:t>url</w:t>
+      </w:r>
+      <w:proofErr w:type="spellEnd"/>
+      <w:proofErr w:type="gramEnd"/>
+      <w:r>
+        <w:t xml:space="preserve"> from “Manage </w:t>
+      </w:r>
+      <w:r>
+        <w:t>Deployment</w:t>
+      </w:r>
+      <w:r>
+        <w:t xml:space="preserve">” on </w:t>
+      </w:r>
+      <w:proofErr w:type="spellStart"/>
+      <w:r>
+        <w:t>ApplicationWithUploadNew</w:t>
+      </w:r>
+      <w:proofErr w:type="spellEnd"/>
+      <w:r>
+        <w:t xml:space="preserve"> script. </w:t>
+      </w:r>
+    </w:p>
+    <w:p>
+      <w:pPr>
+        <w:pStyle w:val="ListParagraph"/>
+        <w:numPr>
+          <w:ilvl w:val="0"/>
+          <w:numId w:val="21"/>
+        </w:numPr>
+      </w:pPr>
+      <w:r>
+        <w:t>The script is located here</w:t>
+      </w:r>
+      <w:r>
+        <w:t>:</w:t>
+      </w:r>
+      <w:r>
+        <w:t xml:space="preserve"> </w:t>
+      </w:r>
+      <w:r>
+        <w:t>https://script.google.com/home/projects/1yqHXTkhrWUMBGbC4oK4DSc8XZTikW5vH1DH2tCvexORCHSMfvObmZt0W/edit</w:t>
+      </w:r>
+    </w:p>
+    <w:p>
+      <w:pPr>
+        <w:pStyle w:val="ListParagraph"/>
+        <w:numPr>
+          <w:ilvl w:val="0"/>
+          <w:numId w:val="21"/>
+        </w:numPr>
+      </w:pPr>
+      <w:r>
+        <w:t>Adjust the width and height of the scrolling window</w:t>
+      </w:r>
+    </w:p>
+    <w:p>
+      <w:pPr>
+        <w:pStyle w:val="ListParagraph"/>
+        <w:numPr>
+          <w:ilvl w:val="0"/>
+          <w:numId w:val="21"/>
+        </w:numPr>
+      </w:pPr>
+      <w:r>
+        <w:t xml:space="preserve">The </w:t>
+      </w:r>
+      <w:proofErr w:type="spellStart"/>
+      <w:r>
+        <w:t>url</w:t>
+      </w:r>
+      <w:proofErr w:type="spellEnd"/>
+      <w:r>
+        <w:t xml:space="preserve"> of the new site will be something like </w:t>
       </w:r>
       <w:hyperlink r:id="rId12" w:history="1">
         <w:r>
           <w:rPr>
             <w:rStyle w:val="Hyperlink"/>
           </w:rPr>
-          <w:t>https://sites.google.com/new?tgif=d</w:t>
+          <w:t>https://sites.google.com/pathologysystems.org/testsiteforfellapp/home</w:t>
         </w:r>
       </w:hyperlink>
     </w:p>
-    <w:p>
-      <w:r>
-        <w:t xml:space="preserve">Click embed and paste the url from “Manage Deployemnt” on </w:t>
-      </w:r>
-      <w:r>
-        <w:t>ApplicationWithUploadNew</w:t>
-      </w:r>
-      <w:r>
-        <w:t xml:space="preserve"> script.</w:t>
-      </w:r>
-      <w:bookmarkStart w:id="0" w:name="_GoBack"/>
-      <w:bookmarkEnd w:id="0"/>
-      <w:r>
-        <w:t xml:space="preserve"> </w:t>
-      </w:r>
-    </w:p>
     <w:p/>
+    <w:p>
+      <w:r>
+        <w:rPr>
+          <w:noProof/>
+        </w:rPr>
+        <w:drawing>
+          <wp:inline distT="0" distB="0" distL="0" distR="0" wp14:anchorId="026DF3A5" wp14:editId="7DE4DA06">
+            <wp:extent cx="5403273" cy="3387437"/>
+            <wp:effectExtent l="0" t="0" r="6985" b="3810"/>
+            <wp:docPr id="7" name="Picture 7"/>
+            <wp:cNvGraphicFramePr>
+              <a:graphicFrameLocks xmlns:a="http://schemas.openxmlformats.org/drawingml/2006/main" noChangeAspect="1"/>
+            </wp:cNvGraphicFramePr>
+            <a:graphic xmlns:a="http://schemas.openxmlformats.org/drawingml/2006/main">
+              <a:graphicData uri="http://schemas.openxmlformats.org/drawingml/2006/picture">
+                <pic:pic xmlns:pic="http://schemas.openxmlformats.org/drawingml/2006/picture">
+                  <pic:nvPicPr>
+                    <pic:cNvPr id="0" name=""/>
+                    <pic:cNvPicPr/>
+                  </pic:nvPicPr>
+                  <pic:blipFill>
+                    <a:blip r:embed="rId13"/>
+                    <a:stretch>
+                      <a:fillRect/>
+                    </a:stretch>
+                  </pic:blipFill>
+                  <pic:spPr>
+                    <a:xfrm>
+                      <a:off x="0" y="0"/>
+                      <a:ext cx="5403273" cy="3387437"/>
+                    </a:xfrm>
+                    <a:prstGeom prst="rect">
+                      <a:avLst/>
+                    </a:prstGeom>
+                  </pic:spPr>
+                </pic:pic>
+              </a:graphicData>
+            </a:graphic>
+          </wp:inline>
+        </w:drawing>
+      </w:r>
+    </w:p>
     <w:p/>
-    <w:p/>
     <w:p>
       <w:pPr>
         <w:pStyle w:val="Heading1"/>
-      </w:pPr>
+        <w:ind w:left="360"/>
+      </w:pPr>
+      <w:r>
+        <w:t xml:space="preserve">3.2 </w:t>
+      </w:r>
       <w:r>
         <w:t xml:space="preserve">Create web page </w:t>
       </w:r>
-      <w:hyperlink r:id="rId13" w:history="1">
+      <w:hyperlink r:id="rId14" w:history="1">
         <w:r>
           <w:rPr>
             <w:rStyle w:val="Hyperlink"/>
@@ -1454,7 +2307,117 @@
       </w:hyperlink>
     </w:p>
     <w:p/>
-    <w:p/>
+    <w:p>
+      <w:pPr>
+        <w:pStyle w:val="ListParagraph"/>
+        <w:numPr>
+          <w:ilvl w:val="0"/>
+          <w:numId w:val="22"/>
+        </w:numPr>
+      </w:pPr>
+      <w:r>
+        <w:t xml:space="preserve">Create a new site: </w:t>
+      </w:r>
+      <w:r>
+        <w:t>htt</w:t>
+      </w:r>
+      <w:r>
+        <w:t>ps://sites.google.com/new</w:t>
+      </w:r>
+    </w:p>
+    <w:p>
+      <w:pPr>
+        <w:pStyle w:val="ListParagraph"/>
+        <w:numPr>
+          <w:ilvl w:val="0"/>
+          <w:numId w:val="22"/>
+        </w:numPr>
+      </w:pPr>
+      <w:r>
+        <w:t xml:space="preserve">On a new site, in editing mode, click “Embed” and paste the </w:t>
+      </w:r>
+      <w:proofErr w:type="spellStart"/>
+      <w:proofErr w:type="gramStart"/>
+      <w:r>
+        <w:t>url</w:t>
+      </w:r>
+      <w:proofErr w:type="spellEnd"/>
+      <w:proofErr w:type="gramEnd"/>
+      <w:r>
+        <w:t xml:space="preserve"> from “Manage Deployment” on </w:t>
+      </w:r>
+      <w:r>
+        <w:t>fellowship-rec-letter-submission</w:t>
+      </w:r>
+      <w:r>
+        <w:t xml:space="preserve"> script. </w:t>
+      </w:r>
+    </w:p>
+    <w:p>
+      <w:pPr>
+        <w:pStyle w:val="ListParagraph"/>
+        <w:numPr>
+          <w:ilvl w:val="0"/>
+          <w:numId w:val="22"/>
+        </w:numPr>
+      </w:pPr>
+      <w:r>
+        <w:t>The script is located here</w:t>
+      </w:r>
+      <w:r>
+        <w:t>:</w:t>
+      </w:r>
+      <w:r>
+        <w:t xml:space="preserve"> </w:t>
+      </w:r>
+      <w:r>
+        <w:t>https://script.google.com/home/projects/1bXDXOGx5-hxm3B6OC7lLBpGaseDmi0x8ecddK5r3H2sZKGGrx3bbYhK-/edit</w:t>
+      </w:r>
+    </w:p>
+    <w:p>
+      <w:pPr>
+        <w:pStyle w:val="ListParagraph"/>
+        <w:numPr>
+          <w:ilvl w:val="0"/>
+          <w:numId w:val="22"/>
+        </w:numPr>
+      </w:pPr>
+      <w:r>
+        <w:t>Adjust the width and height of the scrolling window</w:t>
+      </w:r>
+    </w:p>
+    <w:p>
+      <w:pPr>
+        <w:pStyle w:val="ListParagraph"/>
+        <w:numPr>
+          <w:ilvl w:val="0"/>
+          <w:numId w:val="22"/>
+        </w:numPr>
+      </w:pPr>
+      <w:r>
+        <w:t xml:space="preserve">The </w:t>
+      </w:r>
+      <w:proofErr w:type="spellStart"/>
+      <w:r>
+        <w:t>url</w:t>
+      </w:r>
+      <w:proofErr w:type="spellEnd"/>
+      <w:r>
+        <w:t xml:space="preserve"> of the new site will be something like </w:t>
+      </w:r>
+      <w:hyperlink r:id="rId15" w:history="1">
+        <w:r>
+          <w:rPr>
+            <w:rStyle w:val="Hyperlink"/>
+          </w:rPr>
+          <w:t>https://sites.google.com/pathologysystems.org/testsiteforfellapp/home</w:t>
+        </w:r>
+      </w:hyperlink>
+    </w:p>
+    <w:p>
+      <w:bookmarkStart w:id="0" w:name="_GoBack"/>
+      <w:bookmarkEnd w:id="0"/>
+    </w:p>
     <w:p>
       <w:pPr>
         <w:pStyle w:val="ListParagraph"/>
@@ -1462,16 +2425,46 @@
       </w:pPr>
     </w:p>
     <w:p>
-      <w:pPr>
-        <w:pStyle w:val="ListParagraph"/>
-        <w:ind w:left="1440"/>
-      </w:pPr>
-    </w:p>
-    <w:p>
-      <w:pPr>
-        <w:pStyle w:val="ListParagraph"/>
-        <w:ind w:left="1440"/>
-      </w:pPr>
+      <w:r>
+        <w:rPr>
+          <w:noProof/>
+        </w:rPr>
+        <w:drawing>
+          <wp:inline distT="0" distB="0" distL="0" distR="0" wp14:anchorId="72F01924" wp14:editId="000175B7">
+            <wp:extent cx="5943600" cy="3847465"/>
+            <wp:effectExtent l="0" t="0" r="0" b="635"/>
+            <wp:docPr id="6" name="Picture 6"/>
+            <wp:cNvGraphicFramePr>
+              <a:graphicFrameLocks xmlns:a="http://schemas.openxmlformats.org/drawingml/2006/main" noChangeAspect="1"/>
+            </wp:cNvGraphicFramePr>
+            <a:graphic xmlns:a="http://schemas.openxmlformats.org/drawingml/2006/main">
+              <a:graphicData uri="http://schemas.openxmlformats.org/drawingml/2006/picture">
+                <pic:pic xmlns:pic="http://schemas.openxmlformats.org/drawingml/2006/picture">
+                  <pic:nvPicPr>
+                    <pic:cNvPr id="0" name=""/>
+                    <pic:cNvPicPr/>
+                  </pic:nvPicPr>
+                  <pic:blipFill>
+                    <a:blip r:embed="rId16"/>
+                    <a:stretch>
+                      <a:fillRect/>
+                    </a:stretch>
+                  </pic:blipFill>
+                  <pic:spPr>
+                    <a:xfrm>
+                      <a:off x="0" y="0"/>
+                      <a:ext cx="5943600" cy="3847465"/>
+                    </a:xfrm>
+                    <a:prstGeom prst="rect">
+                      <a:avLst/>
+                    </a:prstGeom>
+                  </pic:spPr>
+                </pic:pic>
+              </a:graphicData>
+            </a:graphic>
+          </wp:inline>
+        </w:drawing>
+      </w:r>
     </w:p>
     <w:p>
       <w:pPr>
@@ -1493,6 +2486,184 @@
 <file path=word/numbering.xml><?xml version="1.0" encoding="utf-8"?>
 <w:numbering xmlns:wpc="http://schemas.microsoft.com/office/word/2010/wordprocessingCanvas" xmlns:mc="http://schemas.openxmlformats.org/markup-compatibility/2006" xmlns:o="urn:schemas-microsoft-com:office:office" xmlns:r="http://schemas.openxmlformats.org/officeDocument/2006/relationships" xmlns:m="http://schemas.openxmlformats.org/officeDocument/2006/math" xmlns:v="urn:schemas-microsoft-com:vml" xmlns:wp14="http://schemas.microsoft.com/office/word/2010/wordprocessingDrawing" xmlns:wp="http://schemas.openxmlformats.org/drawingml/2006/wordprocessingDrawing" xmlns:w10="urn:schemas-microsoft-com:office:word" xmlns:w="http://schemas.openxmlformats.org/wordprocessingml/2006/main" xmlns:w14="http://schemas.microsoft.com/office/word/2010/wordml" xmlns:wpg="http://schemas.microsoft.com/office/word/2010/wordprocessingGroup" xmlns:wpi="http://schemas.microsoft.com/office/word/2010/wordprocessingInk" xmlns:wne="http://schemas.microsoft.com/office/word/2006/wordml" xmlns:wps="http://schemas.microsoft.com/office/word/2010/wordprocessingShape" mc:Ignorable="w14 wp14">
   <w:abstractNum w:abstractNumId="0">
+    <w:nsid w:val="017D54E1"/>
+    <w:multiLevelType w:val="hybridMultilevel"/>
+    <w:tmpl w:val="8C52AF5A"/>
+    <w:lvl w:ilvl="0" w:tplc="0409000F">
+      <w:start w:val="1"/>
+      <w:numFmt w:val="decimal"/>
+      <w:lvlText w:val="%1."/>
+      <w:lvlJc w:val="left"/>
+      <w:pPr>
+        <w:ind w:left="720" w:hanging="360"/>
+      </w:pPr>
+      <w:rPr>
+        <w:rFonts w:hint="default"/>
+      </w:rPr>
+    </w:lvl>
+    <w:lvl w:ilvl="1" w:tplc="04090019" w:tentative="1">
+      <w:start w:val="1"/>
+      <w:numFmt w:val="lowerLetter"/>
+      <w:lvlText w:val="%2."/>
+      <w:lvlJc w:val="left"/>
+      <w:pPr>
+        <w:ind w:left="1440" w:hanging="360"/>
+      </w:pPr>
+    </w:lvl>
+    <w:lvl w:ilvl="2" w:tplc="0409001B" w:tentative="1">
+      <w:start w:val="1"/>
+      <w:numFmt w:val="lowerRoman"/>
+      <w:lvlText w:val="%3."/>
+      <w:lvlJc w:val="right"/>
+      <w:pPr>
+        <w:ind w:left="2160" w:hanging="180"/>
+      </w:pPr>
+    </w:lvl>
+    <w:lvl w:ilvl="3" w:tplc="0409000F" w:tentative="1">
+      <w:start w:val="1"/>
+      <w:numFmt w:val="decimal"/>
+      <w:lvlText w:val="%4."/>
+      <w:lvlJc w:val="left"/>
+      <w:pPr>
+        <w:ind w:left="2880" w:hanging="360"/>
+      </w:pPr>
+    </w:lvl>
+    <w:lvl w:ilvl="4" w:tplc="04090019" w:tentative="1">
+      <w:start w:val="1"/>
+      <w:numFmt w:val="lowerLetter"/>
+      <w:lvlText w:val="%5."/>
+      <w:lvlJc w:val="left"/>
+      <w:pPr>
+        <w:ind w:left="3600" w:hanging="360"/>
+      </w:pPr>
+    </w:lvl>
+    <w:lvl w:ilvl="5" w:tplc="0409001B" w:tentative="1">
+      <w:start w:val="1"/>
+      <w:numFmt w:val="lowerRoman"/>
+      <w:lvlText w:val="%6."/>
+      <w:lvlJc w:val="right"/>
+      <w:pPr>
+        <w:ind w:left="4320" w:hanging="180"/>
+      </w:pPr>
+    </w:lvl>
+    <w:lvl w:ilvl="6" w:tplc="0409000F" w:tentative="1">
+      <w:start w:val="1"/>
+      <w:numFmt w:val="decimal"/>
+      <w:lvlText w:val="%7."/>
+      <w:lvlJc w:val="left"/>
+      <w:pPr>
+        <w:ind w:left="5040" w:hanging="360"/>
+      </w:pPr>
+    </w:lvl>
+    <w:lvl w:ilvl="7" w:tplc="04090019" w:tentative="1">
+      <w:start w:val="1"/>
+      <w:numFmt w:val="lowerLetter"/>
+      <w:lvlText w:val="%8."/>
+      <w:lvlJc w:val="left"/>
+      <w:pPr>
+        <w:ind w:left="5760" w:hanging="360"/>
+      </w:pPr>
+    </w:lvl>
+    <w:lvl w:ilvl="8" w:tplc="0409001B" w:tentative="1">
+      <w:start w:val="1"/>
+      <w:numFmt w:val="lowerRoman"/>
+      <w:lvlText w:val="%9."/>
+      <w:lvlJc w:val="right"/>
+      <w:pPr>
+        <w:ind w:left="6480" w:hanging="180"/>
+      </w:pPr>
+    </w:lvl>
+  </w:abstractNum>
+  <w:abstractNum w:abstractNumId="1">
+    <w:nsid w:val="064D7B24"/>
+    <w:multiLevelType w:val="hybridMultilevel"/>
+    <w:tmpl w:val="AE6CF85A"/>
+    <w:lvl w:ilvl="0" w:tplc="04090001">
+      <w:start w:val="1"/>
+      <w:numFmt w:val="bullet"/>
+      <w:lvlText w:val=""/>
+      <w:lvlJc w:val="left"/>
+      <w:pPr>
+        <w:ind w:left="720" w:hanging="360"/>
+      </w:pPr>
+      <w:rPr>
+        <w:rFonts w:ascii="Symbol" w:hAnsi="Symbol" w:hint="default"/>
+      </w:rPr>
+    </w:lvl>
+    <w:lvl w:ilvl="1" w:tplc="04090019" w:tentative="1">
+      <w:start w:val="1"/>
+      <w:numFmt w:val="lowerLetter"/>
+      <w:lvlText w:val="%2."/>
+      <w:lvlJc w:val="left"/>
+      <w:pPr>
+        <w:ind w:left="1440" w:hanging="360"/>
+      </w:pPr>
+    </w:lvl>
+    <w:lvl w:ilvl="2" w:tplc="0409001B" w:tentative="1">
+      <w:start w:val="1"/>
+      <w:numFmt w:val="lowerRoman"/>
+      <w:lvlText w:val="%3."/>
+      <w:lvlJc w:val="right"/>
+      <w:pPr>
+        <w:ind w:left="2160" w:hanging="180"/>
+      </w:pPr>
+    </w:lvl>
+    <w:lvl w:ilvl="3" w:tplc="0409000F" w:tentative="1">
+      <w:start w:val="1"/>
+      <w:numFmt w:val="decimal"/>
+      <w:lvlText w:val="%4."/>
+      <w:lvlJc w:val="left"/>
+      <w:pPr>
+        <w:ind w:left="2880" w:hanging="360"/>
+      </w:pPr>
+    </w:lvl>
+    <w:lvl w:ilvl="4" w:tplc="04090019" w:tentative="1">
+      <w:start w:val="1"/>
+      <w:numFmt w:val="lowerLetter"/>
+      <w:lvlText w:val="%5."/>
+      <w:lvlJc w:val="left"/>
+      <w:pPr>
+        <w:ind w:left="3600" w:hanging="360"/>
+      </w:pPr>
+    </w:lvl>
+    <w:lvl w:ilvl="5" w:tplc="0409001B" w:tentative="1">
+      <w:start w:val="1"/>
+      <w:numFmt w:val="lowerRoman"/>
+      <w:lvlText w:val="%6."/>
+      <w:lvlJc w:val="right"/>
+      <w:pPr>
+        <w:ind w:left="4320" w:hanging="180"/>
+      </w:pPr>
+    </w:lvl>
+    <w:lvl w:ilvl="6" w:tplc="0409000F" w:tentative="1">
+      <w:start w:val="1"/>
+      <w:numFmt w:val="decimal"/>
+      <w:lvlText w:val="%7."/>
+      <w:lvlJc w:val="left"/>
+      <w:pPr>
+        <w:ind w:left="5040" w:hanging="360"/>
+      </w:pPr>
+    </w:lvl>
+    <w:lvl w:ilvl="7" w:tplc="04090019" w:tentative="1">
+      <w:start w:val="1"/>
+      <w:numFmt w:val="lowerLetter"/>
+      <w:lvlText w:val="%8."/>
+      <w:lvlJc w:val="left"/>
+      <w:pPr>
+        <w:ind w:left="5760" w:hanging="360"/>
+      </w:pPr>
+    </w:lvl>
+    <w:lvl w:ilvl="8" w:tplc="0409001B" w:tentative="1">
+      <w:start w:val="1"/>
+      <w:numFmt w:val="lowerRoman"/>
+      <w:lvlText w:val="%9."/>
+      <w:lvlJc w:val="right"/>
+      <w:pPr>
+        <w:ind w:left="6480" w:hanging="180"/>
+      </w:pPr>
+    </w:lvl>
+  </w:abstractNum>
+  <w:abstractNum w:abstractNumId="2">
     <w:nsid w:val="0BBF46E0"/>
     <w:multiLevelType w:val="hybridMultilevel"/>
     <w:tmpl w:val="267E1B4E"/>
@@ -1581,7 +2752,7 @@
       </w:pPr>
     </w:lvl>
   </w:abstractNum>
-  <w:abstractNum w:abstractNumId="1">
+  <w:abstractNum w:abstractNumId="3">
     <w:nsid w:val="0BE61A43"/>
     <w:multiLevelType w:val="multilevel"/>
     <w:tmpl w:val="0409001F"/>
@@ -1670,7 +2841,185 @@
       </w:pPr>
     </w:lvl>
   </w:abstractNum>
-  <w:abstractNum w:abstractNumId="2">
+  <w:abstractNum w:abstractNumId="4">
+    <w:nsid w:val="144C5D3D"/>
+    <w:multiLevelType w:val="hybridMultilevel"/>
+    <w:tmpl w:val="80D4E770"/>
+    <w:lvl w:ilvl="0" w:tplc="04090001">
+      <w:start w:val="1"/>
+      <w:numFmt w:val="bullet"/>
+      <w:lvlText w:val=""/>
+      <w:lvlJc w:val="left"/>
+      <w:pPr>
+        <w:ind w:left="720" w:hanging="360"/>
+      </w:pPr>
+      <w:rPr>
+        <w:rFonts w:ascii="Symbol" w:hAnsi="Symbol" w:hint="default"/>
+      </w:rPr>
+    </w:lvl>
+    <w:lvl w:ilvl="1" w:tplc="04090019" w:tentative="1">
+      <w:start w:val="1"/>
+      <w:numFmt w:val="lowerLetter"/>
+      <w:lvlText w:val="%2."/>
+      <w:lvlJc w:val="left"/>
+      <w:pPr>
+        <w:ind w:left="1440" w:hanging="360"/>
+      </w:pPr>
+    </w:lvl>
+    <w:lvl w:ilvl="2" w:tplc="0409001B" w:tentative="1">
+      <w:start w:val="1"/>
+      <w:numFmt w:val="lowerRoman"/>
+      <w:lvlText w:val="%3."/>
+      <w:lvlJc w:val="right"/>
+      <w:pPr>
+        <w:ind w:left="2160" w:hanging="180"/>
+      </w:pPr>
+    </w:lvl>
+    <w:lvl w:ilvl="3" w:tplc="0409000F" w:tentative="1">
+      <w:start w:val="1"/>
+      <w:numFmt w:val="decimal"/>
+      <w:lvlText w:val="%4."/>
+      <w:lvlJc w:val="left"/>
+      <w:pPr>
+        <w:ind w:left="2880" w:hanging="360"/>
+      </w:pPr>
+    </w:lvl>
+    <w:lvl w:ilvl="4" w:tplc="04090019" w:tentative="1">
+      <w:start w:val="1"/>
+      <w:numFmt w:val="lowerLetter"/>
+      <w:lvlText w:val="%5."/>
+      <w:lvlJc w:val="left"/>
+      <w:pPr>
+        <w:ind w:left="3600" w:hanging="360"/>
+      </w:pPr>
+    </w:lvl>
+    <w:lvl w:ilvl="5" w:tplc="0409001B" w:tentative="1">
+      <w:start w:val="1"/>
+      <w:numFmt w:val="lowerRoman"/>
+      <w:lvlText w:val="%6."/>
+      <w:lvlJc w:val="right"/>
+      <w:pPr>
+        <w:ind w:left="4320" w:hanging="180"/>
+      </w:pPr>
+    </w:lvl>
+    <w:lvl w:ilvl="6" w:tplc="0409000F" w:tentative="1">
+      <w:start w:val="1"/>
+      <w:numFmt w:val="decimal"/>
+      <w:lvlText w:val="%7."/>
+      <w:lvlJc w:val="left"/>
+      <w:pPr>
+        <w:ind w:left="5040" w:hanging="360"/>
+      </w:pPr>
+    </w:lvl>
+    <w:lvl w:ilvl="7" w:tplc="04090019" w:tentative="1">
+      <w:start w:val="1"/>
+      <w:numFmt w:val="lowerLetter"/>
+      <w:lvlText w:val="%8."/>
+      <w:lvlJc w:val="left"/>
+      <w:pPr>
+        <w:ind w:left="5760" w:hanging="360"/>
+      </w:pPr>
+    </w:lvl>
+    <w:lvl w:ilvl="8" w:tplc="0409001B" w:tentative="1">
+      <w:start w:val="1"/>
+      <w:numFmt w:val="lowerRoman"/>
+      <w:lvlText w:val="%9."/>
+      <w:lvlJc w:val="right"/>
+      <w:pPr>
+        <w:ind w:left="6480" w:hanging="180"/>
+      </w:pPr>
+    </w:lvl>
+  </w:abstractNum>
+  <w:abstractNum w:abstractNumId="5">
+    <w:nsid w:val="17D7358D"/>
+    <w:multiLevelType w:val="hybridMultilevel"/>
+    <w:tmpl w:val="8C52AF5A"/>
+    <w:lvl w:ilvl="0" w:tplc="0409000F">
+      <w:start w:val="1"/>
+      <w:numFmt w:val="decimal"/>
+      <w:lvlText w:val="%1."/>
+      <w:lvlJc w:val="left"/>
+      <w:pPr>
+        <w:ind w:left="720" w:hanging="360"/>
+      </w:pPr>
+      <w:rPr>
+        <w:rFonts w:hint="default"/>
+      </w:rPr>
+    </w:lvl>
+    <w:lvl w:ilvl="1" w:tplc="04090019" w:tentative="1">
+      <w:start w:val="1"/>
+      <w:numFmt w:val="lowerLetter"/>
+      <w:lvlText w:val="%2."/>
+      <w:lvlJc w:val="left"/>
+      <w:pPr>
+        <w:ind w:left="1440" w:hanging="360"/>
+      </w:pPr>
+    </w:lvl>
+    <w:lvl w:ilvl="2" w:tplc="0409001B" w:tentative="1">
+      <w:start w:val="1"/>
+      <w:numFmt w:val="lowerRoman"/>
+      <w:lvlText w:val="%3."/>
+      <w:lvlJc w:val="right"/>
+      <w:pPr>
+        <w:ind w:left="2160" w:hanging="180"/>
+      </w:pPr>
+    </w:lvl>
+    <w:lvl w:ilvl="3" w:tplc="0409000F" w:tentative="1">
+      <w:start w:val="1"/>
+      <w:numFmt w:val="decimal"/>
+      <w:lvlText w:val="%4."/>
+      <w:lvlJc w:val="left"/>
+      <w:pPr>
+        <w:ind w:left="2880" w:hanging="360"/>
+      </w:pPr>
+    </w:lvl>
+    <w:lvl w:ilvl="4" w:tplc="04090019" w:tentative="1">
+      <w:start w:val="1"/>
+      <w:numFmt w:val="lowerLetter"/>
+      <w:lvlText w:val="%5."/>
+      <w:lvlJc w:val="left"/>
+      <w:pPr>
+        <w:ind w:left="3600" w:hanging="360"/>
+      </w:pPr>
+    </w:lvl>
+    <w:lvl w:ilvl="5" w:tplc="0409001B" w:tentative="1">
+      <w:start w:val="1"/>
+      <w:numFmt w:val="lowerRoman"/>
+      <w:lvlText w:val="%6."/>
+      <w:lvlJc w:val="right"/>
+      <w:pPr>
+        <w:ind w:left="4320" w:hanging="180"/>
+      </w:pPr>
+    </w:lvl>
+    <w:lvl w:ilvl="6" w:tplc="0409000F" w:tentative="1">
+      <w:start w:val="1"/>
+      <w:numFmt w:val="decimal"/>
+      <w:lvlText w:val="%7."/>
+      <w:lvlJc w:val="left"/>
+      <w:pPr>
+        <w:ind w:left="5040" w:hanging="360"/>
+      </w:pPr>
+    </w:lvl>
+    <w:lvl w:ilvl="7" w:tplc="04090019" w:tentative="1">
+      <w:start w:val="1"/>
+      <w:numFmt w:val="lowerLetter"/>
+      <w:lvlText w:val="%8."/>
+      <w:lvlJc w:val="left"/>
+      <w:pPr>
+        <w:ind w:left="5760" w:hanging="360"/>
+      </w:pPr>
+    </w:lvl>
+    <w:lvl w:ilvl="8" w:tplc="0409001B" w:tentative="1">
+      <w:start w:val="1"/>
+      <w:numFmt w:val="lowerRoman"/>
+      <w:lvlText w:val="%9."/>
+      <w:lvlJc w:val="right"/>
+      <w:pPr>
+        <w:ind w:left="6480" w:hanging="180"/>
+      </w:pPr>
+    </w:lvl>
+  </w:abstractNum>
+  <w:abstractNum w:abstractNumId="6">
     <w:nsid w:val="1A432EDD"/>
     <w:multiLevelType w:val="multilevel"/>
     <w:tmpl w:val="8A38FFB8"/>
@@ -1693,7 +3042,7 @@
       <w:lvlText w:val="%1.%2"/>
       <w:lvlJc w:val="left"/>
       <w:pPr>
-        <w:ind w:left="1800" w:hanging="720"/>
+        <w:ind w:left="720" w:hanging="720"/>
       </w:pPr>
       <w:rPr>
         <w:rFonts w:hint="default"/>
@@ -1706,7 +3055,7 @@
       <w:lvlText w:val="%1.%2.%3"/>
       <w:lvlJc w:val="left"/>
       <w:pPr>
-        <w:ind w:left="1800" w:hanging="720"/>
+        <w:ind w:left="1080" w:hanging="720"/>
       </w:pPr>
       <w:rPr>
         <w:rFonts w:hint="default"/>
@@ -1791,7 +3140,93 @@
       </w:rPr>
     </w:lvl>
   </w:abstractNum>
-  <w:abstractNum w:abstractNumId="3">
+  <w:abstractNum w:abstractNumId="7">
+    <w:nsid w:val="1E1F4118"/>
+    <w:multiLevelType w:val="multilevel"/>
+    <w:tmpl w:val="0409001F"/>
+    <w:lvl w:ilvl="0">
+      <w:start w:val="1"/>
+      <w:numFmt w:val="decimal"/>
+      <w:lvlText w:val="%1."/>
+      <w:lvlJc w:val="left"/>
+      <w:pPr>
+        <w:ind w:left="360" w:hanging="360"/>
+      </w:pPr>
+    </w:lvl>
+    <w:lvl w:ilvl="1">
+      <w:start w:val="1"/>
+      <w:numFmt w:val="decimal"/>
+      <w:lvlText w:val="%1.%2."/>
+      <w:lvlJc w:val="left"/>
+      <w:pPr>
+        <w:ind w:left="792" w:hanging="432"/>
+      </w:pPr>
+    </w:lvl>
+    <w:lvl w:ilvl="2">
+      <w:start w:val="1"/>
+      <w:numFmt w:val="decimal"/>
+      <w:lvlText w:val="%1.%2.%3."/>
+      <w:lvlJc w:val="left"/>
+      <w:pPr>
+        <w:ind w:left="1224" w:hanging="504"/>
+      </w:pPr>
+    </w:lvl>
+    <w:lvl w:ilvl="3">
+      <w:start w:val="1"/>
+      <w:numFmt w:val="decimal"/>
+      <w:lvlText w:val="%1.%2.%3.%4."/>
+      <w:lvlJc w:val="left"/>
+      <w:pPr>
+        <w:ind w:left="1728" w:hanging="648"/>
+      </w:pPr>
+    </w:lvl>
+    <w:lvl w:ilvl="4">
+      <w:start w:val="1"/>
+      <w:numFmt w:val="decimal"/>
+      <w:lvlText w:val="%1.%2.%3.%4.%5."/>
+      <w:lvlJc w:val="left"/>
+      <w:pPr>
+        <w:ind w:left="2232" w:hanging="792"/>
+      </w:pPr>
+    </w:lvl>
+    <w:lvl w:ilvl="5">
+      <w:start w:val="1"/>
+      <w:numFmt w:val="decimal"/>
+      <w:lvlText w:val="%1.%2.%3.%4.%5.%6."/>
+      <w:lvlJc w:val="left"/>
+      <w:pPr>
+        <w:ind w:left="2736" w:hanging="936"/>
+      </w:pPr>
+    </w:lvl>
+    <w:lvl w:ilvl="6">
+      <w:start w:val="1"/>
+      <w:numFmt w:val="decimal"/>
+      <w:lvlText w:val="%1.%2.%3.%4.%5.%6.%7."/>
+      <w:lvlJc w:val="left"/>
+      <w:pPr>
+        <w:ind w:left="3240" w:hanging="1080"/>
+      </w:pPr>
+    </w:lvl>
+    <w:lvl w:ilvl="7">
+      <w:start w:val="1"/>
+      <w:numFmt w:val="decimal"/>
+      <w:lvlText w:val="%1.%2.%3.%4.%5.%6.%7.%8."/>
+      <w:lvlJc w:val="left"/>
+      <w:pPr>
+        <w:ind w:left="3744" w:hanging="1224"/>
+      </w:pPr>
+    </w:lvl>
+    <w:lvl w:ilvl="8">
+      <w:start w:val="1"/>
+      <w:numFmt w:val="decimal"/>
+      <w:lvlText w:val="%1.%2.%3.%4.%5.%6.%7.%8.%9."/>
+      <w:lvlJc w:val="left"/>
+      <w:pPr>
+        <w:ind w:left="4320" w:hanging="1440"/>
+      </w:pPr>
+    </w:lvl>
+  </w:abstractNum>
+  <w:abstractNum w:abstractNumId="8">
     <w:nsid w:val="1F0A09E0"/>
     <w:multiLevelType w:val="hybridMultilevel"/>
     <w:tmpl w:val="C7AA555E"/>
@@ -1880,96 +3315,440 @@
       </w:pPr>
     </w:lvl>
   </w:abstractNum>
-  <w:abstractNum w:abstractNumId="4">
+  <w:abstractNum w:abstractNumId="9">
     <w:nsid w:val="20837BC9"/>
+    <w:multiLevelType w:val="multilevel"/>
+    <w:tmpl w:val="31F27E1C"/>
+    <w:lvl w:ilvl="0">
+      <w:start w:val="1"/>
+      <w:numFmt w:val="decimal"/>
+      <w:lvlText w:val="%1."/>
+      <w:lvlJc w:val="left"/>
+      <w:pPr>
+        <w:ind w:left="720" w:hanging="360"/>
+      </w:pPr>
+      <w:rPr>
+        <w:rFonts w:hint="default"/>
+      </w:rPr>
+    </w:lvl>
+    <w:lvl w:ilvl="1">
+      <w:start w:val="3"/>
+      <w:numFmt w:val="decimal"/>
+      <w:isLgl/>
+      <w:lvlText w:val="%1.%2"/>
+      <w:lvlJc w:val="left"/>
+      <w:pPr>
+        <w:ind w:left="720" w:hanging="720"/>
+      </w:pPr>
+      <w:rPr>
+        <w:rFonts w:hint="default"/>
+      </w:rPr>
+    </w:lvl>
+    <w:lvl w:ilvl="2">
+      <w:start w:val="1"/>
+      <w:numFmt w:val="decimal"/>
+      <w:isLgl/>
+      <w:lvlText w:val="%1.%2.%3"/>
+      <w:lvlJc w:val="left"/>
+      <w:pPr>
+        <w:ind w:left="1080" w:hanging="720"/>
+      </w:pPr>
+      <w:rPr>
+        <w:rFonts w:hint="default"/>
+      </w:rPr>
+    </w:lvl>
+    <w:lvl w:ilvl="3">
+      <w:start w:val="1"/>
+      <w:numFmt w:val="decimal"/>
+      <w:isLgl/>
+      <w:lvlText w:val="%1.%2.%3.%4"/>
+      <w:lvlJc w:val="left"/>
+      <w:pPr>
+        <w:ind w:left="1440" w:hanging="1080"/>
+      </w:pPr>
+      <w:rPr>
+        <w:rFonts w:hint="default"/>
+      </w:rPr>
+    </w:lvl>
+    <w:lvl w:ilvl="4">
+      <w:start w:val="1"/>
+      <w:numFmt w:val="decimal"/>
+      <w:isLgl/>
+      <w:lvlText w:val="%1.%2.%3.%4.%5"/>
+      <w:lvlJc w:val="left"/>
+      <w:pPr>
+        <w:ind w:left="1800" w:hanging="1440"/>
+      </w:pPr>
+      <w:rPr>
+        <w:rFonts w:hint="default"/>
+      </w:rPr>
+    </w:lvl>
+    <w:lvl w:ilvl="5">
+      <w:start w:val="1"/>
+      <w:numFmt w:val="decimal"/>
+      <w:isLgl/>
+      <w:lvlText w:val="%1.%2.%3.%4.%5.%6"/>
+      <w:lvlJc w:val="left"/>
+      <w:pPr>
+        <w:ind w:left="1800" w:hanging="1440"/>
+      </w:pPr>
+      <w:rPr>
+        <w:rFonts w:hint="default"/>
+      </w:rPr>
+    </w:lvl>
+    <w:lvl w:ilvl="6">
+      <w:start w:val="1"/>
+      <w:numFmt w:val="decimal"/>
+      <w:isLgl/>
+      <w:lvlText w:val="%1.%2.%3.%4.%5.%6.%7"/>
+      <w:lvlJc w:val="left"/>
+      <w:pPr>
+        <w:ind w:left="2160" w:hanging="1800"/>
+      </w:pPr>
+      <w:rPr>
+        <w:rFonts w:hint="default"/>
+      </w:rPr>
+    </w:lvl>
+    <w:lvl w:ilvl="7">
+      <w:start w:val="1"/>
+      <w:numFmt w:val="decimal"/>
+      <w:isLgl/>
+      <w:lvlText w:val="%1.%2.%3.%4.%5.%6.%7.%8"/>
+      <w:lvlJc w:val="left"/>
+      <w:pPr>
+        <w:ind w:left="2520" w:hanging="2160"/>
+      </w:pPr>
+      <w:rPr>
+        <w:rFonts w:hint="default"/>
+      </w:rPr>
+    </w:lvl>
+    <w:lvl w:ilvl="8">
+      <w:start w:val="1"/>
+      <w:numFmt w:val="decimal"/>
+      <w:isLgl/>
+      <w:lvlText w:val="%1.%2.%3.%4.%5.%6.%7.%8.%9"/>
+      <w:lvlJc w:val="left"/>
+      <w:pPr>
+        <w:ind w:left="2520" w:hanging="2160"/>
+      </w:pPr>
+      <w:rPr>
+        <w:rFonts w:hint="default"/>
+      </w:rPr>
+    </w:lvl>
+  </w:abstractNum>
+  <w:abstractNum w:abstractNumId="10">
+    <w:nsid w:val="26234425"/>
     <w:multiLevelType w:val="hybridMultilevel"/>
-    <w:tmpl w:val="A5D421AA"/>
-    <w:lvl w:ilvl="0" w:tplc="0409000F">
+    <w:tmpl w:val="0898EEFC"/>
+    <w:lvl w:ilvl="0" w:tplc="04090001">
+      <w:start w:val="1"/>
+      <w:numFmt w:val="bullet"/>
+      <w:lvlText w:val=""/>
+      <w:lvlJc w:val="left"/>
+      <w:pPr>
+        <w:ind w:left="720" w:hanging="360"/>
+      </w:pPr>
+      <w:rPr>
+        <w:rFonts w:ascii="Symbol" w:hAnsi="Symbol" w:hint="default"/>
+      </w:rPr>
+    </w:lvl>
+    <w:lvl w:ilvl="1" w:tplc="04090003" w:tentative="1">
+      <w:start w:val="1"/>
+      <w:numFmt w:val="bullet"/>
+      <w:lvlText w:val="o"/>
+      <w:lvlJc w:val="left"/>
+      <w:pPr>
+        <w:ind w:left="1440" w:hanging="360"/>
+      </w:pPr>
+      <w:rPr>
+        <w:rFonts w:ascii="Courier New" w:hAnsi="Courier New" w:cs="Courier New" w:hint="default"/>
+      </w:rPr>
+    </w:lvl>
+    <w:lvl w:ilvl="2" w:tplc="04090005" w:tentative="1">
+      <w:start w:val="1"/>
+      <w:numFmt w:val="bullet"/>
+      <w:lvlText w:val=""/>
+      <w:lvlJc w:val="left"/>
+      <w:pPr>
+        <w:ind w:left="2160" w:hanging="360"/>
+      </w:pPr>
+      <w:rPr>
+        <w:rFonts w:ascii="Wingdings" w:hAnsi="Wingdings" w:hint="default"/>
+      </w:rPr>
+    </w:lvl>
+    <w:lvl w:ilvl="3" w:tplc="04090001" w:tentative="1">
+      <w:start w:val="1"/>
+      <w:numFmt w:val="bullet"/>
+      <w:lvlText w:val=""/>
+      <w:lvlJc w:val="left"/>
+      <w:pPr>
+        <w:ind w:left="2880" w:hanging="360"/>
+      </w:pPr>
+      <w:rPr>
+        <w:rFonts w:ascii="Symbol" w:hAnsi="Symbol" w:hint="default"/>
+      </w:rPr>
+    </w:lvl>
+    <w:lvl w:ilvl="4" w:tplc="04090003" w:tentative="1">
+      <w:start w:val="1"/>
+      <w:numFmt w:val="bullet"/>
+      <w:lvlText w:val="o"/>
+      <w:lvlJc w:val="left"/>
+      <w:pPr>
+        <w:ind w:left="3600" w:hanging="360"/>
+      </w:pPr>
+      <w:rPr>
+        <w:rFonts w:ascii="Courier New" w:hAnsi="Courier New" w:cs="Courier New" w:hint="default"/>
+      </w:rPr>
+    </w:lvl>
+    <w:lvl w:ilvl="5" w:tplc="04090005" w:tentative="1">
+      <w:start w:val="1"/>
+      <w:numFmt w:val="bullet"/>
+      <w:lvlText w:val=""/>
+      <w:lvlJc w:val="left"/>
+      <w:pPr>
+        <w:ind w:left="4320" w:hanging="360"/>
+      </w:pPr>
+      <w:rPr>
+        <w:rFonts w:ascii="Wingdings" w:hAnsi="Wingdings" w:hint="default"/>
+      </w:rPr>
+    </w:lvl>
+    <w:lvl w:ilvl="6" w:tplc="04090001" w:tentative="1">
+      <w:start w:val="1"/>
+      <w:numFmt w:val="bullet"/>
+      <w:lvlText w:val=""/>
+      <w:lvlJc w:val="left"/>
+      <w:pPr>
+        <w:ind w:left="5040" w:hanging="360"/>
+      </w:pPr>
+      <w:rPr>
+        <w:rFonts w:ascii="Symbol" w:hAnsi="Symbol" w:hint="default"/>
+      </w:rPr>
+    </w:lvl>
+    <w:lvl w:ilvl="7" w:tplc="04090003" w:tentative="1">
+      <w:start w:val="1"/>
+      <w:numFmt w:val="bullet"/>
+      <w:lvlText w:val="o"/>
+      <w:lvlJc w:val="left"/>
+      <w:pPr>
+        <w:ind w:left="5760" w:hanging="360"/>
+      </w:pPr>
+      <w:rPr>
+        <w:rFonts w:ascii="Courier New" w:hAnsi="Courier New" w:cs="Courier New" w:hint="default"/>
+      </w:rPr>
+    </w:lvl>
+    <w:lvl w:ilvl="8" w:tplc="04090005" w:tentative="1">
+      <w:start w:val="1"/>
+      <w:numFmt w:val="bullet"/>
+      <w:lvlText w:val=""/>
+      <w:lvlJc w:val="left"/>
+      <w:pPr>
+        <w:ind w:left="6480" w:hanging="360"/>
+      </w:pPr>
+      <w:rPr>
+        <w:rFonts w:ascii="Wingdings" w:hAnsi="Wingdings" w:hint="default"/>
+      </w:rPr>
+    </w:lvl>
+  </w:abstractNum>
+  <w:abstractNum w:abstractNumId="11">
+    <w:nsid w:val="3E9F24A2"/>
+    <w:multiLevelType w:val="multilevel"/>
+    <w:tmpl w:val="0409001F"/>
+    <w:lvl w:ilvl="0">
       <w:start w:val="1"/>
       <w:numFmt w:val="decimal"/>
       <w:lvlText w:val="%1."/>
       <w:lvlJc w:val="left"/>
       <w:pPr>
+        <w:ind w:left="360" w:hanging="360"/>
+      </w:pPr>
+    </w:lvl>
+    <w:lvl w:ilvl="1">
+      <w:start w:val="1"/>
+      <w:numFmt w:val="decimal"/>
+      <w:lvlText w:val="%1.%2."/>
+      <w:lvlJc w:val="left"/>
+      <w:pPr>
+        <w:ind w:left="792" w:hanging="432"/>
+      </w:pPr>
+    </w:lvl>
+    <w:lvl w:ilvl="2">
+      <w:start w:val="1"/>
+      <w:numFmt w:val="decimal"/>
+      <w:lvlText w:val="%1.%2.%3."/>
+      <w:lvlJc w:val="left"/>
+      <w:pPr>
+        <w:ind w:left="1224" w:hanging="504"/>
+      </w:pPr>
+    </w:lvl>
+    <w:lvl w:ilvl="3">
+      <w:start w:val="1"/>
+      <w:numFmt w:val="decimal"/>
+      <w:lvlText w:val="%1.%2.%3.%4."/>
+      <w:lvlJc w:val="left"/>
+      <w:pPr>
+        <w:ind w:left="1728" w:hanging="648"/>
+      </w:pPr>
+    </w:lvl>
+    <w:lvl w:ilvl="4">
+      <w:start w:val="1"/>
+      <w:numFmt w:val="decimal"/>
+      <w:lvlText w:val="%1.%2.%3.%4.%5."/>
+      <w:lvlJc w:val="left"/>
+      <w:pPr>
+        <w:ind w:left="2232" w:hanging="792"/>
+      </w:pPr>
+    </w:lvl>
+    <w:lvl w:ilvl="5">
+      <w:start w:val="1"/>
+      <w:numFmt w:val="decimal"/>
+      <w:lvlText w:val="%1.%2.%3.%4.%5.%6."/>
+      <w:lvlJc w:val="left"/>
+      <w:pPr>
+        <w:ind w:left="2736" w:hanging="936"/>
+      </w:pPr>
+    </w:lvl>
+    <w:lvl w:ilvl="6">
+      <w:start w:val="1"/>
+      <w:numFmt w:val="decimal"/>
+      <w:lvlText w:val="%1.%2.%3.%4.%5.%6.%7."/>
+      <w:lvlJc w:val="left"/>
+      <w:pPr>
+        <w:ind w:left="3240" w:hanging="1080"/>
+      </w:pPr>
+    </w:lvl>
+    <w:lvl w:ilvl="7">
+      <w:start w:val="1"/>
+      <w:numFmt w:val="decimal"/>
+      <w:lvlText w:val="%1.%2.%3.%4.%5.%6.%7.%8."/>
+      <w:lvlJc w:val="left"/>
+      <w:pPr>
+        <w:ind w:left="3744" w:hanging="1224"/>
+      </w:pPr>
+    </w:lvl>
+    <w:lvl w:ilvl="8">
+      <w:start w:val="1"/>
+      <w:numFmt w:val="decimal"/>
+      <w:lvlText w:val="%1.%2.%3.%4.%5.%6.%7.%8.%9."/>
+      <w:lvlJc w:val="left"/>
+      <w:pPr>
+        <w:ind w:left="4320" w:hanging="1440"/>
+      </w:pPr>
+    </w:lvl>
+  </w:abstractNum>
+  <w:abstractNum w:abstractNumId="12">
+    <w:nsid w:val="3F9737D6"/>
+    <w:multiLevelType w:val="hybridMultilevel"/>
+    <w:tmpl w:val="CA3E5FC4"/>
+    <w:lvl w:ilvl="0" w:tplc="04090001">
+      <w:start w:val="1"/>
+      <w:numFmt w:val="bullet"/>
+      <w:lvlText w:val=""/>
+      <w:lvlJc w:val="left"/>
+      <w:pPr>
         <w:ind w:left="720" w:hanging="360"/>
       </w:pPr>
       <w:rPr>
-        <w:rFonts w:hint="default"/>
-      </w:rPr>
-    </w:lvl>
-    <w:lvl w:ilvl="1" w:tplc="04090019" w:tentative="1">
-      <w:start w:val="1"/>
-      <w:numFmt w:val="lowerLetter"/>
-      <w:lvlText w:val="%2."/>
+        <w:rFonts w:ascii="Symbol" w:hAnsi="Symbol" w:hint="default"/>
+      </w:rPr>
+    </w:lvl>
+    <w:lvl w:ilvl="1" w:tplc="04090003" w:tentative="1">
+      <w:start w:val="1"/>
+      <w:numFmt w:val="bullet"/>
+      <w:lvlText w:val="o"/>
       <w:lvlJc w:val="left"/>
       <w:pPr>
         <w:ind w:left="1440" w:hanging="360"/>
       </w:pPr>
-    </w:lvl>
-    <w:lvl w:ilvl="2" w:tplc="0409001B" w:tentative="1">
-      <w:start w:val="1"/>
-      <w:numFmt w:val="lowerRoman"/>
-      <w:lvlText w:val="%3."/>
-      <w:lvlJc w:val="right"/>
-      <w:pPr>
-        <w:ind w:left="2160" w:hanging="180"/>
-      </w:pPr>
-    </w:lvl>
-    <w:lvl w:ilvl="3" w:tplc="0409000F" w:tentative="1">
-      <w:start w:val="1"/>
-      <w:numFmt w:val="decimal"/>
-      <w:lvlText w:val="%4."/>
+      <w:rPr>
+        <w:rFonts w:ascii="Courier New" w:hAnsi="Courier New" w:cs="Courier New" w:hint="default"/>
+      </w:rPr>
+    </w:lvl>
+    <w:lvl w:ilvl="2" w:tplc="04090005" w:tentative="1">
+      <w:start w:val="1"/>
+      <w:numFmt w:val="bullet"/>
+      <w:lvlText w:val=""/>
+      <w:lvlJc w:val="left"/>
+      <w:pPr>
+        <w:ind w:left="2160" w:hanging="360"/>
+      </w:pPr>
+      <w:rPr>
+        <w:rFonts w:ascii="Wingdings" w:hAnsi="Wingdings" w:hint="default"/>
+      </w:rPr>
+    </w:lvl>
+    <w:lvl w:ilvl="3" w:tplc="04090001" w:tentative="1">
+      <w:start w:val="1"/>
+      <w:numFmt w:val="bullet"/>
+      <w:lvlText w:val=""/>
       <w:lvlJc w:val="left"/>
       <w:pPr>
         <w:ind w:left="2880" w:hanging="360"/>
       </w:pPr>
-    </w:lvl>
-    <w:lvl w:ilvl="4" w:tplc="04090019" w:tentative="1">
-      <w:start w:val="1"/>
-      <w:numFmt w:val="lowerLetter"/>
-      <w:lvlText w:val="%5."/>
+      <w:rPr>
+        <w:rFonts w:ascii="Symbol" w:hAnsi="Symbol" w:hint="default"/>
+      </w:rPr>
+    </w:lvl>
+    <w:lvl w:ilvl="4" w:tplc="04090003" w:tentative="1">
+      <w:start w:val="1"/>
+      <w:numFmt w:val="bullet"/>
+      <w:lvlText w:val="o"/>
       <w:lvlJc w:val="left"/>
       <w:pPr>
         <w:ind w:left="3600" w:hanging="360"/>
       </w:pPr>
-    </w:lvl>
-    <w:lvl w:ilvl="5" w:tplc="0409001B" w:tentative="1">
-      <w:start w:val="1"/>
-      <w:numFmt w:val="lowerRoman"/>
-      <w:lvlText w:val="%6."/>
-      <w:lvlJc w:val="right"/>
-      <w:pPr>
-        <w:ind w:left="4320" w:hanging="180"/>
-      </w:pPr>
-    </w:lvl>
-    <w:lvl w:ilvl="6" w:tplc="0409000F" w:tentative="1">
-      <w:start w:val="1"/>
-      <w:numFmt w:val="decimal"/>
-      <w:lvlText w:val="%7."/>
+      <w:rPr>
+        <w:rFonts w:ascii="Courier New" w:hAnsi="Courier New" w:cs="Courier New" w:hint="default"/>
+      </w:rPr>
+    </w:lvl>
+    <w:lvl w:ilvl="5" w:tplc="04090005" w:tentative="1">
+      <w:start w:val="1"/>
+      <w:numFmt w:val="bullet"/>
+      <w:lvlText w:val=""/>
+      <w:lvlJc w:val="left"/>
+      <w:pPr>
+        <w:ind w:left="4320" w:hanging="360"/>
+      </w:pPr>
+      <w:rPr>
+        <w:rFonts w:ascii="Wingdings" w:hAnsi="Wingdings" w:hint="default"/>
+      </w:rPr>
+    </w:lvl>
+    <w:lvl w:ilvl="6" w:tplc="04090001" w:tentative="1">
+      <w:start w:val="1"/>
+      <w:numFmt w:val="bullet"/>
+      <w:lvlText w:val=""/>
       <w:lvlJc w:val="left"/>
       <w:pPr>
         <w:ind w:left="5040" w:hanging="360"/>
       </w:pPr>
-    </w:lvl>
-    <w:lvl w:ilvl="7" w:tplc="04090019" w:tentative="1">
-      <w:start w:val="1"/>
-      <w:numFmt w:val="lowerLetter"/>
-      <w:lvlText w:val="%8."/>
+      <w:rPr>
+        <w:rFonts w:ascii="Symbol" w:hAnsi="Symbol" w:hint="default"/>
+      </w:rPr>
+    </w:lvl>
+    <w:lvl w:ilvl="7" w:tplc="04090003" w:tentative="1">
+      <w:start w:val="1"/>
+      <w:numFmt w:val="bullet"/>
+      <w:lvlText w:val="o"/>
       <w:lvlJc w:val="left"/>
       <w:pPr>
         <w:ind w:left="5760" w:hanging="360"/>
       </w:pPr>
-    </w:lvl>
-    <w:lvl w:ilvl="8" w:tplc="0409001B" w:tentative="1">
-      <w:start w:val="1"/>
-      <w:numFmt w:val="lowerRoman"/>
-      <w:lvlText w:val="%9."/>
-      <w:lvlJc w:val="right"/>
-      <w:pPr>
-        <w:ind w:left="6480" w:hanging="180"/>
-      </w:pPr>
+      <w:rPr>
+        <w:rFonts w:ascii="Courier New" w:hAnsi="Courier New" w:cs="Courier New" w:hint="default"/>
+      </w:rPr>
+    </w:lvl>
+    <w:lvl w:ilvl="8" w:tplc="04090005" w:tentative="1">
+      <w:start w:val="1"/>
+      <w:numFmt w:val="bullet"/>
+      <w:lvlText w:val=""/>
+      <w:lvlJc w:val="left"/>
+      <w:pPr>
+        <w:ind w:left="6480" w:hanging="360"/>
+      </w:pPr>
+      <w:rPr>
+        <w:rFonts w:ascii="Wingdings" w:hAnsi="Wingdings" w:hint="default"/>
+      </w:rPr>
     </w:lvl>
   </w:abstractNum>
-  <w:abstractNum w:abstractNumId="5">
+  <w:abstractNum w:abstractNumId="13">
     <w:nsid w:val="47AD0C7C"/>
     <w:multiLevelType w:val="multilevel"/>
     <w:tmpl w:val="4E7A05D0"/>
@@ -2118,7 +3897,96 @@
       </w:rPr>
     </w:lvl>
   </w:abstractNum>
-  <w:abstractNum w:abstractNumId="6">
+  <w:abstractNum w:abstractNumId="14">
+    <w:nsid w:val="5A1C2A59"/>
+    <w:multiLevelType w:val="hybridMultilevel"/>
+    <w:tmpl w:val="AACCE7BA"/>
+    <w:lvl w:ilvl="0" w:tplc="04090001">
+      <w:start w:val="1"/>
+      <w:numFmt w:val="bullet"/>
+      <w:lvlText w:val=""/>
+      <w:lvlJc w:val="left"/>
+      <w:pPr>
+        <w:ind w:left="720" w:hanging="360"/>
+      </w:pPr>
+      <w:rPr>
+        <w:rFonts w:ascii="Symbol" w:hAnsi="Symbol" w:hint="default"/>
+      </w:rPr>
+    </w:lvl>
+    <w:lvl w:ilvl="1" w:tplc="04090019" w:tentative="1">
+      <w:start w:val="1"/>
+      <w:numFmt w:val="lowerLetter"/>
+      <w:lvlText w:val="%2."/>
+      <w:lvlJc w:val="left"/>
+      <w:pPr>
+        <w:ind w:left="1440" w:hanging="360"/>
+      </w:pPr>
+    </w:lvl>
+    <w:lvl w:ilvl="2" w:tplc="0409001B" w:tentative="1">
+      <w:start w:val="1"/>
+      <w:numFmt w:val="lowerRoman"/>
+      <w:lvlText w:val="%3."/>
+      <w:lvlJc w:val="right"/>
+      <w:pPr>
+        <w:ind w:left="2160" w:hanging="180"/>
+      </w:pPr>
+    </w:lvl>
+    <w:lvl w:ilvl="3" w:tplc="0409000F" w:tentative="1">
+      <w:start w:val="1"/>
+      <w:numFmt w:val="decimal"/>
+      <w:lvlText w:val="%4."/>
+      <w:lvlJc w:val="left"/>
+      <w:pPr>
+        <w:ind w:left="2880" w:hanging="360"/>
+      </w:pPr>
+    </w:lvl>
+    <w:lvl w:ilvl="4" w:tplc="04090019" w:tentative="1">
+      <w:start w:val="1"/>
+      <w:numFmt w:val="lowerLetter"/>
+      <w:lvlText w:val="%5."/>
+      <w:lvlJc w:val="left"/>
+      <w:pPr>
+        <w:ind w:left="3600" w:hanging="360"/>
+      </w:pPr>
+    </w:lvl>
+    <w:lvl w:ilvl="5" w:tplc="0409001B" w:tentative="1">
+      <w:start w:val="1"/>
+      <w:numFmt w:val="lowerRoman"/>
+      <w:lvlText w:val="%6."/>
+      <w:lvlJc w:val="right"/>
+      <w:pPr>
+        <w:ind w:left="4320" w:hanging="180"/>
+      </w:pPr>
+    </w:lvl>
+    <w:lvl w:ilvl="6" w:tplc="0409000F" w:tentative="1">
+      <w:start w:val="1"/>
+      <w:numFmt w:val="decimal"/>
+      <w:lvlText w:val="%7."/>
+      <w:lvlJc w:val="left"/>
+      <w:pPr>
+        <w:ind w:left="5040" w:hanging="360"/>
+      </w:pPr>
+    </w:lvl>
+    <w:lvl w:ilvl="7" w:tplc="04090019" w:tentative="1">
+      <w:start w:val="1"/>
+      <w:numFmt w:val="lowerLetter"/>
+      <w:lvlText w:val="%8."/>
+      <w:lvlJc w:val="left"/>
+      <w:pPr>
+        <w:ind w:left="5760" w:hanging="360"/>
+      </w:pPr>
+    </w:lvl>
+    <w:lvl w:ilvl="8" w:tplc="0409001B" w:tentative="1">
+      <w:start w:val="1"/>
+      <w:numFmt w:val="lowerRoman"/>
+      <w:lvlText w:val="%9."/>
+      <w:lvlJc w:val="right"/>
+      <w:pPr>
+        <w:ind w:left="6480" w:hanging="180"/>
+      </w:pPr>
+    </w:lvl>
+  </w:abstractNum>
+  <w:abstractNum w:abstractNumId="15">
     <w:nsid w:val="5BE105B2"/>
     <w:multiLevelType w:val="multilevel"/>
     <w:tmpl w:val="1FCE9780"/>
@@ -2239,7 +4107,7 @@
       </w:rPr>
     </w:lvl>
   </w:abstractNum>
-  <w:abstractNum w:abstractNumId="7">
+  <w:abstractNum w:abstractNumId="16">
     <w:nsid w:val="62FC19A0"/>
     <w:multiLevelType w:val="hybridMultilevel"/>
     <w:tmpl w:val="02F25886"/>
@@ -2328,7 +4196,7 @@
       </w:pPr>
     </w:lvl>
   </w:abstractNum>
-  <w:abstractNum w:abstractNumId="8">
+  <w:abstractNum w:abstractNumId="17">
     <w:nsid w:val="69744AE7"/>
     <w:multiLevelType w:val="hybridMultilevel"/>
     <w:tmpl w:val="D2E2D22E"/>
@@ -2417,7 +4285,206 @@
       </w:pPr>
     </w:lvl>
   </w:abstractNum>
-  <w:abstractNum w:abstractNumId="9">
+  <w:abstractNum w:abstractNumId="18">
+    <w:nsid w:val="6D2D23A1"/>
+    <w:multiLevelType w:val="multilevel"/>
+    <w:tmpl w:val="0409001F"/>
+    <w:lvl w:ilvl="0">
+      <w:start w:val="1"/>
+      <w:numFmt w:val="decimal"/>
+      <w:lvlText w:val="%1."/>
+      <w:lvlJc w:val="left"/>
+      <w:pPr>
+        <w:ind w:left="360" w:hanging="360"/>
+      </w:pPr>
+    </w:lvl>
+    <w:lvl w:ilvl="1">
+      <w:start w:val="1"/>
+      <w:numFmt w:val="decimal"/>
+      <w:lvlText w:val="%1.%2."/>
+      <w:lvlJc w:val="left"/>
+      <w:pPr>
+        <w:ind w:left="432" w:hanging="432"/>
+      </w:pPr>
+    </w:lvl>
+    <w:lvl w:ilvl="2">
+      <w:start w:val="1"/>
+      <w:numFmt w:val="decimal"/>
+      <w:lvlText w:val="%1.%2.%3."/>
+      <w:lvlJc w:val="left"/>
+      <w:pPr>
+        <w:ind w:left="1224" w:hanging="504"/>
+      </w:pPr>
+    </w:lvl>
+    <w:lvl w:ilvl="3">
+      <w:start w:val="1"/>
+      <w:numFmt w:val="decimal"/>
+      <w:lvlText w:val="%1.%2.%3.%4."/>
+      <w:lvlJc w:val="left"/>
+      <w:pPr>
+        <w:ind w:left="1728" w:hanging="648"/>
+      </w:pPr>
+    </w:lvl>
+    <w:lvl w:ilvl="4">
+      <w:start w:val="1"/>
+      <w:numFmt w:val="decimal"/>
+      <w:lvlText w:val="%1.%2.%3.%4.%5."/>
+      <w:lvlJc w:val="left"/>
+      <w:pPr>
+        <w:ind w:left="2232" w:hanging="792"/>
+      </w:pPr>
+    </w:lvl>
+    <w:lvl w:ilvl="5">
+      <w:start w:val="1"/>
+      <w:numFmt w:val="decimal"/>
+      <w:lvlText w:val="%1.%2.%3.%4.%5.%6."/>
+      <w:lvlJc w:val="left"/>
+      <w:pPr>
+        <w:ind w:left="2736" w:hanging="936"/>
+      </w:pPr>
+    </w:lvl>
+    <w:lvl w:ilvl="6">
+      <w:start w:val="1"/>
+      <w:numFmt w:val="decimal"/>
+      <w:lvlText w:val="%1.%2.%3.%4.%5.%6.%7."/>
+      <w:lvlJc w:val="left"/>
+      <w:pPr>
+        <w:ind w:left="3240" w:hanging="1080"/>
+      </w:pPr>
+    </w:lvl>
+    <w:lvl w:ilvl="7">
+      <w:start w:val="1"/>
+      <w:numFmt w:val="decimal"/>
+      <w:lvlText w:val="%1.%2.%3.%4.%5.%6.%7.%8."/>
+      <w:lvlJc w:val="left"/>
+      <w:pPr>
+        <w:ind w:left="3744" w:hanging="1224"/>
+      </w:pPr>
+    </w:lvl>
+    <w:lvl w:ilvl="8">
+      <w:start w:val="1"/>
+      <w:numFmt w:val="decimal"/>
+      <w:lvlText w:val="%1.%2.%3.%4.%5.%6.%7.%8.%9."/>
+      <w:lvlJc w:val="left"/>
+      <w:pPr>
+        <w:ind w:left="4320" w:hanging="1440"/>
+      </w:pPr>
+    </w:lvl>
+  </w:abstractNum>
+  <w:abstractNum w:abstractNumId="19">
+    <w:nsid w:val="6D7202FC"/>
+    <w:multiLevelType w:val="multilevel"/>
+    <w:tmpl w:val="24984E0C"/>
+    <w:lvl w:ilvl="0">
+      <w:start w:val="2"/>
+      <w:numFmt w:val="decimal"/>
+      <w:lvlText w:val="%1"/>
+      <w:lvlJc w:val="left"/>
+      <w:pPr>
+        <w:ind w:left="396" w:hanging="396"/>
+      </w:pPr>
+      <w:rPr>
+        <w:rFonts w:hint="default"/>
+      </w:rPr>
+    </w:lvl>
+    <w:lvl w:ilvl="1">
+      <w:start w:val="1"/>
+      <w:numFmt w:val="decimal"/>
+      <w:lvlText w:val="%1.%2"/>
+      <w:lvlJc w:val="left"/>
+      <w:pPr>
+        <w:ind w:left="720" w:hanging="720"/>
+      </w:pPr>
+      <w:rPr>
+        <w:rFonts w:hint="default"/>
+      </w:rPr>
+    </w:lvl>
+    <w:lvl w:ilvl="2">
+      <w:start w:val="1"/>
+      <w:numFmt w:val="decimal"/>
+      <w:lvlText w:val="%1.%2.%3"/>
+      <w:lvlJc w:val="left"/>
+      <w:pPr>
+        <w:ind w:left="1080" w:hanging="720"/>
+      </w:pPr>
+      <w:rPr>
+        <w:rFonts w:hint="default"/>
+      </w:rPr>
+    </w:lvl>
+    <w:lvl w:ilvl="3">
+      <w:start w:val="1"/>
+      <w:numFmt w:val="decimal"/>
+      <w:lvlText w:val="%1.%2.%3.%4"/>
+      <w:lvlJc w:val="left"/>
+      <w:pPr>
+        <w:ind w:left="4320" w:hanging="1080"/>
+      </w:pPr>
+      <w:rPr>
+        <w:rFonts w:hint="default"/>
+      </w:rPr>
+    </w:lvl>
+    <w:lvl w:ilvl="4">
+      <w:start w:val="1"/>
+      <w:numFmt w:val="decimal"/>
+      <w:lvlText w:val="%1.%2.%3.%4.%5"/>
+      <w:lvlJc w:val="left"/>
+      <w:pPr>
+        <w:ind w:left="5760" w:hanging="1440"/>
+      </w:pPr>
+      <w:rPr>
+        <w:rFonts w:hint="default"/>
+      </w:rPr>
+    </w:lvl>
+    <w:lvl w:ilvl="5">
+      <w:start w:val="1"/>
+      <w:numFmt w:val="decimal"/>
+      <w:lvlText w:val="%1.%2.%3.%4.%5.%6"/>
+      <w:lvlJc w:val="left"/>
+      <w:pPr>
+        <w:ind w:left="6840" w:hanging="1440"/>
+      </w:pPr>
+      <w:rPr>
+        <w:rFonts w:hint="default"/>
+      </w:rPr>
+    </w:lvl>
+    <w:lvl w:ilvl="6">
+      <w:start w:val="1"/>
+      <w:numFmt w:val="decimal"/>
+      <w:lvlText w:val="%1.%2.%3.%4.%5.%6.%7"/>
+      <w:lvlJc w:val="left"/>
+      <w:pPr>
+        <w:ind w:left="8280" w:hanging="1800"/>
+      </w:pPr>
+      <w:rPr>
+        <w:rFonts w:hint="default"/>
+      </w:rPr>
+    </w:lvl>
+    <w:lvl w:ilvl="7">
+      <w:start w:val="1"/>
+      <w:numFmt w:val="decimal"/>
+      <w:lvlText w:val="%1.%2.%3.%4.%5.%6.%7.%8"/>
+      <w:lvlJc w:val="left"/>
+      <w:pPr>
+        <w:ind w:left="9720" w:hanging="2160"/>
+      </w:pPr>
+      <w:rPr>
+        <w:rFonts w:hint="default"/>
+      </w:rPr>
+    </w:lvl>
+    <w:lvl w:ilvl="8">
+      <w:start w:val="1"/>
+      <w:numFmt w:val="decimal"/>
+      <w:lvlText w:val="%1.%2.%3.%4.%5.%6.%7.%8.%9"/>
+      <w:lvlJc w:val="left"/>
+      <w:pPr>
+        <w:ind w:left="10800" w:hanging="2160"/>
+      </w:pPr>
+      <w:rPr>
+        <w:rFonts w:hint="default"/>
+      </w:rPr>
+    </w:lvl>
+  </w:abstractNum>
+  <w:abstractNum w:abstractNumId="20">
     <w:nsid w:val="77E30D03"/>
     <w:multiLevelType w:val="hybridMultilevel"/>
     <w:tmpl w:val="C414C64C"/>
@@ -2503,7 +4570,7 @@
       </w:pPr>
     </w:lvl>
   </w:abstractNum>
-  <w:abstractNum w:abstractNumId="10">
+  <w:abstractNum w:abstractNumId="21">
     <w:nsid w:val="786A5255"/>
     <w:multiLevelType w:val="multilevel"/>
     <w:tmpl w:val="88C8EF30"/>
@@ -2617,37 +4684,70 @@
     </w:lvl>
   </w:abstractNum>
   <w:num w:numId="1">
+    <w:abstractNumId w:val="8"/>
+  </w:num>
+  <w:num w:numId="2">
+    <w:abstractNumId w:val="6"/>
+  </w:num>
+  <w:num w:numId="3">
+    <w:abstractNumId w:val="15"/>
+  </w:num>
+  <w:num w:numId="4">
+    <w:abstractNumId w:val="16"/>
+  </w:num>
+  <w:num w:numId="5">
+    <w:abstractNumId w:val="9"/>
+  </w:num>
+  <w:num w:numId="6">
+    <w:abstractNumId w:val="17"/>
+  </w:num>
+  <w:num w:numId="7">
     <w:abstractNumId w:val="3"/>
   </w:num>
-  <w:num w:numId="2">
+  <w:num w:numId="8">
+    <w:abstractNumId w:val="20"/>
+  </w:num>
+  <w:num w:numId="9">
+    <w:abstractNumId w:val="21"/>
+  </w:num>
+  <w:num w:numId="10">
     <w:abstractNumId w:val="2"/>
   </w:num>
-  <w:num w:numId="3">
-    <w:abstractNumId w:val="6"/>
+  <w:num w:numId="11">
+    <w:abstractNumId w:val="13"/>
   </w:num>
-  <w:num w:numId="4">
+  <w:num w:numId="12">
+    <w:abstractNumId w:val="0"/>
+  </w:num>
+  <w:num w:numId="13">
+    <w:abstractNumId w:val="5"/>
+  </w:num>
+  <w:num w:numId="14">
+    <w:abstractNumId w:val="19"/>
+  </w:num>
+  <w:num w:numId="15">
+    <w:abstractNumId w:val="11"/>
+  </w:num>
+  <w:num w:numId="16">
+    <w:abstractNumId w:val="12"/>
+  </w:num>
+  <w:num w:numId="17">
+    <w:abstractNumId w:val="4"/>
+  </w:num>
+  <w:num w:numId="18">
+    <w:abstractNumId w:val="18"/>
+  </w:num>
+  <w:num w:numId="19">
+    <w:abstractNumId w:val="10"/>
+  </w:num>
+  <w:num w:numId="20">
     <w:abstractNumId w:val="7"/>
   </w:num>
-  <w:num w:numId="5">
-    <w:abstractNumId w:val="4"/>
-  </w:num>
-  <w:num w:numId="6">
-    <w:abstractNumId w:val="8"/>
-  </w:num>
-  <w:num w:numId="7">
+  <w:num w:numId="21">
     <w:abstractNumId w:val="1"/>
   </w:num>
-  <w:num w:numId="8">
-    <w:abstractNumId w:val="9"/>
-  </w:num>
-  <w:num w:numId="9">
-    <w:abstractNumId w:val="10"/>
-  </w:num>
-  <w:num w:numId="10">
-    <w:abstractNumId w:val="0"/>
-  </w:num>
-  <w:num w:numId="11">
-    <w:abstractNumId w:val="5"/>
+  <w:num w:numId="22">
+    <w:abstractNumId w:val="14"/>
   </w:num>
 </w:numbering>
 </file>

</xml_diff>

<commit_message>
added installation notes to readme
</commit_message>
<xml_diff>
--- a/orderflex/src/App/FellAppBundle/Util/GoogleForm/Readme.docx
+++ b/orderflex/src/App/FellAppBundle/Util/GoogleForm/Readme.docx
@@ -167,9 +167,80 @@
       <w:r>
         <w:t xml:space="preserve">All script can be founded here </w:t>
       </w:r>
-      <w:r>
-        <w:t>https://script.google.com/home</w:t>
-      </w:r>
+      <w:hyperlink r:id="rId8" w:history="1">
+        <w:r>
+          <w:rPr>
+            <w:rStyle w:val="Hyperlink"/>
+          </w:rPr>
+          <w:t>https://script.google.com/home</w:t>
+        </w:r>
+      </w:hyperlink>
+    </w:p>
+    <w:p>
+      <w:pPr>
+        <w:pStyle w:val="ListParagraph"/>
+        <w:numPr>
+          <w:ilvl w:val="2"/>
+          <w:numId w:val="2"/>
+        </w:numPr>
+      </w:pPr>
+      <w:r>
+        <w:t>Alternatively</w:t>
+      </w:r>
+      <w:r>
+        <w:t xml:space="preserve">, all Google </w:t>
+      </w:r>
+      <w:proofErr w:type="spellStart"/>
+      <w:proofErr w:type="gramStart"/>
+      <w:r>
+        <w:t>Api</w:t>
+      </w:r>
+      <w:proofErr w:type="spellEnd"/>
+      <w:proofErr w:type="gramEnd"/>
+      <w:r>
+        <w:t xml:space="preserve"> Scripts can be pull from </w:t>
+      </w:r>
+      <w:proofErr w:type="spellStart"/>
+      <w:r>
+        <w:t>github</w:t>
+      </w:r>
+      <w:proofErr w:type="spellEnd"/>
+      <w:r>
+        <w:t xml:space="preserve"> repository </w:t>
+      </w:r>
+      <w:hyperlink r:id="rId9" w:history="1">
+        <w:r>
+          <w:rPr>
+            <w:rStyle w:val="Hyperlink"/>
+          </w:rPr>
+          <w:t>https://github.com/cinava/fellowship-application</w:t>
+        </w:r>
+      </w:hyperlink>
+      <w:r>
+        <w:t xml:space="preserve"> using a Chrome browser extension “</w:t>
+      </w:r>
+      <w:r>
+        <w:t xml:space="preserve">Google Apps Script </w:t>
+      </w:r>
+      <w:proofErr w:type="spellStart"/>
+      <w:r>
+        <w:t>GitHub</w:t>
+      </w:r>
+      <w:proofErr w:type="spellEnd"/>
+      <w:r>
+        <w:t xml:space="preserve"> Assistant</w:t>
+      </w:r>
+      <w:r>
+        <w:t>”</w:t>
+      </w:r>
+      <w:r>
+        <w:t xml:space="preserve"> ” (see 4 below).</w:t>
+      </w:r>
+    </w:p>
+    <w:p>
+      <w:pPr>
+        <w:ind w:left="360"/>
+      </w:pPr>
     </w:p>
     <w:p>
       <w:pPr>
@@ -186,9 +257,8 @@
         <w:rPr>
           <w:noProof/>
         </w:rPr>
-        <w:lastRenderedPageBreak/>
         <w:drawing>
-          <wp:inline distT="0" distB="0" distL="0" distR="0" wp14:anchorId="7B6638F5" wp14:editId="01A8A1D4">
+          <wp:inline distT="0" distB="0" distL="0" distR="0" wp14:anchorId="5EBCE8BE" wp14:editId="1039B803">
             <wp:extent cx="5943600" cy="1581785"/>
             <wp:effectExtent l="0" t="0" r="0" b="0"/>
             <wp:docPr id="4" name="Picture 4"/>
@@ -203,7 +273,7 @@
                     <pic:cNvPicPr/>
                   </pic:nvPicPr>
                   <pic:blipFill>
-                    <a:blip r:embed="rId8"/>
+                    <a:blip r:embed="rId10"/>
                     <a:stretch>
                       <a:fillRect/>
                     </a:stretch>
@@ -462,7 +532,7 @@
         </w:rPr>
         <w:lastRenderedPageBreak/>
         <w:drawing>
-          <wp:inline distT="0" distB="0" distL="0" distR="0" wp14:anchorId="76D6EDF2" wp14:editId="2F46F6C6">
+          <wp:inline distT="0" distB="0" distL="0" distR="0" wp14:anchorId="11550FA7" wp14:editId="074634DD">
             <wp:extent cx="5943600" cy="1914525"/>
             <wp:effectExtent l="0" t="0" r="0" b="9525"/>
             <wp:docPr id="3" name="Picture 3"/>
@@ -477,7 +547,7 @@
                     <pic:cNvPicPr/>
                   </pic:nvPicPr>
                   <pic:blipFill>
-                    <a:blip r:embed="rId9"/>
+                    <a:blip r:embed="rId11"/>
                     <a:stretch>
                       <a:fillRect/>
                     </a:stretch>
@@ -882,8 +952,6 @@
       </w:r>
       <w:r>
         <w:tab/>
-      </w:r>
-      <w:r>
         <w:t>Assign folder IDs to the Fellowship’s Site Settings</w:t>
       </w:r>
     </w:p>
@@ -1116,7 +1184,7 @@
         <w:pStyle w:val="Heading1"/>
         <w:numPr>
           <w:ilvl w:val="1"/>
-          <w:numId w:val="14"/>
+          <w:numId w:val="2"/>
         </w:numPr>
       </w:pPr>
       <w:r>
@@ -1129,10 +1197,10 @@
         <w:pStyle w:val="ListParagraph"/>
         <w:numPr>
           <w:ilvl w:val="2"/>
-          <w:numId w:val="14"/>
+          <w:numId w:val="2"/>
         </w:numPr>
       </w:pPr>
-      <w:hyperlink r:id="rId10" w:history="1">
+      <w:hyperlink r:id="rId12" w:history="1">
         <w:r>
           <w:rPr>
             <w:rStyle w:val="Hyperlink"/>
@@ -1146,7 +1214,7 @@
         <w:pStyle w:val="ListParagraph"/>
         <w:numPr>
           <w:ilvl w:val="2"/>
-          <w:numId w:val="14"/>
+          <w:numId w:val="2"/>
         </w:numPr>
       </w:pPr>
       <w:r>
@@ -1165,7 +1233,7 @@
           <w:noProof/>
         </w:rPr>
         <w:drawing>
-          <wp:inline distT="0" distB="0" distL="0" distR="0" wp14:anchorId="43FBED9A" wp14:editId="32D70224">
+          <wp:inline distT="0" distB="0" distL="0" distR="0" wp14:anchorId="6DA11DBB" wp14:editId="58FE8399">
             <wp:extent cx="5943316" cy="4426527"/>
             <wp:effectExtent l="0" t="0" r="635" b="0"/>
             <wp:docPr id="5" name="Picture 5"/>
@@ -1206,7 +1274,7 @@
         <w:pStyle w:val="ListParagraph"/>
         <w:numPr>
           <w:ilvl w:val="2"/>
-          <w:numId w:val="14"/>
+          <w:numId w:val="2"/>
         </w:numPr>
       </w:pPr>
       <w:r>
@@ -1236,15 +1304,93 @@
         <w:pStyle w:val="ListParagraph"/>
         <w:numPr>
           <w:ilvl w:val="2"/>
-          <w:numId w:val="14"/>
+          <w:numId w:val="2"/>
         </w:numPr>
       </w:pPr>
       <w:r>
         <w:t xml:space="preserve">All script can be founded here </w:t>
       </w:r>
-      <w:r>
-        <w:t>https://script.google.com/home</w:t>
-      </w:r>
+      <w:hyperlink r:id="rId13" w:history="1">
+        <w:r>
+          <w:rPr>
+            <w:rStyle w:val="Hyperlink"/>
+          </w:rPr>
+          <w:t>https://script.google.com/home</w:t>
+        </w:r>
+      </w:hyperlink>
+    </w:p>
+    <w:p>
+      <w:pPr>
+        <w:pStyle w:val="ListParagraph"/>
+        <w:numPr>
+          <w:ilvl w:val="2"/>
+          <w:numId w:val="2"/>
+        </w:numPr>
+      </w:pPr>
+      <w:r>
+        <w:t>Alternatively</w:t>
+      </w:r>
+      <w:r>
+        <w:t xml:space="preserve">, all Google </w:t>
+      </w:r>
+      <w:proofErr w:type="spellStart"/>
+      <w:proofErr w:type="gramStart"/>
+      <w:r>
+        <w:t>Api</w:t>
+      </w:r>
+      <w:proofErr w:type="spellEnd"/>
+      <w:proofErr w:type="gramEnd"/>
+      <w:r>
+        <w:t xml:space="preserve"> Scripts can be pull from </w:t>
+      </w:r>
+      <w:proofErr w:type="spellStart"/>
+      <w:r>
+        <w:t>github</w:t>
+      </w:r>
+      <w:proofErr w:type="spellEnd"/>
+      <w:r>
+        <w:t xml:space="preserve"> repository </w:t>
+      </w:r>
+      <w:hyperlink r:id="rId14" w:history="1">
+        <w:r>
+          <w:rPr>
+            <w:rStyle w:val="Hyperlink"/>
+          </w:rPr>
+          <w:t>https://github.com/cinava/fellowship-rec-letter-submission</w:t>
+        </w:r>
+      </w:hyperlink>
+      <w:r>
+        <w:t xml:space="preserve"> </w:t>
+      </w:r>
+      <w:r>
+        <w:t xml:space="preserve"> </w:t>
+      </w:r>
+      <w:r>
+        <w:t>using a Chrome browser extension “</w:t>
+      </w:r>
+      <w:r>
+        <w:t xml:space="preserve">Google Apps Script </w:t>
+      </w:r>
+      <w:proofErr w:type="spellStart"/>
+      <w:r>
+        <w:t>GitHub</w:t>
+      </w:r>
+      <w:proofErr w:type="spellEnd"/>
+      <w:r>
+        <w:t xml:space="preserve"> Assistant</w:t>
+      </w:r>
+      <w:r>
+        <w:t>”</w:t>
+      </w:r>
+      <w:r>
+        <w:t xml:space="preserve"> (see 4 below).</w:t>
+      </w:r>
+    </w:p>
+    <w:p>
+      <w:pPr>
+        <w:pStyle w:val="ListParagraph"/>
+        <w:ind w:left="1080"/>
+      </w:pPr>
     </w:p>
     <w:p/>
     <w:p/>
@@ -1253,11 +1399,10 @@
         <w:pStyle w:val="Heading1"/>
         <w:numPr>
           <w:ilvl w:val="1"/>
-          <w:numId w:val="14"/>
+          <w:numId w:val="2"/>
         </w:numPr>
       </w:pPr>
       <w:r>
-        <w:lastRenderedPageBreak/>
         <w:t>Create folders in Google Drive to store application’s spreadsheets and uploaded files</w:t>
       </w:r>
       <w:r>
@@ -1287,7 +1432,7 @@
         <w:pStyle w:val="ListParagraph"/>
         <w:numPr>
           <w:ilvl w:val="2"/>
-          <w:numId w:val="14"/>
+          <w:numId w:val="2"/>
         </w:numPr>
       </w:pPr>
       <w:r>
@@ -1307,7 +1452,7 @@
         <w:pStyle w:val="ListParagraph"/>
         <w:numPr>
           <w:ilvl w:val="2"/>
-          <w:numId w:val="14"/>
+          <w:numId w:val="2"/>
         </w:numPr>
       </w:pPr>
       <w:r>
@@ -1335,7 +1480,7 @@
         <w:pStyle w:val="ListParagraph"/>
         <w:numPr>
           <w:ilvl w:val="2"/>
-          <w:numId w:val="14"/>
+          <w:numId w:val="2"/>
         </w:numPr>
       </w:pPr>
       <w:r>
@@ -1355,7 +1500,7 @@
         <w:pStyle w:val="ListParagraph"/>
         <w:numPr>
           <w:ilvl w:val="2"/>
-          <w:numId w:val="14"/>
+          <w:numId w:val="2"/>
         </w:numPr>
       </w:pPr>
       <w:r>
@@ -1381,7 +1526,7 @@
         <w:pStyle w:val="ListParagraph"/>
         <w:numPr>
           <w:ilvl w:val="2"/>
-          <w:numId w:val="14"/>
+          <w:numId w:val="2"/>
         </w:numPr>
       </w:pPr>
       <w:r>
@@ -1436,7 +1581,7 @@
         <w:pStyle w:val="ListParagraph"/>
         <w:numPr>
           <w:ilvl w:val="2"/>
-          <w:numId w:val="14"/>
+          <w:numId w:val="2"/>
         </w:numPr>
       </w:pPr>
       <w:r>
@@ -1585,7 +1730,7 @@
         <w:pStyle w:val="Heading1"/>
         <w:numPr>
           <w:ilvl w:val="1"/>
-          <w:numId w:val="14"/>
+          <w:numId w:val="2"/>
         </w:numPr>
       </w:pPr>
       <w:r>
@@ -1635,13 +1780,7 @@
         <w:t xml:space="preserve">id of the </w:t>
       </w:r>
       <w:r>
-        <w:t>Spreadsheets</w:t>
-      </w:r>
-      <w:r>
-        <w:t xml:space="preserve">  </w:t>
-      </w:r>
-      <w:r>
-        <w:t xml:space="preserve">to </w:t>
+        <w:t xml:space="preserve">Spreadsheets  to </w:t>
       </w:r>
       <w:r>
         <w:rPr>
@@ -1827,16 +1966,7 @@
           <w:sz w:val="20"/>
           <w:szCs w:val="20"/>
         </w:rPr>
-        <w:t xml:space="preserve">to </w:t>
-      </w:r>
-      <w:r>
-        <w:rPr>
-          <w:rFonts w:ascii="Consolas" w:eastAsia="Times New Roman" w:hAnsi="Consolas" w:cs="Times New Roman"/>
-          <w:color w:val="202124"/>
-          <w:sz w:val="20"/>
-          <w:szCs w:val="20"/>
-        </w:rPr>
-        <w:t>_</w:t>
+        <w:t>to _</w:t>
       </w:r>
       <w:proofErr w:type="spellStart"/>
       <w:r>
@@ -2009,7 +2139,7 @@
         <w:pStyle w:val="Heading1"/>
         <w:numPr>
           <w:ilvl w:val="1"/>
-          <w:numId w:val="14"/>
+          <w:numId w:val="2"/>
         </w:numPr>
       </w:pPr>
       <w:r>
@@ -2019,6 +2149,24 @@
     <w:p>
       <w:pPr>
         <w:pStyle w:val="ListParagraph"/>
+      </w:pPr>
+    </w:p>
+    <w:p>
+      <w:pPr>
+        <w:pStyle w:val="ListParagraph"/>
+        <w:ind w:left="1440"/>
+      </w:pPr>
+    </w:p>
+    <w:p>
+      <w:pPr>
+        <w:pStyle w:val="ListParagraph"/>
+        <w:ind w:left="1440"/>
+      </w:pPr>
+    </w:p>
+    <w:p>
+      <w:pPr>
+        <w:pStyle w:val="ListParagraph"/>
+        <w:ind w:left="1440"/>
       </w:pPr>
     </w:p>
     <w:p>
@@ -2042,7 +2190,6 @@
         </w:numPr>
       </w:pPr>
       <w:r>
-        <w:lastRenderedPageBreak/>
         <w:t>Create web pages</w:t>
       </w:r>
     </w:p>
@@ -2096,7 +2243,7 @@
       <w:r>
         <w:t xml:space="preserve"> </w:t>
       </w:r>
-      <w:hyperlink r:id="rId11" w:history="1">
+      <w:hyperlink r:id="rId15" w:history="1">
         <w:r>
           <w:rPr>
             <w:rStyle w:val="Hyperlink"/>
@@ -2233,7 +2380,7 @@
       <w:r>
         <w:t xml:space="preserve"> of the new site will be something like </w:t>
       </w:r>
-      <w:hyperlink r:id="rId12" w:history="1">
+      <w:hyperlink r:id="rId16" w:history="1">
         <w:r>
           <w:rPr>
             <w:rStyle w:val="Hyperlink"/>
@@ -2248,6 +2395,7 @@
         <w:rPr>
           <w:noProof/>
         </w:rPr>
+        <w:lastRenderedPageBreak/>
         <w:drawing>
           <wp:inline distT="0" distB="0" distL="0" distR="0" wp14:anchorId="026DF3A5" wp14:editId="7DE4DA06">
             <wp:extent cx="5403273" cy="3387437"/>
@@ -2264,7 +2412,7 @@
                     <pic:cNvPicPr/>
                   </pic:nvPicPr>
                   <pic:blipFill>
-                    <a:blip r:embed="rId13"/>
+                    <a:blip r:embed="rId17"/>
                     <a:stretch>
                       <a:fillRect/>
                     </a:stretch>
@@ -2297,7 +2445,7 @@
       <w:r>
         <w:t xml:space="preserve">Create web page </w:t>
       </w:r>
-      <w:hyperlink r:id="rId14" w:history="1">
+      <w:hyperlink r:id="rId18" w:history="1">
         <w:r>
           <w:rPr>
             <w:rStyle w:val="Hyperlink"/>
@@ -2405,7 +2553,7 @@
       <w:r>
         <w:t xml:space="preserve"> of the new site will be something like </w:t>
       </w:r>
-      <w:hyperlink r:id="rId15" w:history="1">
+      <w:hyperlink r:id="rId19" w:history="1">
         <w:r>
           <w:rPr>
             <w:rStyle w:val="Hyperlink"/>
@@ -2414,10 +2562,7 @@
         </w:r>
       </w:hyperlink>
     </w:p>
-    <w:p>
-      <w:bookmarkStart w:id="0" w:name="_GoBack"/>
-      <w:bookmarkEnd w:id="0"/>
-    </w:p>
+    <w:p/>
     <w:p>
       <w:pPr>
         <w:pStyle w:val="ListParagraph"/>
@@ -2429,6 +2574,7 @@
         <w:rPr>
           <w:noProof/>
         </w:rPr>
+        <w:lastRenderedPageBreak/>
         <w:drawing>
           <wp:inline distT="0" distB="0" distL="0" distR="0" wp14:anchorId="72F01924" wp14:editId="000175B7">
             <wp:extent cx="5943600" cy="3847465"/>
@@ -2445,7 +2591,7 @@
                     <pic:cNvPicPr/>
                   </pic:nvPicPr>
                   <pic:blipFill>
-                    <a:blip r:embed="rId16"/>
+                    <a:blip r:embed="rId20"/>
                     <a:stretch>
                       <a:fillRect/>
                     </a:stretch>
@@ -2472,7 +2618,455 @@
         <w:ind w:left="1440"/>
       </w:pPr>
     </w:p>
-    <w:p/>
+    <w:p>
+      <w:pPr>
+        <w:pStyle w:val="ListParagraph"/>
+        <w:ind w:left="1440"/>
+      </w:pPr>
+    </w:p>
+    <w:p>
+      <w:pPr>
+        <w:pStyle w:val="ListParagraph"/>
+        <w:ind w:left="360"/>
+      </w:pPr>
+    </w:p>
+    <w:p>
+      <w:pPr>
+        <w:pStyle w:val="ListParagraph"/>
+        <w:ind w:left="360"/>
+      </w:pPr>
+    </w:p>
+    <w:p>
+      <w:pPr>
+        <w:pStyle w:val="ListParagraph"/>
+        <w:ind w:left="360"/>
+      </w:pPr>
+    </w:p>
+    <w:p>
+      <w:pPr>
+        <w:pStyle w:val="ListParagraph"/>
+        <w:ind w:left="360"/>
+      </w:pPr>
+    </w:p>
+    <w:p>
+      <w:pPr>
+        <w:pStyle w:val="ListParagraph"/>
+        <w:ind w:left="360"/>
+      </w:pPr>
+    </w:p>
+    <w:p>
+      <w:pPr>
+        <w:pStyle w:val="ListParagraph"/>
+        <w:ind w:left="360"/>
+      </w:pPr>
+    </w:p>
+    <w:p>
+      <w:pPr>
+        <w:pStyle w:val="ListParagraph"/>
+        <w:ind w:left="360"/>
+      </w:pPr>
+    </w:p>
+    <w:p>
+      <w:pPr>
+        <w:pStyle w:val="ListParagraph"/>
+        <w:ind w:left="360"/>
+      </w:pPr>
+    </w:p>
+    <w:p>
+      <w:pPr>
+        <w:pStyle w:val="ListParagraph"/>
+        <w:ind w:left="360"/>
+      </w:pPr>
+    </w:p>
+    <w:p>
+      <w:pPr>
+        <w:pStyle w:val="ListParagraph"/>
+        <w:ind w:left="360"/>
+      </w:pPr>
+    </w:p>
+    <w:p>
+      <w:pPr>
+        <w:pStyle w:val="ListParagraph"/>
+        <w:ind w:left="360"/>
+      </w:pPr>
+    </w:p>
+    <w:p>
+      <w:pPr>
+        <w:pStyle w:val="ListParagraph"/>
+        <w:ind w:left="360"/>
+      </w:pPr>
+    </w:p>
+    <w:p>
+      <w:pPr>
+        <w:pStyle w:val="ListParagraph"/>
+        <w:ind w:left="360"/>
+      </w:pPr>
+    </w:p>
+    <w:p>
+      <w:pPr>
+        <w:pStyle w:val="ListParagraph"/>
+        <w:ind w:left="360"/>
+      </w:pPr>
+    </w:p>
+    <w:p>
+      <w:pPr>
+        <w:pStyle w:val="ListParagraph"/>
+        <w:ind w:left="360"/>
+      </w:pPr>
+    </w:p>
+    <w:p>
+      <w:pPr>
+        <w:pStyle w:val="Heading1"/>
+        <w:numPr>
+          <w:ilvl w:val="0"/>
+          <w:numId w:val="7"/>
+        </w:numPr>
+      </w:pPr>
+      <w:r>
+        <w:lastRenderedPageBreak/>
+        <w:t xml:space="preserve">Chrome browser extension “Google Apps Script </w:t>
+      </w:r>
+      <w:proofErr w:type="spellStart"/>
+      <w:r>
+        <w:t>GitHub</w:t>
+      </w:r>
+      <w:proofErr w:type="spellEnd"/>
+      <w:r>
+        <w:t xml:space="preserve"> Assistant” to pull/push all Google </w:t>
+      </w:r>
+      <w:proofErr w:type="spellStart"/>
+      <w:proofErr w:type="gramStart"/>
+      <w:r>
+        <w:t>Api</w:t>
+      </w:r>
+      <w:proofErr w:type="spellEnd"/>
+      <w:proofErr w:type="gramEnd"/>
+      <w:r>
+        <w:t xml:space="preserve"> Scripts</w:t>
+      </w:r>
+    </w:p>
+    <w:p>
+      <w:pPr>
+        <w:pStyle w:val="ListParagraph"/>
+        <w:ind w:left="360"/>
+      </w:pPr>
+    </w:p>
+    <w:p>
+      <w:pPr>
+        <w:pStyle w:val="ListParagraph"/>
+        <w:ind w:left="360"/>
+      </w:pPr>
+      <w:r>
+        <w:t>Alternatively</w:t>
+      </w:r>
+      <w:r>
+        <w:t xml:space="preserve">, all Google </w:t>
+      </w:r>
+      <w:proofErr w:type="spellStart"/>
+      <w:proofErr w:type="gramStart"/>
+      <w:r>
+        <w:t>Api</w:t>
+      </w:r>
+      <w:proofErr w:type="spellEnd"/>
+      <w:proofErr w:type="gramEnd"/>
+      <w:r>
+        <w:t xml:space="preserve"> Scripts can be pull from </w:t>
+      </w:r>
+      <w:proofErr w:type="spellStart"/>
+      <w:r>
+        <w:t>github</w:t>
+      </w:r>
+      <w:proofErr w:type="spellEnd"/>
+      <w:r>
+        <w:t xml:space="preserve"> repository </w:t>
+      </w:r>
+      <w:hyperlink r:id="rId21" w:history="1">
+        <w:r>
+          <w:rPr>
+            <w:rStyle w:val="Hyperlink"/>
+          </w:rPr>
+          <w:t>https://github.com/cinava/fellowship-application</w:t>
+        </w:r>
+      </w:hyperlink>
+      <w:r>
+        <w:t xml:space="preserve"> using a Chrome browser extension “</w:t>
+      </w:r>
+      <w:r>
+        <w:t xml:space="preserve">Google Apps Script </w:t>
+      </w:r>
+      <w:proofErr w:type="spellStart"/>
+      <w:r>
+        <w:t>GitHub</w:t>
+      </w:r>
+      <w:proofErr w:type="spellEnd"/>
+      <w:r>
+        <w:t xml:space="preserve"> Assistant</w:t>
+      </w:r>
+      <w:r>
+        <w:t xml:space="preserve">”. In order to pull (arrow down) remote repository, enable the Google Apps Script API: </w:t>
+      </w:r>
+      <w:hyperlink r:id="rId22" w:history="1">
+        <w:r>
+          <w:rPr>
+            <w:rStyle w:val="Hyperlink"/>
+          </w:rPr>
+          <w:t>https://script.google.com/home/usersettings</w:t>
+        </w:r>
+      </w:hyperlink>
+      <w:r>
+        <w:t>.</w:t>
+      </w:r>
+    </w:p>
+    <w:p>
+      <w:pPr>
+        <w:pStyle w:val="ListParagraph"/>
+        <w:ind w:left="360"/>
+      </w:pPr>
+    </w:p>
+    <w:p>
+      <w:r>
+        <w:rPr>
+          <w:noProof/>
+        </w:rPr>
+        <w:drawing>
+          <wp:inline distT="0" distB="0" distL="0" distR="0" wp14:anchorId="576BFEF3" wp14:editId="65208DA3">
+            <wp:extent cx="5943600" cy="4428490"/>
+            <wp:effectExtent l="0" t="0" r="0" b="0"/>
+            <wp:docPr id="8" name="Picture 8"/>
+            <wp:cNvGraphicFramePr>
+              <a:graphicFrameLocks xmlns:a="http://schemas.openxmlformats.org/drawingml/2006/main" noChangeAspect="1"/>
+            </wp:cNvGraphicFramePr>
+            <a:graphic xmlns:a="http://schemas.openxmlformats.org/drawingml/2006/main">
+              <a:graphicData uri="http://schemas.openxmlformats.org/drawingml/2006/picture">
+                <pic:pic xmlns:pic="http://schemas.openxmlformats.org/drawingml/2006/picture">
+                  <pic:nvPicPr>
+                    <pic:cNvPr id="0" name=""/>
+                    <pic:cNvPicPr/>
+                  </pic:nvPicPr>
+                  <pic:blipFill>
+                    <a:blip r:embed="rId23"/>
+                    <a:stretch>
+                      <a:fillRect/>
+                    </a:stretch>
+                  </pic:blipFill>
+                  <pic:spPr>
+                    <a:xfrm>
+                      <a:off x="0" y="0"/>
+                      <a:ext cx="5943600" cy="4428490"/>
+                    </a:xfrm>
+                    <a:prstGeom prst="rect">
+                      <a:avLst/>
+                    </a:prstGeom>
+                  </pic:spPr>
+                </pic:pic>
+              </a:graphicData>
+            </a:graphic>
+          </wp:inline>
+        </w:drawing>
+      </w:r>
+    </w:p>
+    <w:p>
+      <w:pPr>
+        <w:pStyle w:val="ListParagraph"/>
+        <w:ind w:left="360"/>
+      </w:pPr>
+      <w:r>
+        <w:rPr>
+          <w:noProof/>
+        </w:rPr>
+        <w:lastRenderedPageBreak/>
+        <w:drawing>
+          <wp:inline distT="0" distB="0" distL="0" distR="0" wp14:anchorId="5CF69CB5" wp14:editId="7BE6BDA4">
+            <wp:extent cx="5943600" cy="3744595"/>
+            <wp:effectExtent l="0" t="0" r="0" b="8255"/>
+            <wp:docPr id="2" name="Picture 2"/>
+            <wp:cNvGraphicFramePr>
+              <a:graphicFrameLocks xmlns:a="http://schemas.openxmlformats.org/drawingml/2006/main" noChangeAspect="1"/>
+            </wp:cNvGraphicFramePr>
+            <a:graphic xmlns:a="http://schemas.openxmlformats.org/drawingml/2006/main">
+              <a:graphicData uri="http://schemas.openxmlformats.org/drawingml/2006/picture">
+                <pic:pic xmlns:pic="http://schemas.openxmlformats.org/drawingml/2006/picture">
+                  <pic:nvPicPr>
+                    <pic:cNvPr id="0" name=""/>
+                    <pic:cNvPicPr/>
+                  </pic:nvPicPr>
+                  <pic:blipFill>
+                    <a:blip r:embed="rId24"/>
+                    <a:stretch>
+                      <a:fillRect/>
+                    </a:stretch>
+                  </pic:blipFill>
+                  <pic:spPr>
+                    <a:xfrm>
+                      <a:off x="0" y="0"/>
+                      <a:ext cx="5943600" cy="3744595"/>
+                    </a:xfrm>
+                    <a:prstGeom prst="rect">
+                      <a:avLst/>
+                    </a:prstGeom>
+                  </pic:spPr>
+                </pic:pic>
+              </a:graphicData>
+            </a:graphic>
+          </wp:inline>
+        </w:drawing>
+      </w:r>
+      <w:r>
+        <w:t xml:space="preserve"> </w:t>
+      </w:r>
+    </w:p>
+    <w:p>
+      <w:pPr>
+        <w:pStyle w:val="ListParagraph"/>
+        <w:ind w:left="360"/>
+      </w:pPr>
+    </w:p>
+    <w:p>
+      <w:pPr>
+        <w:pStyle w:val="ListParagraph"/>
+        <w:ind w:left="360"/>
+      </w:pPr>
+      <w:r>
+        <w:t xml:space="preserve">Another possibility is using an open-source tool called </w:t>
+      </w:r>
+      <w:r>
+        <w:rPr>
+          <w:rStyle w:val="HTMLCode"/>
+          <w:rFonts w:eastAsiaTheme="minorHAnsi"/>
+        </w:rPr>
+        <w:t>clasp</w:t>
+      </w:r>
+      <w:r>
+        <w:t xml:space="preserve"> (</w:t>
+      </w:r>
+      <w:hyperlink r:id="rId25" w:history="1">
+        <w:r>
+          <w:rPr>
+            <w:rStyle w:val="Hyperlink"/>
+          </w:rPr>
+          <w:t>https://developers.google.com/apps-script/guides/clasp</w:t>
+        </w:r>
+      </w:hyperlink>
+      <w:r>
+        <w:t>).</w:t>
+      </w:r>
+    </w:p>
+    <w:p>
+      <w:pPr>
+        <w:pStyle w:val="ListParagraph"/>
+        <w:ind w:left="360"/>
+      </w:pPr>
+    </w:p>
+    <w:p>
+      <w:pPr>
+        <w:pStyle w:val="ListParagraph"/>
+        <w:ind w:left="360"/>
+      </w:pPr>
+    </w:p>
+    <w:p>
+      <w:pPr>
+        <w:pStyle w:val="Heading1"/>
+        <w:numPr>
+          <w:ilvl w:val="0"/>
+          <w:numId w:val="7"/>
+        </w:numPr>
+      </w:pPr>
+      <w:r>
+        <w:t>Authentication by PHP to use Google API to download/upload files on the Google Drive</w:t>
+      </w:r>
+    </w:p>
+    <w:p>
+      <w:pPr>
+        <w:pStyle w:val="ListParagraph"/>
+        <w:ind w:left="360"/>
+      </w:pPr>
+    </w:p>
+    <w:p>
+      <w:pPr>
+        <w:ind w:firstLine="360"/>
+      </w:pPr>
+      <w:r>
+        <w:t xml:space="preserve">5.1 Go to </w:t>
+      </w:r>
+      <w:hyperlink r:id="rId26" w:history="1">
+        <w:r>
+          <w:rPr>
+            <w:rStyle w:val="Hyperlink"/>
+          </w:rPr>
+          <w:t>https://console.cloud.google.com/apis/credentials?project=quickstart-1563304352237</w:t>
+        </w:r>
+      </w:hyperlink>
+    </w:p>
+    <w:p>
+      <w:pPr>
+        <w:ind w:firstLine="360"/>
+      </w:pPr>
+      <w:proofErr w:type="gramStart"/>
+      <w:r>
+        <w:t>5.2  Choose</w:t>
+      </w:r>
+      <w:proofErr w:type="gramEnd"/>
+      <w:r>
+        <w:t xml:space="preserve"> or create new project</w:t>
+      </w:r>
+    </w:p>
+    <w:p>
+      <w:pPr>
+        <w:ind w:firstLine="360"/>
+      </w:pPr>
+      <w:r>
+        <w:t>5.3 Click “Create Credentials” and choose “Service Account”</w:t>
+      </w:r>
+    </w:p>
+    <w:p>
+      <w:pPr>
+        <w:ind w:firstLine="360"/>
+      </w:pPr>
+      <w:r>
+        <w:t xml:space="preserve">5.4 Follow the steps and create JSON </w:t>
+      </w:r>
+      <w:r>
+        <w:t xml:space="preserve">credentials </w:t>
+      </w:r>
+      <w:r>
+        <w:t>file</w:t>
+      </w:r>
+    </w:p>
+    <w:p>
+      <w:pPr>
+        <w:ind w:firstLine="360"/>
+      </w:pPr>
+      <w:r>
+        <w:t xml:space="preserve">5.5 Share Google Drive to user from the generated JSON </w:t>
+      </w:r>
+      <w:r>
+        <w:t xml:space="preserve">credentials </w:t>
+      </w:r>
+      <w:r>
+        <w:t>file</w:t>
+      </w:r>
+    </w:p>
+    <w:p>
+      <w:pPr>
+        <w:ind w:firstLine="360"/>
+      </w:pPr>
+      <w:r>
+        <w:t>5.6 Update Site Settings’ field</w:t>
+      </w:r>
+      <w:r>
+        <w:t xml:space="preserve"> p12KeyPathFellApp</w:t>
+      </w:r>
+      <w:r>
+        <w:t xml:space="preserve"> with the full path to the credentials JSON file</w:t>
+      </w:r>
+      <w:bookmarkStart w:id="0" w:name="_GoBack"/>
+      <w:bookmarkEnd w:id="0"/>
+    </w:p>
+    <w:p>
+      <w:pPr>
+        <w:ind w:firstLine="360"/>
+      </w:pPr>
+    </w:p>
     <w:sectPr>
       <w:pgSz w:w="12240" w:h="15840"/>
       <w:pgMar w:top="1440" w:right="1440" w:bottom="1440" w:left="1440" w:header="720" w:footer="720" w:gutter="0"/>
@@ -2755,7 +3349,7 @@
   <w:abstractNum w:abstractNumId="3">
     <w:nsid w:val="0BE61A43"/>
     <w:multiLevelType w:val="multilevel"/>
-    <w:tmpl w:val="0409001F"/>
+    <w:tmpl w:val="3B209300"/>
     <w:lvl w:ilvl="0">
       <w:start w:val="1"/>
       <w:numFmt w:val="decimal"/>
@@ -3550,6 +4144,127 @@
     </w:lvl>
   </w:abstractNum>
   <w:abstractNum w:abstractNumId="11">
+    <w:nsid w:val="2E843EA6"/>
+    <w:multiLevelType w:val="multilevel"/>
+    <w:tmpl w:val="8A38FFB8"/>
+    <w:lvl w:ilvl="0">
+      <w:start w:val="1"/>
+      <w:numFmt w:val="decimal"/>
+      <w:lvlText w:val="%1."/>
+      <w:lvlJc w:val="left"/>
+      <w:pPr>
+        <w:ind w:left="1440" w:hanging="360"/>
+      </w:pPr>
+      <w:rPr>
+        <w:rFonts w:hint="default"/>
+      </w:rPr>
+    </w:lvl>
+    <w:lvl w:ilvl="1">
+      <w:start w:val="1"/>
+      <w:numFmt w:val="decimal"/>
+      <w:isLgl/>
+      <w:lvlText w:val="%1.%2"/>
+      <w:lvlJc w:val="left"/>
+      <w:pPr>
+        <w:ind w:left="720" w:hanging="720"/>
+      </w:pPr>
+      <w:rPr>
+        <w:rFonts w:hint="default"/>
+      </w:rPr>
+    </w:lvl>
+    <w:lvl w:ilvl="2">
+      <w:start w:val="1"/>
+      <w:numFmt w:val="decimal"/>
+      <w:isLgl/>
+      <w:lvlText w:val="%1.%2.%3"/>
+      <w:lvlJc w:val="left"/>
+      <w:pPr>
+        <w:ind w:left="1080" w:hanging="720"/>
+      </w:pPr>
+      <w:rPr>
+        <w:rFonts w:hint="default"/>
+      </w:rPr>
+    </w:lvl>
+    <w:lvl w:ilvl="3">
+      <w:start w:val="1"/>
+      <w:numFmt w:val="decimal"/>
+      <w:isLgl/>
+      <w:lvlText w:val="%1.%2.%3.%4"/>
+      <w:lvlJc w:val="left"/>
+      <w:pPr>
+        <w:ind w:left="2160" w:hanging="1080"/>
+      </w:pPr>
+      <w:rPr>
+        <w:rFonts w:hint="default"/>
+      </w:rPr>
+    </w:lvl>
+    <w:lvl w:ilvl="4">
+      <w:start w:val="1"/>
+      <w:numFmt w:val="decimal"/>
+      <w:isLgl/>
+      <w:lvlText w:val="%1.%2.%3.%4.%5"/>
+      <w:lvlJc w:val="left"/>
+      <w:pPr>
+        <w:ind w:left="2520" w:hanging="1440"/>
+      </w:pPr>
+      <w:rPr>
+        <w:rFonts w:hint="default"/>
+      </w:rPr>
+    </w:lvl>
+    <w:lvl w:ilvl="5">
+      <w:start w:val="1"/>
+      <w:numFmt w:val="decimal"/>
+      <w:isLgl/>
+      <w:lvlText w:val="%1.%2.%3.%4.%5.%6"/>
+      <w:lvlJc w:val="left"/>
+      <w:pPr>
+        <w:ind w:left="2520" w:hanging="1440"/>
+      </w:pPr>
+      <w:rPr>
+        <w:rFonts w:hint="default"/>
+      </w:rPr>
+    </w:lvl>
+    <w:lvl w:ilvl="6">
+      <w:start w:val="1"/>
+      <w:numFmt w:val="decimal"/>
+      <w:isLgl/>
+      <w:lvlText w:val="%1.%2.%3.%4.%5.%6.%7"/>
+      <w:lvlJc w:val="left"/>
+      <w:pPr>
+        <w:ind w:left="2880" w:hanging="1800"/>
+      </w:pPr>
+      <w:rPr>
+        <w:rFonts w:hint="default"/>
+      </w:rPr>
+    </w:lvl>
+    <w:lvl w:ilvl="7">
+      <w:start w:val="1"/>
+      <w:numFmt w:val="decimal"/>
+      <w:isLgl/>
+      <w:lvlText w:val="%1.%2.%3.%4.%5.%6.%7.%8"/>
+      <w:lvlJc w:val="left"/>
+      <w:pPr>
+        <w:ind w:left="3240" w:hanging="2160"/>
+      </w:pPr>
+      <w:rPr>
+        <w:rFonts w:hint="default"/>
+      </w:rPr>
+    </w:lvl>
+    <w:lvl w:ilvl="8">
+      <w:start w:val="1"/>
+      <w:numFmt w:val="decimal"/>
+      <w:isLgl/>
+      <w:lvlText w:val="%1.%2.%3.%4.%5.%6.%7.%8.%9"/>
+      <w:lvlJc w:val="left"/>
+      <w:pPr>
+        <w:ind w:left="3240" w:hanging="2160"/>
+      </w:pPr>
+      <w:rPr>
+        <w:rFonts w:hint="default"/>
+      </w:rPr>
+    </w:lvl>
+  </w:abstractNum>
+  <w:abstractNum w:abstractNumId="12">
     <w:nsid w:val="3E9F24A2"/>
     <w:multiLevelType w:val="multilevel"/>
     <w:tmpl w:val="0409001F"/>
@@ -3635,7 +4350,7 @@
       </w:pPr>
     </w:lvl>
   </w:abstractNum>
-  <w:abstractNum w:abstractNumId="12">
+  <w:abstractNum w:abstractNumId="13">
     <w:nsid w:val="3F9737D6"/>
     <w:multiLevelType w:val="hybridMultilevel"/>
     <w:tmpl w:val="CA3E5FC4"/>
@@ -3748,7 +4463,7 @@
       </w:rPr>
     </w:lvl>
   </w:abstractNum>
-  <w:abstractNum w:abstractNumId="13">
+  <w:abstractNum w:abstractNumId="14">
     <w:nsid w:val="47AD0C7C"/>
     <w:multiLevelType w:val="multilevel"/>
     <w:tmpl w:val="4E7A05D0"/>
@@ -3897,7 +4612,7 @@
       </w:rPr>
     </w:lvl>
   </w:abstractNum>
-  <w:abstractNum w:abstractNumId="14">
+  <w:abstractNum w:abstractNumId="15">
     <w:nsid w:val="5A1C2A59"/>
     <w:multiLevelType w:val="hybridMultilevel"/>
     <w:tmpl w:val="AACCE7BA"/>
@@ -3986,7 +4701,7 @@
       </w:pPr>
     </w:lvl>
   </w:abstractNum>
-  <w:abstractNum w:abstractNumId="15">
+  <w:abstractNum w:abstractNumId="16">
     <w:nsid w:val="5BE105B2"/>
     <w:multiLevelType w:val="multilevel"/>
     <w:tmpl w:val="1FCE9780"/>
@@ -4107,7 +4822,7 @@
       </w:rPr>
     </w:lvl>
   </w:abstractNum>
-  <w:abstractNum w:abstractNumId="16">
+  <w:abstractNum w:abstractNumId="17">
     <w:nsid w:val="62FC19A0"/>
     <w:multiLevelType w:val="hybridMultilevel"/>
     <w:tmpl w:val="02F25886"/>
@@ -4196,7 +4911,7 @@
       </w:pPr>
     </w:lvl>
   </w:abstractNum>
-  <w:abstractNum w:abstractNumId="17">
+  <w:abstractNum w:abstractNumId="18">
     <w:nsid w:val="69744AE7"/>
     <w:multiLevelType w:val="hybridMultilevel"/>
     <w:tmpl w:val="D2E2D22E"/>
@@ -4285,7 +5000,7 @@
       </w:pPr>
     </w:lvl>
   </w:abstractNum>
-  <w:abstractNum w:abstractNumId="18">
+  <w:abstractNum w:abstractNumId="19">
     <w:nsid w:val="6D2D23A1"/>
     <w:multiLevelType w:val="multilevel"/>
     <w:tmpl w:val="0409001F"/>
@@ -4371,7 +5086,7 @@
       </w:pPr>
     </w:lvl>
   </w:abstractNum>
-  <w:abstractNum w:abstractNumId="19">
+  <w:abstractNum w:abstractNumId="20">
     <w:nsid w:val="6D7202FC"/>
     <w:multiLevelType w:val="multilevel"/>
     <w:tmpl w:val="24984E0C"/>
@@ -4484,7 +5199,7 @@
       </w:rPr>
     </w:lvl>
   </w:abstractNum>
-  <w:abstractNum w:abstractNumId="20">
+  <w:abstractNum w:abstractNumId="21">
     <w:nsid w:val="77E30D03"/>
     <w:multiLevelType w:val="hybridMultilevel"/>
     <w:tmpl w:val="C414C64C"/>
@@ -4570,7 +5285,7 @@
       </w:pPr>
     </w:lvl>
   </w:abstractNum>
-  <w:abstractNum w:abstractNumId="21">
+  <w:abstractNum w:abstractNumId="22">
     <w:nsid w:val="786A5255"/>
     <w:multiLevelType w:val="multilevel"/>
     <w:tmpl w:val="88C8EF30"/>
@@ -4677,6 +5392,127 @@
       <w:lvlJc w:val="left"/>
       <w:pPr>
         <w:ind w:left="7920" w:hanging="2160"/>
+      </w:pPr>
+      <w:rPr>
+        <w:rFonts w:hint="default"/>
+      </w:rPr>
+    </w:lvl>
+  </w:abstractNum>
+  <w:abstractNum w:abstractNumId="23">
+    <w:nsid w:val="7E711AFE"/>
+    <w:multiLevelType w:val="multilevel"/>
+    <w:tmpl w:val="8A38FFB8"/>
+    <w:lvl w:ilvl="0">
+      <w:start w:val="1"/>
+      <w:numFmt w:val="decimal"/>
+      <w:lvlText w:val="%1."/>
+      <w:lvlJc w:val="left"/>
+      <w:pPr>
+        <w:ind w:left="1440" w:hanging="360"/>
+      </w:pPr>
+      <w:rPr>
+        <w:rFonts w:hint="default"/>
+      </w:rPr>
+    </w:lvl>
+    <w:lvl w:ilvl="1">
+      <w:start w:val="1"/>
+      <w:numFmt w:val="decimal"/>
+      <w:isLgl/>
+      <w:lvlText w:val="%1.%2"/>
+      <w:lvlJc w:val="left"/>
+      <w:pPr>
+        <w:ind w:left="720" w:hanging="720"/>
+      </w:pPr>
+      <w:rPr>
+        <w:rFonts w:hint="default"/>
+      </w:rPr>
+    </w:lvl>
+    <w:lvl w:ilvl="2">
+      <w:start w:val="1"/>
+      <w:numFmt w:val="decimal"/>
+      <w:isLgl/>
+      <w:lvlText w:val="%1.%2.%3"/>
+      <w:lvlJc w:val="left"/>
+      <w:pPr>
+        <w:ind w:left="1080" w:hanging="720"/>
+      </w:pPr>
+      <w:rPr>
+        <w:rFonts w:hint="default"/>
+      </w:rPr>
+    </w:lvl>
+    <w:lvl w:ilvl="3">
+      <w:start w:val="1"/>
+      <w:numFmt w:val="decimal"/>
+      <w:isLgl/>
+      <w:lvlText w:val="%1.%2.%3.%4"/>
+      <w:lvlJc w:val="left"/>
+      <w:pPr>
+        <w:ind w:left="2160" w:hanging="1080"/>
+      </w:pPr>
+      <w:rPr>
+        <w:rFonts w:hint="default"/>
+      </w:rPr>
+    </w:lvl>
+    <w:lvl w:ilvl="4">
+      <w:start w:val="1"/>
+      <w:numFmt w:val="decimal"/>
+      <w:isLgl/>
+      <w:lvlText w:val="%1.%2.%3.%4.%5"/>
+      <w:lvlJc w:val="left"/>
+      <w:pPr>
+        <w:ind w:left="2520" w:hanging="1440"/>
+      </w:pPr>
+      <w:rPr>
+        <w:rFonts w:hint="default"/>
+      </w:rPr>
+    </w:lvl>
+    <w:lvl w:ilvl="5">
+      <w:start w:val="1"/>
+      <w:numFmt w:val="decimal"/>
+      <w:isLgl/>
+      <w:lvlText w:val="%1.%2.%3.%4.%5.%6"/>
+      <w:lvlJc w:val="left"/>
+      <w:pPr>
+        <w:ind w:left="2520" w:hanging="1440"/>
+      </w:pPr>
+      <w:rPr>
+        <w:rFonts w:hint="default"/>
+      </w:rPr>
+    </w:lvl>
+    <w:lvl w:ilvl="6">
+      <w:start w:val="1"/>
+      <w:numFmt w:val="decimal"/>
+      <w:isLgl/>
+      <w:lvlText w:val="%1.%2.%3.%4.%5.%6.%7"/>
+      <w:lvlJc w:val="left"/>
+      <w:pPr>
+        <w:ind w:left="2880" w:hanging="1800"/>
+      </w:pPr>
+      <w:rPr>
+        <w:rFonts w:hint="default"/>
+      </w:rPr>
+    </w:lvl>
+    <w:lvl w:ilvl="7">
+      <w:start w:val="1"/>
+      <w:numFmt w:val="decimal"/>
+      <w:isLgl/>
+      <w:lvlText w:val="%1.%2.%3.%4.%5.%6.%7.%8"/>
+      <w:lvlJc w:val="left"/>
+      <w:pPr>
+        <w:ind w:left="3240" w:hanging="2160"/>
+      </w:pPr>
+      <w:rPr>
+        <w:rFonts w:hint="default"/>
+      </w:rPr>
+    </w:lvl>
+    <w:lvl w:ilvl="8">
+      <w:start w:val="1"/>
+      <w:numFmt w:val="decimal"/>
+      <w:isLgl/>
+      <w:lvlText w:val="%1.%2.%3.%4.%5.%6.%7.%8.%9"/>
+      <w:lvlJc w:val="left"/>
+      <w:pPr>
+        <w:ind w:left="3240" w:hanging="2160"/>
       </w:pPr>
       <w:rPr>
         <w:rFonts w:hint="default"/>
@@ -4690,31 +5526,31 @@
     <w:abstractNumId w:val="6"/>
   </w:num>
   <w:num w:numId="3">
-    <w:abstractNumId w:val="15"/>
+    <w:abstractNumId w:val="16"/>
   </w:num>
   <w:num w:numId="4">
-    <w:abstractNumId w:val="16"/>
+    <w:abstractNumId w:val="17"/>
   </w:num>
   <w:num w:numId="5">
     <w:abstractNumId w:val="9"/>
   </w:num>
   <w:num w:numId="6">
-    <w:abstractNumId w:val="17"/>
+    <w:abstractNumId w:val="18"/>
   </w:num>
   <w:num w:numId="7">
     <w:abstractNumId w:val="3"/>
   </w:num>
   <w:num w:numId="8">
-    <w:abstractNumId w:val="20"/>
+    <w:abstractNumId w:val="21"/>
   </w:num>
   <w:num w:numId="9">
-    <w:abstractNumId w:val="21"/>
+    <w:abstractNumId w:val="22"/>
   </w:num>
   <w:num w:numId="10">
     <w:abstractNumId w:val="2"/>
   </w:num>
   <w:num w:numId="11">
-    <w:abstractNumId w:val="13"/>
+    <w:abstractNumId w:val="14"/>
   </w:num>
   <w:num w:numId="12">
     <w:abstractNumId w:val="0"/>
@@ -4723,19 +5559,19 @@
     <w:abstractNumId w:val="5"/>
   </w:num>
   <w:num w:numId="14">
-    <w:abstractNumId w:val="19"/>
+    <w:abstractNumId w:val="20"/>
   </w:num>
   <w:num w:numId="15">
-    <w:abstractNumId w:val="11"/>
+    <w:abstractNumId w:val="12"/>
   </w:num>
   <w:num w:numId="16">
-    <w:abstractNumId w:val="12"/>
+    <w:abstractNumId w:val="13"/>
   </w:num>
   <w:num w:numId="17">
     <w:abstractNumId w:val="4"/>
   </w:num>
   <w:num w:numId="18">
-    <w:abstractNumId w:val="18"/>
+    <w:abstractNumId w:val="19"/>
   </w:num>
   <w:num w:numId="19">
     <w:abstractNumId w:val="10"/>
@@ -4747,7 +5583,13 @@
     <w:abstractNumId w:val="1"/>
   </w:num>
   <w:num w:numId="22">
-    <w:abstractNumId w:val="14"/>
+    <w:abstractNumId w:val="15"/>
+  </w:num>
+  <w:num w:numId="23">
+    <w:abstractNumId w:val="23"/>
+  </w:num>
+  <w:num w:numId="24">
+    <w:abstractNumId w:val="11"/>
   </w:num>
 </w:numbering>
 </file>
@@ -5066,6 +5908,19 @@
       <w:color w:val="4F81BD" w:themeColor="accent1"/>
     </w:rPr>
   </w:style>
+  <w:style w:type="character" w:styleId="HTMLCode">
+    <w:name w:val="HTML Code"/>
+    <w:basedOn w:val="DefaultParagraphFont"/>
+    <w:uiPriority w:val="99"/>
+    <w:semiHidden/>
+    <w:unhideWhenUsed/>
+    <w:rsid w:val="009D551A"/>
+    <w:rPr>
+      <w:rFonts w:ascii="Courier New" w:eastAsia="Times New Roman" w:hAnsi="Courier New" w:cs="Courier New"/>
+      <w:sz w:val="20"/>
+      <w:szCs w:val="20"/>
+    </w:rPr>
+  </w:style>
 </w:styles>
 </file>
 
@@ -5383,6 +6238,19 @@
       <w:color w:val="4F81BD" w:themeColor="accent1"/>
     </w:rPr>
   </w:style>
+  <w:style w:type="character" w:styleId="HTMLCode">
+    <w:name w:val="HTML Code"/>
+    <w:basedOn w:val="DefaultParagraphFont"/>
+    <w:uiPriority w:val="99"/>
+    <w:semiHidden/>
+    <w:unhideWhenUsed/>
+    <w:rsid w:val="009D551A"/>
+    <w:rPr>
+      <w:rFonts w:ascii="Courier New" w:eastAsia="Times New Roman" w:hAnsi="Courier New" w:cs="Courier New"/>
+      <w:sz w:val="20"/>
+      <w:szCs w:val="20"/>
+    </w:rPr>
+  </w:style>
 </w:styles>
 </file>
 

</xml_diff>

<commit_message>
added google scripts to order repository
</commit_message>
<xml_diff>
--- a/orderflex/src/App/FellAppBundle/Util/GoogleForm/Readme.docx
+++ b/orderflex/src/App/FellAppBundle/Util/GoogleForm/Readme.docx
@@ -2948,6 +2948,29 @@
         </w:r>
       </w:hyperlink>
       <w:r>
+        <w:rPr>
+          <w:rStyle w:val="Hyperlink"/>
+          <w:u w:val="none"/>
+        </w:rPr>
+        <w:t xml:space="preserve"> </w:t>
+      </w:r>
+      <w:r>
+        <w:t>and</w:t>
+      </w:r>
+      <w:r>
+        <w:rPr>
+          <w:rStyle w:val="Hyperlink"/>
+          <w:u w:val="none"/>
+        </w:rPr>
+        <w:t xml:space="preserve"> </w:t>
+      </w:r>
+      <w:r>
+        <w:rPr>
+          <w:rStyle w:val="Hyperlink"/>
+        </w:rPr>
+        <w:t>https://github.com/google/clasp</w:t>
+      </w:r>
+      <w:r>
         <w:t>).</w:t>
       </w:r>
     </w:p>
@@ -2956,6 +2979,8 @@
         <w:pStyle w:val="ListParagraph"/>
         <w:ind w:left="360"/>
       </w:pPr>
+      <w:bookmarkStart w:id="0" w:name="_GoBack"/>
+      <w:bookmarkEnd w:id="0"/>
     </w:p>
     <w:p>
       <w:pPr>
@@ -3059,8 +3084,6 @@
       <w:r>
         <w:t xml:space="preserve"> with the full path to the credentials JSON file</w:t>
       </w:r>
-      <w:bookmarkStart w:id="0" w:name="_GoBack"/>
-      <w:bookmarkEnd w:id="0"/>
     </w:p>
     <w:p>
       <w:pPr>

</xml_diff>